<commit_message>
updates and formatting changes
</commit_message>
<xml_diff>
--- a/EAM-CV.docx
+++ b/EAM-CV.docx
@@ -23,6 +23,46 @@
         </w:rPr>
         <w:t>Elizabeth McDaniel</w:t>
       </w:r>
+      <w:r>
+        <w:rPr>
+          <w:rFonts w:ascii="Arial" w:hAnsi="Arial" w:cs="Arial"/>
+          <w:b/>
+          <w:color w:val="2F5496" w:themeColor="accent1" w:themeShade="BF"/>
+          <w:sz w:val="26"/>
+          <w:szCs w:val="26"/>
+        </w:rPr>
+        <w:t>, Ph</w:t>
+      </w:r>
+      <w:r>
+        <w:rPr>
+          <w:rFonts w:ascii="Arial" w:hAnsi="Arial" w:cs="Arial"/>
+          <w:b/>
+          <w:color w:val="2F5496" w:themeColor="accent1" w:themeShade="BF"/>
+          <w:sz w:val="26"/>
+          <w:szCs w:val="26"/>
+        </w:rPr>
+        <w:t>.</w:t>
+      </w:r>
+      <w:r>
+        <w:rPr>
+          <w:rFonts w:ascii="Arial" w:hAnsi="Arial" w:cs="Arial"/>
+          <w:b/>
+          <w:color w:val="2F5496" w:themeColor="accent1" w:themeShade="BF"/>
+          <w:sz w:val="26"/>
+          <w:szCs w:val="26"/>
+        </w:rPr>
+        <w:t>D</w:t>
+      </w:r>
+      <w:r>
+        <w:rPr>
+          <w:rFonts w:ascii="Arial" w:hAnsi="Arial" w:cs="Arial"/>
+          <w:b/>
+          <w:color w:val="2F5496" w:themeColor="accent1" w:themeShade="BF"/>
+          <w:sz w:val="26"/>
+          <w:szCs w:val="26"/>
+        </w:rPr>
+        <w:t>.</w:t>
+      </w:r>
     </w:p>
     <w:p>
       <w:pPr>
@@ -35,7 +75,19 @@
         <w:rPr>
           <w:rFonts w:ascii="Arial" w:hAnsi="Arial" w:cs="Arial"/>
         </w:rPr>
-        <w:t>Microbial Ecology, Environmental Engineering, Multi-Omics</w:t>
+        <w:t xml:space="preserve">Microbial Ecology, </w:t>
+      </w:r>
+      <w:r>
+        <w:rPr>
+          <w:rFonts w:ascii="Arial" w:hAnsi="Arial" w:cs="Arial"/>
+        </w:rPr>
+        <w:t>Microbiome</w:t>
+      </w:r>
+      <w:r>
+        <w:rPr>
+          <w:rFonts w:ascii="Arial" w:hAnsi="Arial" w:cs="Arial"/>
+        </w:rPr>
+        <w:t xml:space="preserve"> Engineering, Multi-Omics</w:t>
       </w:r>
     </w:p>
     <w:p>
@@ -548,99 +600,140 @@
           <w:sz w:val="22"/>
           <w:szCs w:val="22"/>
         </w:rPr>
-        <w:t>Postdoctoral Research Scholar</w:t>
-      </w:r>
-      <w:r>
-        <w:rPr>
-          <w:rFonts w:ascii="Arial" w:hAnsi="Arial" w:cs="Arial"/>
-          <w:bCs/>
-          <w:sz w:val="22"/>
-          <w:szCs w:val="22"/>
-        </w:rPr>
-        <w:tab/>
-      </w:r>
-      <w:r>
-        <w:rPr>
-          <w:rFonts w:ascii="Arial" w:hAnsi="Arial" w:cs="Arial"/>
-          <w:bCs/>
-          <w:sz w:val="22"/>
-          <w:szCs w:val="22"/>
-        </w:rPr>
-        <w:tab/>
-      </w:r>
-      <w:r>
-        <w:rPr>
-          <w:rFonts w:ascii="Arial" w:hAnsi="Arial" w:cs="Arial"/>
-          <w:bCs/>
-          <w:sz w:val="22"/>
-          <w:szCs w:val="22"/>
-        </w:rPr>
-        <w:tab/>
-      </w:r>
-      <w:r>
-        <w:rPr>
-          <w:rFonts w:ascii="Arial" w:hAnsi="Arial" w:cs="Arial"/>
-          <w:bCs/>
-          <w:sz w:val="22"/>
-          <w:szCs w:val="22"/>
-        </w:rPr>
-        <w:tab/>
-      </w:r>
-      <w:r>
-        <w:rPr>
-          <w:rFonts w:ascii="Arial" w:hAnsi="Arial" w:cs="Arial"/>
-          <w:bCs/>
-          <w:sz w:val="22"/>
-          <w:szCs w:val="22"/>
-        </w:rPr>
-        <w:tab/>
-      </w:r>
-      <w:r>
-        <w:rPr>
-          <w:rFonts w:ascii="Arial" w:hAnsi="Arial" w:cs="Arial"/>
-          <w:bCs/>
-          <w:sz w:val="22"/>
-          <w:szCs w:val="22"/>
-        </w:rPr>
-        <w:tab/>
-      </w:r>
-      <w:r>
-        <w:rPr>
-          <w:rFonts w:ascii="Arial" w:hAnsi="Arial" w:cs="Arial"/>
-          <w:bCs/>
-          <w:sz w:val="22"/>
-          <w:szCs w:val="22"/>
-        </w:rPr>
-        <w:tab/>
-      </w:r>
-      <w:r>
-        <w:rPr>
-          <w:rFonts w:ascii="Arial" w:hAnsi="Arial" w:cs="Arial"/>
-          <w:bCs/>
-          <w:sz w:val="22"/>
-          <w:szCs w:val="22"/>
-        </w:rPr>
-        <w:tab/>
-      </w:r>
-      <w:r>
-        <w:rPr>
-          <w:rFonts w:ascii="Arial" w:hAnsi="Arial" w:cs="Arial"/>
-          <w:bCs/>
-          <w:sz w:val="22"/>
-          <w:szCs w:val="22"/>
-        </w:rPr>
-        <w:t xml:space="preserve">      </w:t>
-      </w:r>
-      <w:r>
-        <w:rPr>
-          <w:rFonts w:ascii="Arial" w:hAnsi="Arial" w:cs="Arial"/>
-          <w:bCs/>
-          <w:i/>
-          <w:iCs/>
-          <w:sz w:val="22"/>
-          <w:szCs w:val="22"/>
-        </w:rPr>
-        <w:t>Oct. 2021-present</w:t>
+        <w:t xml:space="preserve">Postdoctoral Research </w:t>
+      </w:r>
+      <w:r>
+        <w:rPr>
+          <w:rFonts w:ascii="Arial" w:hAnsi="Arial" w:cs="Arial"/>
+          <w:b/>
+          <w:sz w:val="22"/>
+          <w:szCs w:val="22"/>
+        </w:rPr>
+        <w:t>Fellow</w:t>
+      </w:r>
+      <w:r>
+        <w:rPr>
+          <w:rFonts w:ascii="Arial" w:hAnsi="Arial" w:cs="Arial"/>
+          <w:bCs/>
+          <w:sz w:val="22"/>
+          <w:szCs w:val="22"/>
+        </w:rPr>
+        <w:tab/>
+      </w:r>
+      <w:r>
+        <w:rPr>
+          <w:rFonts w:ascii="Arial" w:hAnsi="Arial" w:cs="Arial"/>
+          <w:bCs/>
+          <w:sz w:val="22"/>
+          <w:szCs w:val="22"/>
+        </w:rPr>
+        <w:tab/>
+      </w:r>
+      <w:r>
+        <w:rPr>
+          <w:rFonts w:ascii="Arial" w:hAnsi="Arial" w:cs="Arial"/>
+          <w:bCs/>
+          <w:sz w:val="22"/>
+          <w:szCs w:val="22"/>
+        </w:rPr>
+        <w:tab/>
+      </w:r>
+      <w:r>
+        <w:rPr>
+          <w:rFonts w:ascii="Arial" w:hAnsi="Arial" w:cs="Arial"/>
+          <w:bCs/>
+          <w:sz w:val="22"/>
+          <w:szCs w:val="22"/>
+        </w:rPr>
+        <w:tab/>
+      </w:r>
+      <w:r>
+        <w:rPr>
+          <w:rFonts w:ascii="Arial" w:hAnsi="Arial" w:cs="Arial"/>
+          <w:bCs/>
+          <w:sz w:val="22"/>
+          <w:szCs w:val="22"/>
+        </w:rPr>
+        <w:tab/>
+      </w:r>
+      <w:r>
+        <w:rPr>
+          <w:rFonts w:ascii="Arial" w:hAnsi="Arial" w:cs="Arial"/>
+          <w:bCs/>
+          <w:sz w:val="22"/>
+          <w:szCs w:val="22"/>
+        </w:rPr>
+        <w:tab/>
+      </w:r>
+      <w:r>
+        <w:rPr>
+          <w:rFonts w:ascii="Arial" w:hAnsi="Arial" w:cs="Arial"/>
+          <w:bCs/>
+          <w:sz w:val="22"/>
+          <w:szCs w:val="22"/>
+        </w:rPr>
+        <w:tab/>
+      </w:r>
+      <w:r>
+        <w:rPr>
+          <w:rFonts w:ascii="Arial" w:hAnsi="Arial" w:cs="Arial"/>
+          <w:bCs/>
+          <w:sz w:val="22"/>
+          <w:szCs w:val="22"/>
+        </w:rPr>
+        <w:tab/>
+      </w:r>
+      <w:r>
+        <w:rPr>
+          <w:rFonts w:ascii="Arial" w:hAnsi="Arial" w:cs="Arial"/>
+          <w:bCs/>
+          <w:sz w:val="22"/>
+          <w:szCs w:val="22"/>
+        </w:rPr>
+        <w:t xml:space="preserve"> </w:t>
+      </w:r>
+      <w:r>
+        <w:rPr>
+          <w:rFonts w:ascii="Arial" w:hAnsi="Arial" w:cs="Arial"/>
+          <w:bCs/>
+          <w:sz w:val="22"/>
+          <w:szCs w:val="22"/>
+        </w:rPr>
+        <w:tab/>
+        <w:t xml:space="preserve">     </w:t>
+      </w:r>
+      <w:r>
+        <w:rPr>
+          <w:rFonts w:ascii="Arial" w:hAnsi="Arial" w:cs="Arial"/>
+          <w:bCs/>
+          <w:i/>
+          <w:iCs/>
+          <w:sz w:val="22"/>
+          <w:szCs w:val="22"/>
+        </w:rPr>
+        <w:t>No</w:t>
+      </w:r>
+      <w:r>
+        <w:rPr>
+          <w:rFonts w:ascii="Arial" w:hAnsi="Arial" w:cs="Arial"/>
+          <w:bCs/>
+          <w:i/>
+          <w:iCs/>
+          <w:sz w:val="22"/>
+          <w:szCs w:val="22"/>
+        </w:rPr>
+        <w:t>v</w:t>
+      </w:r>
+      <w:r>
+        <w:rPr>
+          <w:rFonts w:ascii="Arial" w:hAnsi="Arial" w:cs="Arial"/>
+          <w:bCs/>
+          <w:i/>
+          <w:iCs/>
+          <w:sz w:val="22"/>
+          <w:szCs w:val="22"/>
+        </w:rPr>
+        <w:t>. 2021</w:t>
       </w:r>
     </w:p>
     <w:p>
@@ -1451,6 +1544,146 @@
           <w:szCs w:val="22"/>
           <w:shd w:val="clear" w:color="auto" w:fill="FFFFFF"/>
         </w:rPr>
+        <w:t xml:space="preserve">6. McDaniel E.A., </w:t>
+      </w:r>
+      <w:r>
+        <w:rPr>
+          <w:rFonts w:ascii="Arial" w:eastAsia="Times New Roman" w:hAnsi="Arial" w:cs="Arial"/>
+          <w:bCs/>
+          <w:color w:val="000000"/>
+          <w:sz w:val="22"/>
+          <w:szCs w:val="22"/>
+          <w:shd w:val="clear" w:color="auto" w:fill="FFFFFF"/>
+        </w:rPr>
+        <w:t xml:space="preserve">Wahl S.A., Ishii S., Pinto A., </w:t>
+      </w:r>
+      <w:proofErr w:type="spellStart"/>
+      <w:r>
+        <w:rPr>
+          <w:rFonts w:ascii="Arial" w:eastAsia="Times New Roman" w:hAnsi="Arial" w:cs="Arial"/>
+          <w:bCs/>
+          <w:color w:val="000000"/>
+          <w:sz w:val="22"/>
+          <w:szCs w:val="22"/>
+          <w:shd w:val="clear" w:color="auto" w:fill="FFFFFF"/>
+        </w:rPr>
+        <w:t>Ziels</w:t>
+      </w:r>
+      <w:proofErr w:type="spellEnd"/>
+      <w:r>
+        <w:rPr>
+          <w:rFonts w:ascii="Arial" w:eastAsia="Times New Roman" w:hAnsi="Arial" w:cs="Arial"/>
+          <w:bCs/>
+          <w:color w:val="000000"/>
+          <w:sz w:val="22"/>
+          <w:szCs w:val="22"/>
+          <w:shd w:val="clear" w:color="auto" w:fill="FFFFFF"/>
+        </w:rPr>
+        <w:t xml:space="preserve"> R., Nielsen P.H., McMahon K.D., Williams R.B.H. </w:t>
+      </w:r>
+      <w:r>
+        <w:rPr>
+          <w:rFonts w:ascii="Arial" w:eastAsia="Times New Roman" w:hAnsi="Arial" w:cs="Arial"/>
+          <w:b/>
+          <w:color w:val="000000"/>
+          <w:sz w:val="22"/>
+          <w:szCs w:val="22"/>
+          <w:shd w:val="clear" w:color="auto" w:fill="FFFFFF"/>
+        </w:rPr>
+        <w:t xml:space="preserve">Prospects for Multi-omics in the Microbial Ecology of Water Engineering. </w:t>
+      </w:r>
+      <w:r>
+        <w:rPr>
+          <w:rFonts w:ascii="Arial" w:eastAsia="Times New Roman" w:hAnsi="Arial" w:cs="Arial"/>
+          <w:bCs/>
+          <w:i/>
+          <w:iCs/>
+          <w:color w:val="000000"/>
+          <w:sz w:val="22"/>
+          <w:szCs w:val="22"/>
+          <w:shd w:val="clear" w:color="auto" w:fill="FFFFFF"/>
+        </w:rPr>
+        <w:t xml:space="preserve">Water Research. </w:t>
+      </w:r>
+      <w:r>
+        <w:rPr>
+          <w:rFonts w:ascii="Arial" w:eastAsia="Times New Roman" w:hAnsi="Arial" w:cs="Arial"/>
+          <w:bCs/>
+          <w:color w:val="000000"/>
+          <w:sz w:val="22"/>
+          <w:szCs w:val="22"/>
+          <w:shd w:val="clear" w:color="auto" w:fill="FFFFFF"/>
+        </w:rPr>
+        <w:t>Oct 2021</w:t>
+      </w:r>
+      <w:r>
+        <w:rPr>
+          <w:rFonts w:ascii="Arial" w:eastAsia="Times New Roman" w:hAnsi="Arial" w:cs="Arial"/>
+          <w:bCs/>
+          <w:i/>
+          <w:iCs/>
+          <w:color w:val="000000"/>
+          <w:sz w:val="22"/>
+          <w:szCs w:val="22"/>
+          <w:shd w:val="clear" w:color="auto" w:fill="FFFFFF"/>
+        </w:rPr>
+        <w:t xml:space="preserve">. </w:t>
+      </w:r>
+      <w:r>
+        <w:rPr>
+          <w:rFonts w:ascii="Arial" w:eastAsia="Times New Roman" w:hAnsi="Arial" w:cs="Arial"/>
+          <w:b/>
+          <w:color w:val="000000"/>
+          <w:sz w:val="22"/>
+          <w:szCs w:val="22"/>
+          <w:shd w:val="clear" w:color="auto" w:fill="FFFFFF"/>
+        </w:rPr>
+        <w:t xml:space="preserve">DOI: </w:t>
+      </w:r>
+      <w:r>
+        <w:rPr>
+          <w:rFonts w:ascii="Arial" w:eastAsia="Times New Roman" w:hAnsi="Arial" w:cs="Arial"/>
+          <w:bCs/>
+          <w:color w:val="000000"/>
+          <w:sz w:val="22"/>
+          <w:szCs w:val="22"/>
+          <w:shd w:val="clear" w:color="auto" w:fill="FFFFFF"/>
+        </w:rPr>
+        <w:t xml:space="preserve">10.1016/j.waterres.2021.117608 </w:t>
+      </w:r>
+    </w:p>
+    <w:p>
+      <w:pPr>
+        <w:rPr>
+          <w:rFonts w:ascii="Arial" w:eastAsia="Times New Roman" w:hAnsi="Arial" w:cs="Arial"/>
+          <w:b/>
+          <w:color w:val="000000"/>
+          <w:sz w:val="22"/>
+          <w:szCs w:val="22"/>
+          <w:shd w:val="clear" w:color="auto" w:fill="FFFFFF"/>
+        </w:rPr>
+      </w:pPr>
+    </w:p>
+    <w:p>
+      <w:pPr>
+        <w:rPr>
+          <w:rFonts w:ascii="Arial" w:eastAsia="Times New Roman" w:hAnsi="Arial" w:cs="Arial"/>
+          <w:bCs/>
+          <w:color w:val="000000"/>
+          <w:sz w:val="22"/>
+          <w:szCs w:val="22"/>
+          <w:shd w:val="clear" w:color="auto" w:fill="FFFFFF"/>
+        </w:rPr>
+      </w:pPr>
+      <w:r>
+        <w:rPr>
+          <w:rFonts w:ascii="Arial" w:eastAsia="Times New Roman" w:hAnsi="Arial" w:cs="Arial"/>
+          <w:b/>
+          <w:color w:val="000000"/>
+          <w:sz w:val="22"/>
+          <w:szCs w:val="22"/>
+          <w:shd w:val="clear" w:color="auto" w:fill="FFFFFF"/>
+        </w:rPr>
         <w:t xml:space="preserve">5. McDaniel E.A.#, </w:t>
       </w:r>
       <w:r>
@@ -1602,7 +1835,18 @@
           <w:szCs w:val="22"/>
           <w:shd w:val="clear" w:color="auto" w:fill="FFFFFF"/>
         </w:rPr>
-        <w:t xml:space="preserve">July 2021, 6 (4) e00474-21; </w:t>
+        <w:t>Aug</w:t>
+      </w:r>
+      <w:r>
+        <w:rPr>
+          <w:rFonts w:ascii="Arial" w:eastAsia="Times New Roman" w:hAnsi="Arial" w:cs="Arial"/>
+          <w:bCs/>
+          <w:color w:val="000000"/>
+          <w:sz w:val="22"/>
+          <w:szCs w:val="22"/>
+          <w:shd w:val="clear" w:color="auto" w:fill="FFFFFF"/>
+        </w:rPr>
+        <w:t xml:space="preserve"> 2021, 6 (4) e00474-21; </w:t>
       </w:r>
       <w:r>
         <w:rPr>
@@ -1654,6 +1898,7 @@
           <w:szCs w:val="22"/>
           <w:shd w:val="clear" w:color="auto" w:fill="FFFFFF"/>
         </w:rPr>
+        <w:lastRenderedPageBreak/>
         <w:t>4</w:t>
       </w:r>
       <w:r>
@@ -1866,7 +2111,6 @@
           <w:szCs w:val="22"/>
           <w:shd w:val="clear" w:color="auto" w:fill="FFFFFF"/>
         </w:rPr>
-        <w:lastRenderedPageBreak/>
         <w:t xml:space="preserve">3. </w:t>
       </w:r>
       <w:r>
@@ -2175,7 +2419,18 @@
           <w:szCs w:val="22"/>
           <w:shd w:val="clear" w:color="auto" w:fill="FFFFFF"/>
         </w:rPr>
-        <w:t xml:space="preserve"> K., McMahon K.D.. </w:t>
+        <w:t xml:space="preserve"> K., McMahon K.D.</w:t>
+      </w:r>
+      <w:r>
+        <w:rPr>
+          <w:rFonts w:ascii="Arial" w:eastAsia="Times New Roman" w:hAnsi="Arial" w:cs="Arial"/>
+          <w:bCs/>
+          <w:color w:val="000000"/>
+          <w:sz w:val="22"/>
+          <w:szCs w:val="22"/>
+          <w:shd w:val="clear" w:color="auto" w:fill="FFFFFF"/>
+        </w:rPr>
+        <w:t xml:space="preserve"> </w:t>
       </w:r>
       <w:r>
         <w:rPr>
@@ -2630,198 +2885,6 @@
         </w:rPr>
         <w:t>Preprints and Submissions</w:t>
       </w:r>
-    </w:p>
-    <w:p>
-      <w:pPr>
-        <w:rPr>
-          <w:rFonts w:ascii="Arial" w:eastAsia="Times New Roman" w:hAnsi="Arial" w:cs="Arial"/>
-          <w:bCs/>
-          <w:color w:val="000000"/>
-          <w:sz w:val="22"/>
-          <w:szCs w:val="22"/>
-          <w:shd w:val="clear" w:color="auto" w:fill="FFFFFF"/>
-        </w:rPr>
-      </w:pPr>
-      <w:r>
-        <w:rPr>
-          <w:rFonts w:ascii="Arial" w:eastAsia="Times New Roman" w:hAnsi="Arial" w:cs="Arial"/>
-          <w:b/>
-          <w:color w:val="000000"/>
-          <w:sz w:val="22"/>
-          <w:szCs w:val="22"/>
-          <w:shd w:val="clear" w:color="auto" w:fill="FFFFFF"/>
-        </w:rPr>
-        <w:t>2</w:t>
-      </w:r>
-      <w:r>
-        <w:rPr>
-          <w:rFonts w:ascii="Arial" w:eastAsia="Times New Roman" w:hAnsi="Arial" w:cs="Arial"/>
-          <w:b/>
-          <w:color w:val="000000"/>
-          <w:sz w:val="22"/>
-          <w:szCs w:val="22"/>
-          <w:shd w:val="clear" w:color="auto" w:fill="FFFFFF"/>
-        </w:rPr>
-        <w:t xml:space="preserve">. McDaniel E.A., </w:t>
-      </w:r>
-      <w:r>
-        <w:rPr>
-          <w:rFonts w:ascii="Arial" w:eastAsia="Times New Roman" w:hAnsi="Arial" w:cs="Arial"/>
-          <w:bCs/>
-          <w:color w:val="000000"/>
-          <w:sz w:val="22"/>
-          <w:szCs w:val="22"/>
-          <w:shd w:val="clear" w:color="auto" w:fill="FFFFFF"/>
-        </w:rPr>
-        <w:t xml:space="preserve">Wahl S.A., Ishii S., Pinto A., </w:t>
-      </w:r>
-      <w:proofErr w:type="spellStart"/>
-      <w:r>
-        <w:rPr>
-          <w:rFonts w:ascii="Arial" w:eastAsia="Times New Roman" w:hAnsi="Arial" w:cs="Arial"/>
-          <w:bCs/>
-          <w:color w:val="000000"/>
-          <w:sz w:val="22"/>
-          <w:szCs w:val="22"/>
-          <w:shd w:val="clear" w:color="auto" w:fill="FFFFFF"/>
-        </w:rPr>
-        <w:t>Ziels</w:t>
-      </w:r>
-      <w:proofErr w:type="spellEnd"/>
-      <w:r>
-        <w:rPr>
-          <w:rFonts w:ascii="Arial" w:eastAsia="Times New Roman" w:hAnsi="Arial" w:cs="Arial"/>
-          <w:bCs/>
-          <w:color w:val="000000"/>
-          <w:sz w:val="22"/>
-          <w:szCs w:val="22"/>
-          <w:shd w:val="clear" w:color="auto" w:fill="FFFFFF"/>
-        </w:rPr>
-        <w:t xml:space="preserve"> R., Nielsen P.H., McMahon K.D., Williams R.B.H. </w:t>
-      </w:r>
-      <w:r>
-        <w:rPr>
-          <w:rFonts w:ascii="Arial" w:eastAsia="Times New Roman" w:hAnsi="Arial" w:cs="Arial"/>
-          <w:b/>
-          <w:color w:val="000000"/>
-          <w:sz w:val="22"/>
-          <w:szCs w:val="22"/>
-          <w:shd w:val="clear" w:color="auto" w:fill="FFFFFF"/>
-        </w:rPr>
-        <w:t xml:space="preserve">Prospects for Multi-omics in the Microbial Ecology of Water Engineering. </w:t>
-      </w:r>
-      <w:r>
-        <w:rPr>
-          <w:rFonts w:ascii="Arial" w:eastAsia="Times New Roman" w:hAnsi="Arial" w:cs="Arial"/>
-          <w:bCs/>
-          <w:color w:val="000000"/>
-          <w:sz w:val="22"/>
-          <w:szCs w:val="22"/>
-          <w:shd w:val="clear" w:color="auto" w:fill="FFFFFF"/>
-        </w:rPr>
-        <w:t xml:space="preserve">May 2021. </w:t>
-      </w:r>
-      <w:r>
-        <w:rPr>
-          <w:rFonts w:ascii="Arial" w:eastAsia="Times New Roman" w:hAnsi="Arial" w:cs="Arial"/>
-          <w:bCs/>
-          <w:i/>
-          <w:iCs/>
-          <w:color w:val="000000"/>
-          <w:sz w:val="22"/>
-          <w:szCs w:val="22"/>
-          <w:shd w:val="clear" w:color="auto" w:fill="FFFFFF"/>
-        </w:rPr>
-        <w:t>In Press</w:t>
-      </w:r>
-      <w:r>
-        <w:rPr>
-          <w:rFonts w:ascii="Arial" w:eastAsia="Times New Roman" w:hAnsi="Arial" w:cs="Arial"/>
-          <w:bCs/>
-          <w:i/>
-          <w:iCs/>
-          <w:color w:val="000000"/>
-          <w:sz w:val="22"/>
-          <w:szCs w:val="22"/>
-          <w:shd w:val="clear" w:color="auto" w:fill="FFFFFF"/>
-        </w:rPr>
-        <w:t xml:space="preserve">. </w:t>
-      </w:r>
-      <w:r>
-        <w:rPr>
-          <w:rFonts w:ascii="Arial" w:eastAsia="Times New Roman" w:hAnsi="Arial" w:cs="Arial"/>
-          <w:bCs/>
-          <w:i/>
-          <w:iCs/>
-          <w:color w:val="000000"/>
-          <w:sz w:val="22"/>
-          <w:szCs w:val="22"/>
-          <w:shd w:val="clear" w:color="auto" w:fill="FFFFFF"/>
-        </w:rPr>
-        <w:t xml:space="preserve">Preprint available on </w:t>
-      </w:r>
-      <w:proofErr w:type="spellStart"/>
-      <w:r>
-        <w:rPr>
-          <w:rFonts w:ascii="Arial" w:eastAsia="Times New Roman" w:hAnsi="Arial" w:cs="Arial"/>
-          <w:bCs/>
-          <w:i/>
-          <w:iCs/>
-          <w:color w:val="000000"/>
-          <w:sz w:val="22"/>
-          <w:szCs w:val="22"/>
-          <w:shd w:val="clear" w:color="auto" w:fill="FFFFFF"/>
-        </w:rPr>
-        <w:t>arXi</w:t>
-      </w:r>
-      <w:r>
-        <w:rPr>
-          <w:rFonts w:ascii="Arial" w:eastAsia="Times New Roman" w:hAnsi="Arial" w:cs="Arial"/>
-          <w:bCs/>
-          <w:i/>
-          <w:iCs/>
-          <w:color w:val="000000"/>
-          <w:sz w:val="22"/>
-          <w:szCs w:val="22"/>
-          <w:shd w:val="clear" w:color="auto" w:fill="FFFFFF"/>
-        </w:rPr>
-        <w:t>v</w:t>
-      </w:r>
-      <w:proofErr w:type="spellEnd"/>
-      <w:r>
-        <w:rPr>
-          <w:rFonts w:ascii="Arial" w:eastAsia="Times New Roman" w:hAnsi="Arial" w:cs="Arial"/>
-          <w:bCs/>
-          <w:i/>
-          <w:iCs/>
-          <w:color w:val="000000"/>
-          <w:sz w:val="22"/>
-          <w:szCs w:val="22"/>
-          <w:shd w:val="clear" w:color="auto" w:fill="FFFFFF"/>
-        </w:rPr>
-        <w:t xml:space="preserve">: </w:t>
-      </w:r>
-      <w:r>
-        <w:rPr>
-          <w:rFonts w:ascii="Arial" w:eastAsia="Times New Roman" w:hAnsi="Arial" w:cs="Arial"/>
-          <w:bCs/>
-          <w:color w:val="000000"/>
-          <w:sz w:val="22"/>
-          <w:szCs w:val="22"/>
-          <w:shd w:val="clear" w:color="auto" w:fill="FFFFFF"/>
-        </w:rPr>
-        <w:t>2105.08856</w:t>
-      </w:r>
-    </w:p>
-    <w:p>
-      <w:pPr>
-        <w:rPr>
-          <w:rFonts w:ascii="Arial" w:hAnsi="Arial" w:cs="Arial"/>
-          <w:color w:val="262626"/>
-          <w:sz w:val="22"/>
-          <w:szCs w:val="22"/>
-        </w:rPr>
-      </w:pPr>
     </w:p>
     <w:p>
       <w:pPr>
@@ -3632,53 +3695,47 @@
           <w:sz w:val="22"/>
           <w:szCs w:val="22"/>
         </w:rPr>
-        <w:t xml:space="preserve">(awarded but declined) </w:t>
-      </w:r>
-      <w:r>
-        <w:rPr>
-          <w:rFonts w:ascii="Arial" w:hAnsi="Arial" w:cs="Arial"/>
-          <w:bCs/>
-          <w:sz w:val="22"/>
-          <w:szCs w:val="22"/>
-        </w:rPr>
-        <w:t>- $160,000</w:t>
-      </w:r>
-      <w:r>
-        <w:rPr>
-          <w:rFonts w:ascii="Arial" w:hAnsi="Arial" w:cs="Arial"/>
-          <w:bCs/>
-          <w:sz w:val="22"/>
-          <w:szCs w:val="22"/>
-        </w:rPr>
-        <w:tab/>
-      </w:r>
-      <w:r>
-        <w:rPr>
-          <w:rFonts w:ascii="Arial" w:hAnsi="Arial" w:cs="Arial"/>
-          <w:bCs/>
-          <w:sz w:val="22"/>
-          <w:szCs w:val="22"/>
-        </w:rPr>
-        <w:tab/>
-      </w:r>
-      <w:r>
-        <w:rPr>
-          <w:rFonts w:ascii="Arial" w:hAnsi="Arial" w:cs="Arial"/>
-          <w:bCs/>
-          <w:sz w:val="22"/>
-          <w:szCs w:val="22"/>
-        </w:rPr>
-        <w:tab/>
-      </w:r>
-      <w:r>
-        <w:rPr>
-          <w:rFonts w:ascii="Arial" w:hAnsi="Arial" w:cs="Arial"/>
-          <w:bCs/>
-          <w:sz w:val="22"/>
-          <w:szCs w:val="22"/>
-        </w:rPr>
-        <w:tab/>
-        <w:t xml:space="preserve">       </w:t>
+        <w:t>(awarded but declined</w:t>
+      </w:r>
+      <w:r>
+        <w:rPr>
+          <w:rFonts w:ascii="Arial" w:hAnsi="Arial" w:cs="Arial"/>
+          <w:bCs/>
+          <w:i/>
+          <w:iCs/>
+          <w:sz w:val="22"/>
+          <w:szCs w:val="22"/>
+        </w:rPr>
+        <w:t xml:space="preserve"> to pursue postdoctoral studies</w:t>
+      </w:r>
+      <w:r>
+        <w:rPr>
+          <w:rFonts w:ascii="Arial" w:hAnsi="Arial" w:cs="Arial"/>
+          <w:bCs/>
+          <w:i/>
+          <w:iCs/>
+          <w:sz w:val="22"/>
+          <w:szCs w:val="22"/>
+        </w:rPr>
+        <w:t xml:space="preserve">) </w:t>
+      </w:r>
+      <w:r>
+        <w:rPr>
+          <w:rFonts w:ascii="Arial" w:hAnsi="Arial" w:cs="Arial"/>
+          <w:bCs/>
+          <w:sz w:val="22"/>
+          <w:szCs w:val="22"/>
+        </w:rPr>
+        <w:t>- $160,00</w:t>
+      </w:r>
+      <w:r>
+        <w:rPr>
+          <w:rFonts w:ascii="Arial" w:hAnsi="Arial" w:cs="Arial"/>
+          <w:bCs/>
+          <w:sz w:val="22"/>
+          <w:szCs w:val="22"/>
+        </w:rPr>
+        <w:t xml:space="preserve"> </w:t>
       </w:r>
       <w:r>
         <w:rPr>
@@ -4529,6 +4586,7 @@
           <w:sz w:val="22"/>
           <w:szCs w:val="22"/>
         </w:rPr>
+        <w:lastRenderedPageBreak/>
         <w:t xml:space="preserve">University of Arkansas Academic Scholarship - </w:t>
       </w:r>
       <w:r>
@@ -4572,8 +4630,6 @@
         </w:rPr>
         <w:t xml:space="preserve">                                         2014-2015</w:t>
       </w:r>
-      <w:bookmarkStart w:id="0" w:name="_GoBack"/>
-      <w:bookmarkEnd w:id="0"/>
     </w:p>
     <w:p>
       <w:pPr>
@@ -4592,7 +4648,6 @@
           <w:sz w:val="22"/>
           <w:szCs w:val="22"/>
         </w:rPr>
-        <w:lastRenderedPageBreak/>
         <w:t>ASM South Central Branch Meeting 2</w:t>
       </w:r>
       <w:r>
@@ -6163,7 +6218,6 @@
           <w:color w:val="2F5496" w:themeColor="accent1" w:themeShade="BF"/>
           <w:u w:val="single"/>
         </w:rPr>
-        <w:lastRenderedPageBreak/>
         <w:t>Poster Presentations</w:t>
       </w:r>
     </w:p>
@@ -8608,18 +8662,39 @@
       <w:pPr>
         <w:rPr>
           <w:rFonts w:ascii="Arial" w:hAnsi="Arial" w:cs="Arial"/>
-          <w:i/>
-          <w:sz w:val="22"/>
-          <w:szCs w:val="22"/>
-        </w:rPr>
-      </w:pPr>
-      <w:r>
-        <w:rPr>
-          <w:rFonts w:ascii="Arial" w:hAnsi="Arial" w:cs="Arial"/>
-          <w:b/>
-          <w:sz w:val="22"/>
-          <w:szCs w:val="22"/>
-        </w:rPr>
+          <w:b/>
+          <w:sz w:val="22"/>
+          <w:szCs w:val="22"/>
+        </w:rPr>
+      </w:pPr>
+    </w:p>
+    <w:p>
+      <w:pPr>
+        <w:rPr>
+          <w:rFonts w:ascii="Arial" w:hAnsi="Arial" w:cs="Arial"/>
+          <w:b/>
+          <w:sz w:val="22"/>
+          <w:szCs w:val="22"/>
+        </w:rPr>
+      </w:pPr>
+    </w:p>
+    <w:p>
+      <w:pPr>
+        <w:rPr>
+          <w:rFonts w:ascii="Arial" w:hAnsi="Arial" w:cs="Arial"/>
+          <w:i/>
+          <w:sz w:val="22"/>
+          <w:szCs w:val="22"/>
+        </w:rPr>
+      </w:pPr>
+      <w:r>
+        <w:rPr>
+          <w:rFonts w:ascii="Arial" w:hAnsi="Arial" w:cs="Arial"/>
+          <w:b/>
+          <w:sz w:val="22"/>
+          <w:szCs w:val="22"/>
+        </w:rPr>
+        <w:lastRenderedPageBreak/>
         <w:t>McMahon Lab Mentoring</w:t>
       </w:r>
       <w:r>
@@ -8758,7 +8833,43 @@
           <w:sz w:val="22"/>
           <w:szCs w:val="22"/>
         </w:rPr>
-        <w:t xml:space="preserve">Undergraduate Students, Research Experience Undergraduate Interns (REUs), and Masters Students carrying out independent projects and/or routine maintenance and sampling </w:t>
+        <w:t>Undergraduate Students, and Master</w:t>
+      </w:r>
+      <w:r>
+        <w:rPr>
+          <w:rFonts w:ascii="Arial" w:hAnsi="Arial" w:cs="Arial"/>
+          <w:i/>
+          <w:sz w:val="22"/>
+          <w:szCs w:val="22"/>
+        </w:rPr>
+        <w:t>’</w:t>
+      </w:r>
+      <w:r>
+        <w:rPr>
+          <w:rFonts w:ascii="Arial" w:hAnsi="Arial" w:cs="Arial"/>
+          <w:i/>
+          <w:sz w:val="22"/>
+          <w:szCs w:val="22"/>
+        </w:rPr>
+        <w:t>s Students carrying out independent projects and/or routine maintenance and sampling</w:t>
+      </w:r>
+      <w:r>
+        <w:rPr>
+          <w:rFonts w:ascii="Arial" w:hAnsi="Arial" w:cs="Arial"/>
+          <w:i/>
+          <w:sz w:val="22"/>
+          <w:szCs w:val="22"/>
+        </w:rPr>
+        <w:t>.</w:t>
+      </w:r>
+      <w:r>
+        <w:rPr>
+          <w:rFonts w:ascii="Arial" w:hAnsi="Arial" w:cs="Arial"/>
+          <w:i/>
+          <w:sz w:val="22"/>
+          <w:szCs w:val="22"/>
+        </w:rPr>
+        <w:t xml:space="preserve"> </w:t>
       </w:r>
     </w:p>
     <w:p>
@@ -8778,38 +8889,129 @@
       <w:r>
         <w:rPr>
           <w:rFonts w:ascii="Arial" w:hAnsi="Arial" w:cs="Arial"/>
-          <w:i/>
-          <w:sz w:val="22"/>
-          <w:szCs w:val="22"/>
-        </w:rPr>
-        <w:lastRenderedPageBreak/>
-        <w:t xml:space="preserve">Kaela Amundson: </w:t>
-      </w:r>
-      <w:r>
-        <w:rPr>
-          <w:rFonts w:ascii="Arial" w:hAnsi="Arial" w:cs="Arial"/>
-          <w:sz w:val="22"/>
-          <w:szCs w:val="22"/>
-        </w:rPr>
-        <w:t xml:space="preserve">Characterization and Enrichment of Microorganisms Capable of Extracellular Electron Transfer. </w:t>
-      </w:r>
-      <w:r>
-        <w:rPr>
-          <w:rFonts w:ascii="Arial" w:hAnsi="Arial" w:cs="Arial"/>
-          <w:i/>
-          <w:sz w:val="22"/>
-          <w:szCs w:val="22"/>
-        </w:rPr>
-        <w:t xml:space="preserve">Undergraduate Mentee </w:t>
-      </w:r>
-      <w:r>
-        <w:rPr>
-          <w:rFonts w:ascii="Arial" w:hAnsi="Arial" w:cs="Arial"/>
-          <w:i/>
-          <w:sz w:val="22"/>
-          <w:szCs w:val="22"/>
-        </w:rPr>
-        <w:t xml:space="preserve">Fa. 2017-Sp. 2018. </w:t>
+          <w:b/>
+          <w:bCs/>
+          <w:iCs/>
+          <w:sz w:val="22"/>
+          <w:szCs w:val="22"/>
+        </w:rPr>
+        <w:t xml:space="preserve">EBPR </w:t>
+      </w:r>
+      <w:r>
+        <w:rPr>
+          <w:rFonts w:ascii="Arial" w:hAnsi="Arial" w:cs="Arial"/>
+          <w:b/>
+          <w:bCs/>
+          <w:iCs/>
+          <w:sz w:val="22"/>
+          <w:szCs w:val="22"/>
+        </w:rPr>
+        <w:t xml:space="preserve">Bioreactor Maintenance </w:t>
+      </w:r>
+      <w:r>
+        <w:rPr>
+          <w:rFonts w:ascii="Arial" w:hAnsi="Arial" w:cs="Arial"/>
+          <w:b/>
+          <w:bCs/>
+          <w:iCs/>
+          <w:sz w:val="22"/>
+          <w:szCs w:val="22"/>
+        </w:rPr>
+        <w:t>Team</w:t>
+      </w:r>
+      <w:r>
+        <w:rPr>
+          <w:rFonts w:ascii="Arial" w:hAnsi="Arial" w:cs="Arial"/>
+          <w:b/>
+          <w:bCs/>
+          <w:iCs/>
+          <w:sz w:val="22"/>
+          <w:szCs w:val="22"/>
+        </w:rPr>
+        <w:t xml:space="preserve"> </w:t>
+      </w:r>
+      <w:r>
+        <w:rPr>
+          <w:rFonts w:ascii="Arial" w:hAnsi="Arial" w:cs="Arial"/>
+          <w:iCs/>
+          <w:sz w:val="22"/>
+          <w:szCs w:val="22"/>
+        </w:rPr>
+        <w:t>(</w:t>
+      </w:r>
+      <w:r>
+        <w:rPr>
+          <w:rFonts w:ascii="Arial" w:hAnsi="Arial" w:cs="Arial"/>
+          <w:i/>
+          <w:sz w:val="22"/>
+          <w:szCs w:val="22"/>
+        </w:rPr>
+        <w:t>Hourly Undergraduate Students</w:t>
+      </w:r>
+      <w:r>
+        <w:rPr>
+          <w:rFonts w:ascii="Arial" w:hAnsi="Arial" w:cs="Arial"/>
+          <w:iCs/>
+          <w:sz w:val="22"/>
+          <w:szCs w:val="22"/>
+        </w:rPr>
+        <w:t>)</w:t>
+      </w:r>
+      <w:r>
+        <w:rPr>
+          <w:rFonts w:ascii="Arial" w:hAnsi="Arial" w:cs="Arial"/>
+          <w:b/>
+          <w:bCs/>
+          <w:iCs/>
+          <w:sz w:val="22"/>
+          <w:szCs w:val="22"/>
+        </w:rPr>
+        <w:t>:</w:t>
+      </w:r>
+      <w:r>
+        <w:rPr>
+          <w:rFonts w:ascii="Arial" w:hAnsi="Arial" w:cs="Arial"/>
+          <w:b/>
+          <w:sz w:val="22"/>
+          <w:szCs w:val="22"/>
+        </w:rPr>
+        <w:t xml:space="preserve"> </w:t>
+      </w:r>
+      <w:r>
+        <w:rPr>
+          <w:rFonts w:ascii="Arial" w:hAnsi="Arial" w:cs="Arial"/>
+          <w:sz w:val="22"/>
+          <w:szCs w:val="22"/>
+        </w:rPr>
+        <w:t xml:space="preserve">Mentored to date </w:t>
+      </w:r>
+      <w:r>
+        <w:rPr>
+          <w:rFonts w:ascii="Arial" w:hAnsi="Arial" w:cs="Arial"/>
+          <w:b/>
+          <w:bCs/>
+          <w:sz w:val="22"/>
+          <w:szCs w:val="22"/>
+        </w:rPr>
+        <w:t xml:space="preserve">5 undergraduate </w:t>
+      </w:r>
+      <w:r>
+        <w:rPr>
+          <w:rFonts w:ascii="Arial" w:hAnsi="Arial" w:cs="Arial"/>
+          <w:sz w:val="22"/>
+          <w:szCs w:val="22"/>
+        </w:rPr>
+        <w:t xml:space="preserve">students performing routine maintenance and sampling of lab-scale bioreactors simulating Enhanced Biological Phosphorus Removal (EBPR). </w:t>
+      </w:r>
+      <w:r>
+        <w:rPr>
+          <w:rFonts w:ascii="Arial" w:hAnsi="Arial" w:cs="Arial"/>
+          <w:i/>
+          <w:iCs/>
+          <w:sz w:val="22"/>
+          <w:szCs w:val="22"/>
+        </w:rPr>
+        <w:t>Fa. 2018-Summer 2021</w:t>
       </w:r>
     </w:p>
     <w:p>
@@ -8822,64 +9024,114 @@
         <w:rPr>
           <w:rFonts w:ascii="Arial" w:hAnsi="Arial" w:cs="Arial"/>
           <w:b/>
-          <w:i/>
-          <w:sz w:val="22"/>
-          <w:szCs w:val="22"/>
-        </w:rPr>
-      </w:pPr>
-      <w:r>
-        <w:rPr>
-          <w:rFonts w:ascii="Arial" w:hAnsi="Arial" w:cs="Arial"/>
-          <w:i/>
-          <w:sz w:val="22"/>
-          <w:szCs w:val="22"/>
-        </w:rPr>
-        <w:t>Matthew Wo</w:t>
-      </w:r>
-      <w:r>
-        <w:rPr>
-          <w:rFonts w:ascii="Arial" w:hAnsi="Arial" w:cs="Arial"/>
-          <w:i/>
-          <w:sz w:val="22"/>
-          <w:szCs w:val="22"/>
-        </w:rPr>
-        <w:t>lf</w:t>
-      </w:r>
-      <w:r>
-        <w:rPr>
-          <w:rFonts w:ascii="Arial" w:hAnsi="Arial" w:cs="Arial"/>
-          <w:i/>
-          <w:sz w:val="22"/>
-          <w:szCs w:val="22"/>
-        </w:rPr>
-        <w:t xml:space="preserve">f: </w:t>
-      </w:r>
-      <w:r>
-        <w:rPr>
-          <w:rFonts w:ascii="Arial" w:hAnsi="Arial" w:cs="Arial"/>
-          <w:iCs/>
-          <w:sz w:val="22"/>
-          <w:szCs w:val="22"/>
-        </w:rPr>
-        <w:t xml:space="preserve">Metagenomics of Freshwater Lake and Engineered Wastewater Microbial Communities. </w:t>
-      </w:r>
-      <w:r>
-        <w:rPr>
-          <w:rFonts w:ascii="Arial" w:hAnsi="Arial" w:cs="Arial"/>
-          <w:i/>
-          <w:sz w:val="22"/>
-          <w:szCs w:val="22"/>
-        </w:rPr>
-        <w:t>Undergraduate Mentee Sp.-Fa</w:t>
-      </w:r>
-      <w:r>
-        <w:rPr>
-          <w:rFonts w:ascii="Arial" w:hAnsi="Arial" w:cs="Arial"/>
-          <w:i/>
-          <w:sz w:val="22"/>
-          <w:szCs w:val="22"/>
-        </w:rPr>
-        <w:t>. 2018</w:t>
+          <w:sz w:val="22"/>
+          <w:szCs w:val="22"/>
+        </w:rPr>
+      </w:pPr>
+      <w:r>
+        <w:rPr>
+          <w:rFonts w:ascii="Arial" w:hAnsi="Arial" w:cs="Arial"/>
+          <w:b/>
+          <w:bCs/>
+          <w:iCs/>
+          <w:sz w:val="22"/>
+          <w:szCs w:val="22"/>
+        </w:rPr>
+        <w:t>Diana Mendez</w:t>
+      </w:r>
+      <w:r>
+        <w:rPr>
+          <w:rFonts w:ascii="Arial" w:hAnsi="Arial" w:cs="Arial"/>
+          <w:b/>
+          <w:bCs/>
+          <w:iCs/>
+          <w:sz w:val="22"/>
+          <w:szCs w:val="22"/>
+        </w:rPr>
+        <w:t xml:space="preserve"> </w:t>
+      </w:r>
+      <w:r>
+        <w:rPr>
+          <w:rFonts w:ascii="Arial" w:hAnsi="Arial" w:cs="Arial"/>
+          <w:iCs/>
+          <w:sz w:val="22"/>
+          <w:szCs w:val="22"/>
+        </w:rPr>
+        <w:t>(</w:t>
+      </w:r>
+      <w:r>
+        <w:rPr>
+          <w:rFonts w:ascii="Arial" w:hAnsi="Arial" w:cs="Arial"/>
+          <w:i/>
+          <w:sz w:val="22"/>
+          <w:szCs w:val="22"/>
+        </w:rPr>
+        <w:t>Master’s Thesis Mentee)</w:t>
+      </w:r>
+      <w:r>
+        <w:rPr>
+          <w:rFonts w:ascii="Arial" w:hAnsi="Arial" w:cs="Arial"/>
+          <w:b/>
+          <w:bCs/>
+          <w:iCs/>
+          <w:sz w:val="22"/>
+          <w:szCs w:val="22"/>
+        </w:rPr>
+        <w:t>:</w:t>
+      </w:r>
+      <w:r>
+        <w:rPr>
+          <w:rFonts w:ascii="Arial" w:hAnsi="Arial" w:cs="Arial"/>
+          <w:i/>
+          <w:sz w:val="22"/>
+          <w:szCs w:val="22"/>
+        </w:rPr>
+        <w:t xml:space="preserve"> </w:t>
+      </w:r>
+      <w:r>
+        <w:rPr>
+          <w:rFonts w:ascii="Arial" w:hAnsi="Arial" w:cs="Arial"/>
+          <w:iCs/>
+          <w:sz w:val="22"/>
+          <w:szCs w:val="22"/>
+        </w:rPr>
+        <w:t xml:space="preserve">Protocol for seeding and operating Enhanced Biological Phosphorus Removal (EBPR) laboratory-scale sequencing batch reactors to obtain </w:t>
+      </w:r>
+      <w:r>
+        <w:rPr>
+          <w:rFonts w:ascii="Arial" w:hAnsi="Arial" w:cs="Arial"/>
+          <w:i/>
+          <w:sz w:val="22"/>
+          <w:szCs w:val="22"/>
+        </w:rPr>
+        <w:t xml:space="preserve">Candidatus </w:t>
+      </w:r>
+      <w:r>
+        <w:rPr>
+          <w:rFonts w:ascii="Arial" w:hAnsi="Arial" w:cs="Arial"/>
+          <w:iCs/>
+          <w:sz w:val="22"/>
+          <w:szCs w:val="22"/>
+        </w:rPr>
+        <w:t>Accumulibacter phosphatis enrichment.</w:t>
+      </w:r>
+      <w:r>
+        <w:rPr>
+          <w:rFonts w:ascii="Arial" w:hAnsi="Arial" w:cs="Arial"/>
+          <w:i/>
+          <w:sz w:val="22"/>
+          <w:szCs w:val="22"/>
+        </w:rPr>
+        <w:t xml:space="preserve"> Fa. 2019-Summer 2021</w:t>
+      </w:r>
+      <w:r>
+        <w:rPr>
+          <w:rFonts w:ascii="Arial" w:hAnsi="Arial" w:cs="Arial"/>
+          <w:iCs/>
+          <w:sz w:val="22"/>
+          <w:szCs w:val="22"/>
+        </w:rPr>
+        <w:t xml:space="preserve">  </w:t>
       </w:r>
     </w:p>
     <w:p>
@@ -8892,23 +9144,51 @@
         <w:rPr>
           <w:rFonts w:ascii="Arial" w:hAnsi="Arial" w:cs="Arial"/>
           <w:b/>
-          <w:sz w:val="22"/>
-          <w:szCs w:val="22"/>
-        </w:rPr>
-      </w:pPr>
-      <w:r>
-        <w:rPr>
-          <w:rFonts w:ascii="Arial" w:hAnsi="Arial" w:cs="Arial"/>
-          <w:i/>
-          <w:sz w:val="22"/>
-          <w:szCs w:val="22"/>
-        </w:rPr>
-        <w:t>Kali Denis:</w:t>
-      </w:r>
-      <w:r>
-        <w:rPr>
-          <w:rFonts w:ascii="Arial" w:hAnsi="Arial" w:cs="Arial"/>
-          <w:b/>
+          <w:bCs/>
+          <w:iCs/>
+          <w:sz w:val="22"/>
+          <w:szCs w:val="22"/>
+        </w:rPr>
+      </w:pPr>
+      <w:r>
+        <w:rPr>
+          <w:rFonts w:ascii="Arial" w:hAnsi="Arial" w:cs="Arial"/>
+          <w:b/>
+          <w:bCs/>
+          <w:iCs/>
+          <w:sz w:val="22"/>
+          <w:szCs w:val="22"/>
+        </w:rPr>
+        <w:t>Coty We</w:t>
+      </w:r>
+      <w:r>
+        <w:rPr>
+          <w:rFonts w:ascii="Arial" w:hAnsi="Arial" w:cs="Arial"/>
+          <w:b/>
+          <w:bCs/>
+          <w:iCs/>
+          <w:sz w:val="22"/>
+          <w:szCs w:val="22"/>
+        </w:rPr>
+        <w:t>a</w:t>
+      </w:r>
+      <w:r>
+        <w:rPr>
+          <w:rFonts w:ascii="Arial" w:hAnsi="Arial" w:cs="Arial"/>
+          <w:b/>
+          <w:bCs/>
+          <w:iCs/>
+          <w:sz w:val="22"/>
+          <w:szCs w:val="22"/>
+        </w:rPr>
+        <w:t>thersby</w:t>
+      </w:r>
+      <w:r>
+        <w:rPr>
+          <w:rFonts w:ascii="Arial" w:hAnsi="Arial" w:cs="Arial"/>
+          <w:b/>
+          <w:bCs/>
+          <w:iCs/>
           <w:sz w:val="22"/>
           <w:szCs w:val="22"/>
         </w:rPr>
@@ -8917,37 +9197,49 @@
       <w:r>
         <w:rPr>
           <w:rFonts w:ascii="Arial" w:hAnsi="Arial" w:cs="Arial"/>
-          <w:sz w:val="22"/>
-          <w:szCs w:val="22"/>
-        </w:rPr>
-        <w:t xml:space="preserve">Time-Series Analysis of Under-Ice Freshwater Bacterial Communities. </w:t>
-      </w:r>
-      <w:r>
-        <w:rPr>
-          <w:rFonts w:ascii="Arial" w:hAnsi="Arial" w:cs="Arial"/>
-          <w:i/>
-          <w:iCs/>
-          <w:sz w:val="22"/>
-          <w:szCs w:val="22"/>
-        </w:rPr>
-        <w:t xml:space="preserve">Undergraduate Mentee </w:t>
-      </w:r>
-      <w:r>
-        <w:rPr>
-          <w:rFonts w:ascii="Arial" w:hAnsi="Arial" w:cs="Arial"/>
-          <w:i/>
-          <w:sz w:val="22"/>
-          <w:szCs w:val="22"/>
-        </w:rPr>
-        <w:t>Sp. 2018.</w:t>
-      </w:r>
-      <w:r>
-        <w:rPr>
-          <w:rFonts w:ascii="Arial" w:hAnsi="Arial" w:cs="Arial"/>
-          <w:sz w:val="22"/>
-          <w:szCs w:val="22"/>
-        </w:rPr>
-        <w:t xml:space="preserve"> </w:t>
+          <w:iCs/>
+          <w:sz w:val="22"/>
+          <w:szCs w:val="22"/>
+        </w:rPr>
+        <w:t>(</w:t>
+      </w:r>
+      <w:r>
+        <w:rPr>
+          <w:rFonts w:ascii="Arial" w:hAnsi="Arial" w:cs="Arial"/>
+          <w:i/>
+          <w:sz w:val="22"/>
+          <w:szCs w:val="22"/>
+        </w:rPr>
+        <w:t>Master’s Thesis Mentee)</w:t>
+      </w:r>
+      <w:r>
+        <w:rPr>
+          <w:rFonts w:ascii="Arial" w:hAnsi="Arial" w:cs="Arial"/>
+          <w:b/>
+          <w:bCs/>
+          <w:iCs/>
+          <w:sz w:val="22"/>
+          <w:szCs w:val="22"/>
+        </w:rPr>
+        <w:t xml:space="preserve">: </w:t>
+      </w:r>
+      <w:r>
+        <w:rPr>
+          <w:rFonts w:ascii="Arial" w:hAnsi="Arial" w:cs="Arial"/>
+          <w:iCs/>
+          <w:sz w:val="22"/>
+          <w:szCs w:val="22"/>
+        </w:rPr>
+        <w:t xml:space="preserve">Characterization of the Microbial Community in a Lab-Scale Sequencing Batch Reactor Operating Enhanced Biological Phosphorus Removal. </w:t>
+      </w:r>
+      <w:r>
+        <w:rPr>
+          <w:rFonts w:ascii="Arial" w:hAnsi="Arial" w:cs="Arial"/>
+          <w:i/>
+          <w:sz w:val="22"/>
+          <w:szCs w:val="22"/>
+        </w:rPr>
+        <w:t>Sp. 2020-Summer 2021</w:t>
       </w:r>
     </w:p>
     <w:p>
@@ -8967,12 +9259,60 @@
       <w:r>
         <w:rPr>
           <w:rFonts w:ascii="Arial" w:hAnsi="Arial" w:cs="Arial"/>
-          <w:i/>
-          <w:iCs/>
-          <w:sz w:val="22"/>
-          <w:szCs w:val="22"/>
-        </w:rPr>
-        <w:t xml:space="preserve">William Dunn: </w:t>
+          <w:b/>
+          <w:bCs/>
+          <w:sz w:val="22"/>
+          <w:szCs w:val="22"/>
+        </w:rPr>
+        <w:t>William Dunn</w:t>
+      </w:r>
+      <w:r>
+        <w:rPr>
+          <w:rFonts w:ascii="Arial" w:hAnsi="Arial" w:cs="Arial"/>
+          <w:b/>
+          <w:bCs/>
+          <w:sz w:val="22"/>
+          <w:szCs w:val="22"/>
+        </w:rPr>
+        <w:t xml:space="preserve"> </w:t>
+      </w:r>
+      <w:r>
+        <w:rPr>
+          <w:rFonts w:ascii="Arial" w:hAnsi="Arial" w:cs="Arial"/>
+          <w:sz w:val="22"/>
+          <w:szCs w:val="22"/>
+        </w:rPr>
+        <w:t>(</w:t>
+      </w:r>
+      <w:r>
+        <w:rPr>
+          <w:rFonts w:ascii="Arial" w:hAnsi="Arial" w:cs="Arial"/>
+          <w:i/>
+          <w:iCs/>
+          <w:sz w:val="22"/>
+          <w:szCs w:val="22"/>
+        </w:rPr>
+        <w:t>Undergraduate Student Mentee for BIO152)</w:t>
+      </w:r>
+      <w:r>
+        <w:rPr>
+          <w:rFonts w:ascii="Arial" w:hAnsi="Arial" w:cs="Arial"/>
+          <w:b/>
+          <w:bCs/>
+          <w:sz w:val="22"/>
+          <w:szCs w:val="22"/>
+        </w:rPr>
+        <w:t>:</w:t>
+      </w:r>
+      <w:r>
+        <w:rPr>
+          <w:rFonts w:ascii="Arial" w:hAnsi="Arial" w:cs="Arial"/>
+          <w:i/>
+          <w:iCs/>
+          <w:sz w:val="22"/>
+          <w:szCs w:val="22"/>
+        </w:rPr>
+        <w:t xml:space="preserve"> </w:t>
       </w:r>
       <w:r>
         <w:rPr>
@@ -8990,7 +9330,7 @@
           <w:sz w:val="22"/>
           <w:szCs w:val="22"/>
         </w:rPr>
-        <w:t>Thermoleophilia. Undergraduate Mentee.</w:t>
+        <w:t>Thermoleophilia.</w:t>
       </w:r>
       <w:r>
         <w:rPr>
@@ -9022,24 +9362,29 @@
         </w:numPr>
         <w:rPr>
           <w:rFonts w:ascii="Arial" w:hAnsi="Arial" w:cs="Arial"/>
-          <w:i/>
-          <w:sz w:val="22"/>
-          <w:szCs w:val="22"/>
-        </w:rPr>
-      </w:pPr>
-      <w:r>
-        <w:rPr>
-          <w:rFonts w:ascii="Arial" w:hAnsi="Arial" w:cs="Arial"/>
-          <w:i/>
-          <w:sz w:val="22"/>
-          <w:szCs w:val="22"/>
-        </w:rPr>
-        <w:t>EBPR Team:</w:t>
-      </w:r>
-      <w:r>
-        <w:rPr>
-          <w:rFonts w:ascii="Arial" w:hAnsi="Arial" w:cs="Arial"/>
-          <w:b/>
+          <w:b/>
+          <w:i/>
+          <w:sz w:val="22"/>
+          <w:szCs w:val="22"/>
+        </w:rPr>
+      </w:pPr>
+      <w:r>
+        <w:rPr>
+          <w:rFonts w:ascii="Arial" w:hAnsi="Arial" w:cs="Arial"/>
+          <w:b/>
+          <w:bCs/>
+          <w:iCs/>
+          <w:sz w:val="22"/>
+          <w:szCs w:val="22"/>
+        </w:rPr>
+        <w:t>Matthew Wolff</w:t>
+      </w:r>
+      <w:r>
+        <w:rPr>
+          <w:rFonts w:ascii="Arial" w:hAnsi="Arial" w:cs="Arial"/>
+          <w:b/>
+          <w:bCs/>
+          <w:iCs/>
           <w:sz w:val="22"/>
           <w:szCs w:val="22"/>
         </w:rPr>
@@ -9048,46 +9393,298 @@
       <w:r>
         <w:rPr>
           <w:rFonts w:ascii="Arial" w:hAnsi="Arial" w:cs="Arial"/>
-          <w:sz w:val="22"/>
-          <w:szCs w:val="22"/>
-        </w:rPr>
-        <w:t xml:space="preserve">Mentored to date </w:t>
-      </w:r>
-      <w:r>
-        <w:rPr>
-          <w:rFonts w:ascii="Arial" w:hAnsi="Arial" w:cs="Arial"/>
-          <w:b/>
-          <w:bCs/>
-          <w:sz w:val="22"/>
-          <w:szCs w:val="22"/>
-        </w:rPr>
-        <w:t xml:space="preserve">6 undergraduate </w:t>
-      </w:r>
-      <w:r>
-        <w:rPr>
-          <w:rFonts w:ascii="Arial" w:hAnsi="Arial" w:cs="Arial"/>
-          <w:sz w:val="22"/>
-          <w:szCs w:val="22"/>
-        </w:rPr>
-        <w:t xml:space="preserve">students performing routine maintenance and sampling of lab-scale bioreactors simulating Enhanced Biological Phosphorus Removal (EBPR). Additionally mentored </w:t>
-      </w:r>
-      <w:r>
-        <w:rPr>
-          <w:rFonts w:ascii="Arial" w:hAnsi="Arial" w:cs="Arial"/>
-          <w:b/>
-          <w:bCs/>
-          <w:sz w:val="22"/>
-          <w:szCs w:val="22"/>
-        </w:rPr>
-        <w:t xml:space="preserve">2 masters </w:t>
-      </w:r>
-      <w:r>
-        <w:rPr>
-          <w:rFonts w:ascii="Arial" w:hAnsi="Arial" w:cs="Arial"/>
-          <w:sz w:val="22"/>
-          <w:szCs w:val="22"/>
-        </w:rPr>
-        <w:t>students through their thesis projects on EBPR.</w:t>
+          <w:iCs/>
+          <w:sz w:val="22"/>
+          <w:szCs w:val="22"/>
+        </w:rPr>
+        <w:t>(</w:t>
+      </w:r>
+      <w:r>
+        <w:rPr>
+          <w:rFonts w:ascii="Arial" w:hAnsi="Arial" w:cs="Arial"/>
+          <w:i/>
+          <w:sz w:val="22"/>
+          <w:szCs w:val="22"/>
+        </w:rPr>
+        <w:t>Undergraduate Research Student Mentee</w:t>
+      </w:r>
+      <w:r>
+        <w:rPr>
+          <w:rFonts w:ascii="Arial" w:hAnsi="Arial" w:cs="Arial"/>
+          <w:iCs/>
+          <w:sz w:val="22"/>
+          <w:szCs w:val="22"/>
+        </w:rPr>
+        <w:t>)</w:t>
+      </w:r>
+      <w:r>
+        <w:rPr>
+          <w:rFonts w:ascii="Arial" w:hAnsi="Arial" w:cs="Arial"/>
+          <w:i/>
+          <w:sz w:val="22"/>
+          <w:szCs w:val="22"/>
+        </w:rPr>
+        <w:t xml:space="preserve"> </w:t>
+      </w:r>
+      <w:r>
+        <w:rPr>
+          <w:rFonts w:ascii="Arial" w:hAnsi="Arial" w:cs="Arial"/>
+          <w:b/>
+          <w:bCs/>
+          <w:iCs/>
+          <w:sz w:val="22"/>
+          <w:szCs w:val="22"/>
+        </w:rPr>
+        <w:t>:</w:t>
+      </w:r>
+      <w:r>
+        <w:rPr>
+          <w:rFonts w:ascii="Arial" w:hAnsi="Arial" w:cs="Arial"/>
+          <w:i/>
+          <w:sz w:val="22"/>
+          <w:szCs w:val="22"/>
+        </w:rPr>
+        <w:t xml:space="preserve"> </w:t>
+      </w:r>
+      <w:r>
+        <w:rPr>
+          <w:rFonts w:ascii="Arial" w:hAnsi="Arial" w:cs="Arial"/>
+          <w:iCs/>
+          <w:sz w:val="22"/>
+          <w:szCs w:val="22"/>
+        </w:rPr>
+        <w:t xml:space="preserve">Metagenomics of Freshwater Lake and Engineered Wastewater Microbial Communities. </w:t>
+      </w:r>
+      <w:r>
+        <w:rPr>
+          <w:rFonts w:ascii="Arial" w:hAnsi="Arial" w:cs="Arial"/>
+          <w:i/>
+          <w:sz w:val="22"/>
+          <w:szCs w:val="22"/>
+        </w:rPr>
+        <w:t>Sp.-Fa</w:t>
+      </w:r>
+      <w:r>
+        <w:rPr>
+          <w:rFonts w:ascii="Arial" w:hAnsi="Arial" w:cs="Arial"/>
+          <w:i/>
+          <w:sz w:val="22"/>
+          <w:szCs w:val="22"/>
+        </w:rPr>
+        <w:t>. 2018</w:t>
+      </w:r>
+    </w:p>
+    <w:p>
+      <w:pPr>
+        <w:pStyle w:val="ListParagraph"/>
+        <w:numPr>
+          <w:ilvl w:val="0"/>
+          <w:numId w:val="8"/>
+        </w:numPr>
+        <w:rPr>
+          <w:rFonts w:ascii="Arial" w:hAnsi="Arial" w:cs="Arial"/>
+          <w:b/>
+          <w:sz w:val="22"/>
+          <w:szCs w:val="22"/>
+        </w:rPr>
+      </w:pPr>
+      <w:r>
+        <w:rPr>
+          <w:rFonts w:ascii="Arial" w:hAnsi="Arial" w:cs="Arial"/>
+          <w:b/>
+          <w:bCs/>
+          <w:iCs/>
+          <w:sz w:val="22"/>
+          <w:szCs w:val="22"/>
+        </w:rPr>
+        <w:t>Kali Denis</w:t>
+      </w:r>
+      <w:r>
+        <w:rPr>
+          <w:rFonts w:ascii="Arial" w:hAnsi="Arial" w:cs="Arial"/>
+          <w:b/>
+          <w:bCs/>
+          <w:iCs/>
+          <w:sz w:val="22"/>
+          <w:szCs w:val="22"/>
+        </w:rPr>
+        <w:t xml:space="preserve"> </w:t>
+      </w:r>
+      <w:r>
+        <w:rPr>
+          <w:rFonts w:ascii="Arial" w:hAnsi="Arial" w:cs="Arial"/>
+          <w:i/>
+          <w:sz w:val="22"/>
+          <w:szCs w:val="22"/>
+        </w:rPr>
+        <w:t>(Undergraduate Student Mentee for BIO152</w:t>
+      </w:r>
+      <w:r>
+        <w:rPr>
+          <w:rFonts w:ascii="Arial" w:hAnsi="Arial" w:cs="Arial"/>
+          <w:iCs/>
+          <w:sz w:val="22"/>
+          <w:szCs w:val="22"/>
+        </w:rPr>
+        <w:t>)</w:t>
+      </w:r>
+      <w:r>
+        <w:rPr>
+          <w:rFonts w:ascii="Arial" w:hAnsi="Arial" w:cs="Arial"/>
+          <w:b/>
+          <w:bCs/>
+          <w:iCs/>
+          <w:sz w:val="22"/>
+          <w:szCs w:val="22"/>
+        </w:rPr>
+        <w:t>:</w:t>
+      </w:r>
+      <w:r>
+        <w:rPr>
+          <w:rFonts w:ascii="Arial" w:hAnsi="Arial" w:cs="Arial"/>
+          <w:b/>
+          <w:sz w:val="22"/>
+          <w:szCs w:val="22"/>
+        </w:rPr>
+        <w:t xml:space="preserve"> </w:t>
+      </w:r>
+      <w:r>
+        <w:rPr>
+          <w:rFonts w:ascii="Arial" w:hAnsi="Arial" w:cs="Arial"/>
+          <w:sz w:val="22"/>
+          <w:szCs w:val="22"/>
+        </w:rPr>
+        <w:t xml:space="preserve">Time-Series Analysis of Under-Ice </w:t>
+      </w:r>
+      <w:bookmarkStart w:id="0" w:name="_GoBack"/>
+      <w:bookmarkEnd w:id="0"/>
+      <w:r>
+        <w:rPr>
+          <w:rFonts w:ascii="Arial" w:hAnsi="Arial" w:cs="Arial"/>
+          <w:sz w:val="22"/>
+          <w:szCs w:val="22"/>
+        </w:rPr>
+        <w:t>Freshwater Bacterial Communities.</w:t>
+      </w:r>
+      <w:r>
+        <w:rPr>
+          <w:rFonts w:ascii="Arial" w:hAnsi="Arial" w:cs="Arial"/>
+          <w:i/>
+          <w:iCs/>
+          <w:sz w:val="22"/>
+          <w:szCs w:val="22"/>
+        </w:rPr>
+        <w:t xml:space="preserve"> </w:t>
+      </w:r>
+      <w:r>
+        <w:rPr>
+          <w:rFonts w:ascii="Arial" w:hAnsi="Arial" w:cs="Arial"/>
+          <w:i/>
+          <w:sz w:val="22"/>
+          <w:szCs w:val="22"/>
+        </w:rPr>
+        <w:t>Sp. 2018</w:t>
+      </w:r>
+    </w:p>
+    <w:p>
+      <w:pPr>
+        <w:pStyle w:val="ListParagraph"/>
+        <w:numPr>
+          <w:ilvl w:val="0"/>
+          <w:numId w:val="8"/>
+        </w:numPr>
+        <w:rPr>
+          <w:rFonts w:ascii="Arial" w:hAnsi="Arial" w:cs="Arial"/>
+          <w:i/>
+          <w:sz w:val="22"/>
+          <w:szCs w:val="22"/>
+        </w:rPr>
+      </w:pPr>
+      <w:r>
+        <w:rPr>
+          <w:rFonts w:ascii="Arial" w:hAnsi="Arial" w:cs="Arial"/>
+          <w:b/>
+          <w:bCs/>
+          <w:iCs/>
+          <w:sz w:val="22"/>
+          <w:szCs w:val="22"/>
+        </w:rPr>
+        <w:t>Kaela Amundson</w:t>
+      </w:r>
+      <w:r>
+        <w:rPr>
+          <w:rFonts w:ascii="Arial" w:hAnsi="Arial" w:cs="Arial"/>
+          <w:b/>
+          <w:bCs/>
+          <w:iCs/>
+          <w:sz w:val="22"/>
+          <w:szCs w:val="22"/>
+        </w:rPr>
+        <w:t xml:space="preserve"> </w:t>
+      </w:r>
+      <w:r>
+        <w:rPr>
+          <w:rFonts w:ascii="Arial" w:hAnsi="Arial" w:cs="Arial"/>
+          <w:iCs/>
+          <w:sz w:val="22"/>
+          <w:szCs w:val="22"/>
+        </w:rPr>
+        <w:t>(</w:t>
+      </w:r>
+      <w:r>
+        <w:rPr>
+          <w:rFonts w:ascii="Arial" w:hAnsi="Arial" w:cs="Arial"/>
+          <w:i/>
+          <w:sz w:val="22"/>
+          <w:szCs w:val="22"/>
+        </w:rPr>
+        <w:t>Undergraduate Research Student Mentee</w:t>
+      </w:r>
+      <w:r>
+        <w:rPr>
+          <w:rFonts w:ascii="Arial" w:hAnsi="Arial" w:cs="Arial"/>
+          <w:iCs/>
+          <w:sz w:val="22"/>
+          <w:szCs w:val="22"/>
+        </w:rPr>
+        <w:t>)</w:t>
+      </w:r>
+      <w:r>
+        <w:rPr>
+          <w:rFonts w:ascii="Arial" w:hAnsi="Arial" w:cs="Arial"/>
+          <w:b/>
+          <w:bCs/>
+          <w:iCs/>
+          <w:sz w:val="22"/>
+          <w:szCs w:val="22"/>
+        </w:rPr>
+        <w:t>:</w:t>
+      </w:r>
+      <w:r>
+        <w:rPr>
+          <w:rFonts w:ascii="Arial" w:hAnsi="Arial" w:cs="Arial"/>
+          <w:i/>
+          <w:sz w:val="22"/>
+          <w:szCs w:val="22"/>
+        </w:rPr>
+        <w:t xml:space="preserve"> </w:t>
+      </w:r>
+      <w:r>
+        <w:rPr>
+          <w:rFonts w:ascii="Arial" w:hAnsi="Arial" w:cs="Arial"/>
+          <w:sz w:val="22"/>
+          <w:szCs w:val="22"/>
+        </w:rPr>
+        <w:t xml:space="preserve">Characterization and Enrichment of Microorganisms Capable of Extracellular Electron Transfer. </w:t>
+      </w:r>
+      <w:r>
+        <w:rPr>
+          <w:rFonts w:ascii="Arial" w:hAnsi="Arial" w:cs="Arial"/>
+          <w:i/>
+          <w:sz w:val="22"/>
+          <w:szCs w:val="22"/>
+        </w:rPr>
+        <w:t xml:space="preserve">Fa. 2017-Sp. 2018. </w:t>
       </w:r>
     </w:p>
     <w:p>
@@ -9217,7 +9814,151 @@
           <w:sz w:val="22"/>
           <w:szCs w:val="22"/>
         </w:rPr>
-        <w:t xml:space="preserve"> (1), Env Micro (3) </w:t>
+        <w:t xml:space="preserve"> (</w:t>
+      </w:r>
+      <w:r>
+        <w:rPr>
+          <w:rFonts w:ascii="Arial" w:hAnsi="Arial" w:cs="Arial"/>
+          <w:b/>
+          <w:bCs/>
+          <w:i/>
+          <w:sz w:val="22"/>
+          <w:szCs w:val="22"/>
+        </w:rPr>
+        <w:t>2</w:t>
+      </w:r>
+      <w:r>
+        <w:rPr>
+          <w:rFonts w:ascii="Arial" w:hAnsi="Arial" w:cs="Arial"/>
+          <w:b/>
+          <w:bCs/>
+          <w:i/>
+          <w:sz w:val="22"/>
+          <w:szCs w:val="22"/>
+        </w:rPr>
+        <w:t>), Env Micro (3)</w:t>
+      </w:r>
+      <w:r>
+        <w:rPr>
+          <w:rFonts w:ascii="Arial" w:hAnsi="Arial" w:cs="Arial"/>
+          <w:b/>
+          <w:bCs/>
+          <w:i/>
+          <w:sz w:val="22"/>
+          <w:szCs w:val="22"/>
+        </w:rPr>
+        <w:t>, Limnology and Oceanography (1)</w:t>
+      </w:r>
+      <w:r>
+        <w:rPr>
+          <w:rFonts w:ascii="Arial" w:hAnsi="Arial" w:cs="Arial"/>
+          <w:b/>
+          <w:bCs/>
+          <w:i/>
+          <w:sz w:val="22"/>
+          <w:szCs w:val="22"/>
+        </w:rPr>
+        <w:t xml:space="preserve"> </w:t>
+      </w:r>
+      <w:r>
+        <w:rPr>
+          <w:rFonts w:ascii="Arial" w:hAnsi="Arial" w:cs="Arial"/>
+          <w:b/>
+          <w:bCs/>
+          <w:i/>
+          <w:sz w:val="22"/>
+          <w:szCs w:val="22"/>
+        </w:rPr>
+        <w:tab/>
+      </w:r>
+      <w:r>
+        <w:rPr>
+          <w:rFonts w:ascii="Arial" w:hAnsi="Arial" w:cs="Arial"/>
+          <w:b/>
+          <w:bCs/>
+          <w:i/>
+          <w:sz w:val="22"/>
+          <w:szCs w:val="22"/>
+        </w:rPr>
+        <w:tab/>
+        <w:t xml:space="preserve">  </w:t>
+      </w:r>
+      <w:r>
+        <w:rPr>
+          <w:rFonts w:ascii="Arial" w:hAnsi="Arial" w:cs="Arial"/>
+          <w:b/>
+          <w:bCs/>
+          <w:i/>
+          <w:sz w:val="22"/>
+          <w:szCs w:val="22"/>
+        </w:rPr>
+        <w:tab/>
+      </w:r>
+      <w:r>
+        <w:rPr>
+          <w:rFonts w:ascii="Arial" w:hAnsi="Arial" w:cs="Arial"/>
+          <w:b/>
+          <w:bCs/>
+          <w:i/>
+          <w:sz w:val="22"/>
+          <w:szCs w:val="22"/>
+        </w:rPr>
+        <w:tab/>
+      </w:r>
+      <w:r>
+        <w:rPr>
+          <w:rFonts w:ascii="Arial" w:hAnsi="Arial" w:cs="Arial"/>
+          <w:b/>
+          <w:bCs/>
+          <w:i/>
+          <w:sz w:val="22"/>
+          <w:szCs w:val="22"/>
+        </w:rPr>
+        <w:tab/>
+      </w:r>
+      <w:r>
+        <w:rPr>
+          <w:rFonts w:ascii="Arial" w:hAnsi="Arial" w:cs="Arial"/>
+          <w:b/>
+          <w:bCs/>
+          <w:i/>
+          <w:sz w:val="22"/>
+          <w:szCs w:val="22"/>
+        </w:rPr>
+        <w:tab/>
+      </w:r>
+      <w:r>
+        <w:rPr>
+          <w:rFonts w:ascii="Arial" w:hAnsi="Arial" w:cs="Arial"/>
+          <w:b/>
+          <w:bCs/>
+          <w:i/>
+          <w:sz w:val="22"/>
+          <w:szCs w:val="22"/>
+        </w:rPr>
+        <w:tab/>
+      </w:r>
+      <w:r>
+        <w:rPr>
+          <w:rFonts w:ascii="Arial" w:hAnsi="Arial" w:cs="Arial"/>
+          <w:b/>
+          <w:bCs/>
+          <w:i/>
+          <w:sz w:val="22"/>
+          <w:szCs w:val="22"/>
+        </w:rPr>
+        <w:tab/>
+      </w:r>
+      <w:r>
+        <w:rPr>
+          <w:rFonts w:ascii="Arial" w:hAnsi="Arial" w:cs="Arial"/>
+          <w:b/>
+          <w:bCs/>
+          <w:i/>
+          <w:sz w:val="22"/>
+          <w:szCs w:val="22"/>
+        </w:rPr>
+        <w:tab/>
       </w:r>
       <w:r>
         <w:rPr>

</xml_diff>

<commit_message>
update cv with publications
</commit_message>
<xml_diff>
--- a/EAM-CV.docx
+++ b/EAM-CV.docx
@@ -45,13 +45,7 @@
         <w:rPr>
           <w:rFonts w:ascii="Arial" w:hAnsi="Arial" w:cs="Arial"/>
         </w:rPr>
-        <w:t xml:space="preserve">Microbial Ecology, </w:t>
-      </w:r>
-      <w:r>
-        <w:rPr>
-          <w:rFonts w:ascii="Arial" w:hAnsi="Arial" w:cs="Arial"/>
-        </w:rPr>
-        <w:t>Multi-Omics, Microbiome Engineering</w:t>
+        <w:t>Multi-Omics, Bioinformatics, Microbial Ecology</w:t>
       </w:r>
     </w:p>
     <w:p>
@@ -1835,23 +1829,45 @@
         <w:textAlignment w:val="baseline"/>
         <w:rPr>
           <w:rFonts w:ascii="Arial" w:eastAsia="Times New Roman" w:hAnsi="Arial" w:cs="Arial"/>
-          <w:bCs/>
-          <w:color w:val="000000"/>
-          <w:sz w:val="22"/>
-          <w:szCs w:val="22"/>
-          <w:shd w:val="clear" w:color="auto" w:fill="FFFFFF"/>
-        </w:rPr>
-      </w:pPr>
-      <w:r>
-        <w:rPr>
-          <w:rFonts w:ascii="Arial" w:eastAsia="Times New Roman" w:hAnsi="Arial" w:cs="Arial"/>
-          <w:b/>
-          <w:color w:val="000000"/>
-          <w:sz w:val="22"/>
-          <w:szCs w:val="22"/>
-          <w:shd w:val="clear" w:color="auto" w:fill="FFFFFF"/>
-        </w:rPr>
-        <w:t xml:space="preserve">7. </w:t>
+          <w:b/>
+          <w:color w:val="000000"/>
+          <w:sz w:val="22"/>
+          <w:szCs w:val="22"/>
+          <w:shd w:val="clear" w:color="auto" w:fill="FFFFFF"/>
+        </w:rPr>
+      </w:pPr>
+      <w:r>
+        <w:rPr>
+          <w:rFonts w:ascii="Arial" w:eastAsia="Times New Roman" w:hAnsi="Arial" w:cs="Arial"/>
+          <w:b/>
+          <w:color w:val="000000"/>
+          <w:sz w:val="22"/>
+          <w:szCs w:val="22"/>
+          <w:shd w:val="clear" w:color="auto" w:fill="FFFFFF"/>
+        </w:rPr>
+        <w:t>8</w:t>
+      </w:r>
+      <w:r>
+        <w:rPr>
+          <w:rFonts w:ascii="Arial" w:eastAsia="Times New Roman" w:hAnsi="Arial" w:cs="Arial"/>
+          <w:b/>
+          <w:color w:val="000000"/>
+          <w:sz w:val="22"/>
+          <w:szCs w:val="22"/>
+          <w:shd w:val="clear" w:color="auto" w:fill="FFFFFF"/>
+        </w:rPr>
+        <w:t xml:space="preserve">. McDaniel E.A.#, </w:t>
+      </w:r>
+      <w:r>
+        <w:rPr>
+          <w:rFonts w:ascii="Arial" w:eastAsia="Times New Roman" w:hAnsi="Arial" w:cs="Arial"/>
+          <w:bCs/>
+          <w:color w:val="000000"/>
+          <w:sz w:val="22"/>
+          <w:szCs w:val="22"/>
+          <w:shd w:val="clear" w:color="auto" w:fill="FFFFFF"/>
+        </w:rPr>
+        <w:t xml:space="preserve">van Steenbrugge J.J.M.#, </w:t>
       </w:r>
       <w:proofErr w:type="spellStart"/>
       <w:r>
@@ -1863,7 +1879,7 @@
           <w:szCs w:val="22"/>
           <w:shd w:val="clear" w:color="auto" w:fill="FFFFFF"/>
         </w:rPr>
-        <w:t>Petriglieri</w:t>
+        <w:t>Noguera</w:t>
       </w:r>
       <w:proofErr w:type="spellEnd"/>
       <w:r>
@@ -1875,7 +1891,7 @@
           <w:szCs w:val="22"/>
           <w:shd w:val="clear" w:color="auto" w:fill="FFFFFF"/>
         </w:rPr>
-        <w:t xml:space="preserve"> F., Singleton C.M., </w:t>
+        <w:t xml:space="preserve"> D.R., McMahon K.D., </w:t>
       </w:r>
       <w:proofErr w:type="spellStart"/>
       <w:r>
@@ -1887,7 +1903,7 @@
           <w:szCs w:val="22"/>
           <w:shd w:val="clear" w:color="auto" w:fill="FFFFFF"/>
         </w:rPr>
-        <w:t>Kondrotaite</w:t>
+        <w:t>Raaijmakers</w:t>
       </w:r>
       <w:proofErr w:type="spellEnd"/>
       <w:r>
@@ -1899,7 +1915,7 @@
           <w:szCs w:val="22"/>
           <w:shd w:val="clear" w:color="auto" w:fill="FFFFFF"/>
         </w:rPr>
-        <w:t xml:space="preserve"> Z., </w:t>
+        <w:t xml:space="preserve"> J.M., </w:t>
       </w:r>
       <w:proofErr w:type="spellStart"/>
       <w:r>
@@ -1911,7 +1927,7 @@
           <w:szCs w:val="22"/>
           <w:shd w:val="clear" w:color="auto" w:fill="FFFFFF"/>
         </w:rPr>
-        <w:t>Dueholm</w:t>
+        <w:t>Medema</w:t>
       </w:r>
       <w:proofErr w:type="spellEnd"/>
       <w:r>
@@ -1923,88 +1939,55 @@
           <w:szCs w:val="22"/>
           <w:shd w:val="clear" w:color="auto" w:fill="FFFFFF"/>
         </w:rPr>
-        <w:t xml:space="preserve"> M.S., </w:t>
-      </w:r>
-      <w:r>
-        <w:rPr>
-          <w:rFonts w:ascii="Arial" w:eastAsia="Times New Roman" w:hAnsi="Arial" w:cs="Arial"/>
-          <w:b/>
-          <w:color w:val="000000"/>
-          <w:sz w:val="22"/>
-          <w:szCs w:val="22"/>
-          <w:shd w:val="clear" w:color="auto" w:fill="FFFFFF"/>
-        </w:rPr>
-        <w:t xml:space="preserve">McDaniel E.A., </w:t>
-      </w:r>
-      <w:r>
-        <w:rPr>
-          <w:rFonts w:ascii="Arial" w:eastAsia="Times New Roman" w:hAnsi="Arial" w:cs="Arial"/>
-          <w:bCs/>
-          <w:color w:val="000000"/>
-          <w:sz w:val="22"/>
-          <w:szCs w:val="22"/>
-          <w:shd w:val="clear" w:color="auto" w:fill="FFFFFF"/>
-        </w:rPr>
-        <w:t xml:space="preserve">McMahon K.D., Nielsen P.H. </w:t>
-      </w:r>
-      <w:r>
-        <w:rPr>
-          <w:rFonts w:ascii="Arial" w:eastAsia="Times New Roman" w:hAnsi="Arial" w:cs="Arial"/>
-          <w:b/>
-          <w:color w:val="000000"/>
-          <w:sz w:val="22"/>
-          <w:szCs w:val="22"/>
-          <w:shd w:val="clear" w:color="auto" w:fill="FFFFFF"/>
-        </w:rPr>
-        <w:t xml:space="preserve">Re-evaluation of the phylogenetic diversity and global distribution of the lineage </w:t>
-      </w:r>
-      <w:r>
-        <w:rPr>
-          <w:rFonts w:ascii="Arial" w:eastAsia="Times New Roman" w:hAnsi="Arial" w:cs="Arial"/>
-          <w:b/>
-          <w:i/>
-          <w:iCs/>
-          <w:color w:val="000000"/>
-          <w:sz w:val="22"/>
-          <w:szCs w:val="22"/>
-          <w:shd w:val="clear" w:color="auto" w:fill="FFFFFF"/>
-        </w:rPr>
-        <w:t xml:space="preserve">Candidatus </w:t>
-      </w:r>
-      <w:r>
-        <w:rPr>
-          <w:rFonts w:ascii="Arial" w:eastAsia="Times New Roman" w:hAnsi="Arial" w:cs="Arial"/>
-          <w:b/>
-          <w:color w:val="000000"/>
-          <w:sz w:val="22"/>
-          <w:szCs w:val="22"/>
-          <w:shd w:val="clear" w:color="auto" w:fill="FFFFFF"/>
-        </w:rPr>
-        <w:t xml:space="preserve">Accumulibacter. </w:t>
-      </w:r>
-      <w:r>
-        <w:rPr>
-          <w:rFonts w:ascii="Arial" w:eastAsia="Times New Roman" w:hAnsi="Arial" w:cs="Arial"/>
-          <w:bCs/>
-          <w:i/>
-          <w:iCs/>
-          <w:color w:val="000000"/>
-          <w:sz w:val="22"/>
-          <w:szCs w:val="22"/>
-          <w:shd w:val="clear" w:color="auto" w:fill="FFFFFF"/>
-        </w:rPr>
-        <w:t xml:space="preserve">mSystems. </w:t>
-      </w:r>
-      <w:r>
-        <w:rPr>
-          <w:rFonts w:ascii="Arial" w:eastAsia="Times New Roman" w:hAnsi="Arial" w:cs="Arial"/>
-          <w:bCs/>
-          <w:color w:val="000000"/>
-          <w:sz w:val="22"/>
-          <w:szCs w:val="22"/>
-          <w:shd w:val="clear" w:color="auto" w:fill="FFFFFF"/>
-        </w:rPr>
-        <w:t xml:space="preserve">April 2022. </w:t>
+        <w:t xml:space="preserve"> M.H., Oyserman B.O. </w:t>
+      </w:r>
+      <w:r>
+        <w:rPr>
+          <w:rFonts w:ascii="Arial" w:eastAsia="Times New Roman" w:hAnsi="Arial" w:cs="Arial"/>
+          <w:b/>
+          <w:color w:val="000000"/>
+          <w:sz w:val="22"/>
+          <w:szCs w:val="22"/>
+          <w:shd w:val="clear" w:color="auto" w:fill="FFFFFF"/>
+        </w:rPr>
+        <w:t>TbasCO: Trait-based Comparative ‘Omics Identifies Ecosystem-Level and Niche-Differentiating Adaptations of an Engineered Microbiome</w:t>
+      </w:r>
+      <w:r>
+        <w:rPr>
+          <w:rFonts w:ascii="Arial" w:eastAsia="Times New Roman" w:hAnsi="Arial" w:cs="Arial"/>
+          <w:bCs/>
+          <w:i/>
+          <w:iCs/>
+          <w:color w:val="000000"/>
+          <w:sz w:val="22"/>
+          <w:szCs w:val="22"/>
+          <w:shd w:val="clear" w:color="auto" w:fill="FFFFFF"/>
+        </w:rPr>
+        <w:t xml:space="preserve">. </w:t>
+      </w:r>
+      <w:r>
+        <w:rPr>
+          <w:rFonts w:ascii="Arial" w:eastAsia="Times New Roman" w:hAnsi="Arial" w:cs="Arial"/>
+          <w:bCs/>
+          <w:i/>
+          <w:iCs/>
+          <w:color w:val="000000"/>
+          <w:sz w:val="22"/>
+          <w:szCs w:val="22"/>
+          <w:shd w:val="clear" w:color="auto" w:fill="FFFFFF"/>
+        </w:rPr>
+        <w:t xml:space="preserve">ISME Communications. </w:t>
+      </w:r>
+      <w:r>
+        <w:rPr>
+          <w:rFonts w:ascii="Arial" w:eastAsia="Times New Roman" w:hAnsi="Arial" w:cs="Arial"/>
+          <w:bCs/>
+          <w:color w:val="000000"/>
+          <w:sz w:val="22"/>
+          <w:szCs w:val="22"/>
+          <w:shd w:val="clear" w:color="auto" w:fill="FFFFFF"/>
+        </w:rPr>
+        <w:t xml:space="preserve">Nov. 2022. </w:t>
       </w:r>
       <w:r>
         <w:rPr>
@@ -2019,1053 +2002,33 @@
       </w:r>
       <w:r>
         <w:rPr>
-          <w:rFonts w:ascii="Arial" w:eastAsia="Times New Roman" w:hAnsi="Arial" w:cs="Arial"/>
-          <w:bCs/>
-          <w:color w:val="000000"/>
-          <w:sz w:val="22"/>
-          <w:szCs w:val="22"/>
-          <w:shd w:val="clear" w:color="auto" w:fill="FFFFFF"/>
-        </w:rPr>
-        <w:t>10.1128/msystems.00016-22</w:t>
-      </w:r>
-    </w:p>
-    <w:p>
-      <w:pPr>
-        <w:rPr>
-          <w:rFonts w:ascii="Arial" w:eastAsia="Times New Roman" w:hAnsi="Arial" w:cs="Arial"/>
-          <w:b/>
-          <w:color w:val="000000"/>
-          <w:sz w:val="22"/>
-          <w:szCs w:val="22"/>
-          <w:shd w:val="clear" w:color="auto" w:fill="FFFFFF"/>
-        </w:rPr>
-      </w:pPr>
-    </w:p>
-    <w:p>
-      <w:pPr>
-        <w:rPr>
-          <w:rFonts w:ascii="Arial" w:eastAsia="Times New Roman" w:hAnsi="Arial" w:cs="Arial"/>
-          <w:bCs/>
-          <w:color w:val="000000"/>
-          <w:sz w:val="22"/>
-          <w:szCs w:val="22"/>
-          <w:shd w:val="clear" w:color="auto" w:fill="FFFFFF"/>
-        </w:rPr>
-      </w:pPr>
-      <w:r>
-        <w:rPr>
-          <w:rFonts w:ascii="Arial" w:eastAsia="Times New Roman" w:hAnsi="Arial" w:cs="Arial"/>
-          <w:b/>
-          <w:color w:val="000000"/>
-          <w:sz w:val="22"/>
-          <w:szCs w:val="22"/>
-          <w:shd w:val="clear" w:color="auto" w:fill="FFFFFF"/>
-        </w:rPr>
-        <w:lastRenderedPageBreak/>
-        <w:t xml:space="preserve">6. McDaniel E.A., </w:t>
-      </w:r>
-      <w:r>
-        <w:rPr>
-          <w:rFonts w:ascii="Arial" w:eastAsia="Times New Roman" w:hAnsi="Arial" w:cs="Arial"/>
-          <w:bCs/>
-          <w:color w:val="000000"/>
-          <w:sz w:val="22"/>
-          <w:szCs w:val="22"/>
-          <w:shd w:val="clear" w:color="auto" w:fill="FFFFFF"/>
-        </w:rPr>
-        <w:t xml:space="preserve">Wahl S.A., Ishii S., Pinto A., </w:t>
-      </w:r>
-      <w:proofErr w:type="spellStart"/>
-      <w:r>
-        <w:rPr>
-          <w:rFonts w:ascii="Arial" w:eastAsia="Times New Roman" w:hAnsi="Arial" w:cs="Arial"/>
-          <w:bCs/>
-          <w:color w:val="000000"/>
-          <w:sz w:val="22"/>
-          <w:szCs w:val="22"/>
-          <w:shd w:val="clear" w:color="auto" w:fill="FFFFFF"/>
-        </w:rPr>
-        <w:t>Ziels</w:t>
-      </w:r>
-      <w:proofErr w:type="spellEnd"/>
-      <w:r>
-        <w:rPr>
-          <w:rFonts w:ascii="Arial" w:eastAsia="Times New Roman" w:hAnsi="Arial" w:cs="Arial"/>
-          <w:bCs/>
-          <w:color w:val="000000"/>
-          <w:sz w:val="22"/>
-          <w:szCs w:val="22"/>
-          <w:shd w:val="clear" w:color="auto" w:fill="FFFFFF"/>
-        </w:rPr>
-        <w:t xml:space="preserve"> R., Nielsen P.H., McMahon K.D., Williams R.B.H. </w:t>
-      </w:r>
-      <w:r>
-        <w:rPr>
-          <w:rFonts w:ascii="Arial" w:eastAsia="Times New Roman" w:hAnsi="Arial" w:cs="Arial"/>
-          <w:b/>
-          <w:color w:val="000000"/>
-          <w:sz w:val="22"/>
-          <w:szCs w:val="22"/>
-          <w:shd w:val="clear" w:color="auto" w:fill="FFFFFF"/>
-        </w:rPr>
-        <w:t xml:space="preserve">Prospects for Multi-omics in the Microbial Ecology of Water Engineering. </w:t>
-      </w:r>
-      <w:r>
-        <w:rPr>
-          <w:rFonts w:ascii="Arial" w:eastAsia="Times New Roman" w:hAnsi="Arial" w:cs="Arial"/>
-          <w:bCs/>
-          <w:i/>
-          <w:iCs/>
-          <w:color w:val="000000"/>
-          <w:sz w:val="22"/>
-          <w:szCs w:val="22"/>
-          <w:shd w:val="clear" w:color="auto" w:fill="FFFFFF"/>
-        </w:rPr>
-        <w:t xml:space="preserve">Water Research. </w:t>
-      </w:r>
-      <w:r>
-        <w:rPr>
-          <w:rFonts w:ascii="Arial" w:eastAsia="Times New Roman" w:hAnsi="Arial" w:cs="Arial"/>
-          <w:bCs/>
-          <w:color w:val="000000"/>
-          <w:sz w:val="22"/>
-          <w:szCs w:val="22"/>
-          <w:shd w:val="clear" w:color="auto" w:fill="FFFFFF"/>
-        </w:rPr>
-        <w:t>Oct 2021</w:t>
-      </w:r>
-      <w:r>
-        <w:rPr>
-          <w:rFonts w:ascii="Arial" w:eastAsia="Times New Roman" w:hAnsi="Arial" w:cs="Arial"/>
-          <w:bCs/>
-          <w:i/>
-          <w:iCs/>
-          <w:color w:val="000000"/>
-          <w:sz w:val="22"/>
-          <w:szCs w:val="22"/>
-          <w:shd w:val="clear" w:color="auto" w:fill="FFFFFF"/>
-        </w:rPr>
-        <w:t xml:space="preserve">. </w:t>
-      </w:r>
-      <w:r>
-        <w:rPr>
-          <w:rFonts w:ascii="Arial" w:eastAsia="Times New Roman" w:hAnsi="Arial" w:cs="Arial"/>
-          <w:b/>
-          <w:color w:val="000000"/>
-          <w:sz w:val="22"/>
-          <w:szCs w:val="22"/>
-          <w:shd w:val="clear" w:color="auto" w:fill="FFFFFF"/>
-        </w:rPr>
-        <w:t xml:space="preserve">DOI: </w:t>
-      </w:r>
-      <w:r>
-        <w:rPr>
-          <w:rFonts w:ascii="Arial" w:eastAsia="Times New Roman" w:hAnsi="Arial" w:cs="Arial"/>
-          <w:bCs/>
-          <w:color w:val="000000"/>
-          <w:sz w:val="22"/>
-          <w:szCs w:val="22"/>
-          <w:shd w:val="clear" w:color="auto" w:fill="FFFFFF"/>
-        </w:rPr>
-        <w:t xml:space="preserve">10.1016/j.waterres.2021.117608 </w:t>
-      </w:r>
-    </w:p>
-    <w:p>
-      <w:pPr>
-        <w:rPr>
-          <w:rFonts w:ascii="Arial" w:eastAsia="Times New Roman" w:hAnsi="Arial" w:cs="Arial"/>
-          <w:b/>
-          <w:color w:val="000000"/>
-          <w:sz w:val="22"/>
-          <w:szCs w:val="22"/>
-          <w:shd w:val="clear" w:color="auto" w:fill="FFFFFF"/>
-        </w:rPr>
-      </w:pPr>
-    </w:p>
-    <w:p>
-      <w:pPr>
-        <w:rPr>
-          <w:rFonts w:ascii="Arial" w:eastAsia="Times New Roman" w:hAnsi="Arial" w:cs="Arial"/>
-          <w:bCs/>
-          <w:color w:val="000000"/>
-          <w:sz w:val="22"/>
-          <w:szCs w:val="22"/>
-          <w:shd w:val="clear" w:color="auto" w:fill="FFFFFF"/>
-        </w:rPr>
-      </w:pPr>
-      <w:r>
-        <w:rPr>
-          <w:rFonts w:ascii="Arial" w:eastAsia="Times New Roman" w:hAnsi="Arial" w:cs="Arial"/>
-          <w:b/>
-          <w:color w:val="000000"/>
-          <w:sz w:val="22"/>
-          <w:szCs w:val="22"/>
-          <w:shd w:val="clear" w:color="auto" w:fill="FFFFFF"/>
-        </w:rPr>
-        <w:t xml:space="preserve">5. McDaniel E.A.#, </w:t>
-      </w:r>
-      <w:r>
-        <w:rPr>
-          <w:rFonts w:ascii="Arial" w:eastAsia="Times New Roman" w:hAnsi="Arial" w:cs="Arial"/>
-          <w:bCs/>
-          <w:color w:val="000000"/>
-          <w:sz w:val="22"/>
-          <w:szCs w:val="22"/>
-          <w:shd w:val="clear" w:color="auto" w:fill="FFFFFF"/>
-        </w:rPr>
-        <w:t xml:space="preserve">Moya-Flores F.#, Keene Beach N., </w:t>
-      </w:r>
-      <w:proofErr w:type="spellStart"/>
-      <w:r>
-        <w:rPr>
-          <w:rFonts w:ascii="Arial" w:eastAsia="Times New Roman" w:hAnsi="Arial" w:cs="Arial"/>
-          <w:bCs/>
-          <w:color w:val="000000"/>
-          <w:sz w:val="22"/>
-          <w:szCs w:val="22"/>
-          <w:shd w:val="clear" w:color="auto" w:fill="FFFFFF"/>
-        </w:rPr>
-        <w:t>Camejo</w:t>
-      </w:r>
-      <w:proofErr w:type="spellEnd"/>
-      <w:r>
-        <w:rPr>
-          <w:rFonts w:ascii="Arial" w:eastAsia="Times New Roman" w:hAnsi="Arial" w:cs="Arial"/>
-          <w:bCs/>
-          <w:color w:val="000000"/>
-          <w:sz w:val="22"/>
-          <w:szCs w:val="22"/>
-          <w:shd w:val="clear" w:color="auto" w:fill="FFFFFF"/>
-        </w:rPr>
-        <w:t xml:space="preserve"> P.Y., Oyserman B.O., </w:t>
-      </w:r>
-      <w:proofErr w:type="spellStart"/>
-      <w:r>
-        <w:rPr>
-          <w:rFonts w:ascii="Arial" w:eastAsia="Times New Roman" w:hAnsi="Arial" w:cs="Arial"/>
-          <w:bCs/>
-          <w:color w:val="000000"/>
-          <w:sz w:val="22"/>
-          <w:szCs w:val="22"/>
-          <w:shd w:val="clear" w:color="auto" w:fill="FFFFFF"/>
-        </w:rPr>
-        <w:t>Kizaric</w:t>
-      </w:r>
-      <w:proofErr w:type="spellEnd"/>
-      <w:r>
-        <w:rPr>
-          <w:rFonts w:ascii="Arial" w:eastAsia="Times New Roman" w:hAnsi="Arial" w:cs="Arial"/>
-          <w:b/>
-          <w:color w:val="000000"/>
-          <w:sz w:val="22"/>
-          <w:szCs w:val="22"/>
-          <w:shd w:val="clear" w:color="auto" w:fill="FFFFFF"/>
-        </w:rPr>
-        <w:t xml:space="preserve"> </w:t>
-      </w:r>
-      <w:r>
-        <w:rPr>
-          <w:rFonts w:ascii="Arial" w:eastAsia="Times New Roman" w:hAnsi="Arial" w:cs="Arial"/>
-          <w:bCs/>
-          <w:color w:val="000000"/>
-          <w:sz w:val="22"/>
-          <w:szCs w:val="22"/>
-          <w:shd w:val="clear" w:color="auto" w:fill="FFFFFF"/>
-        </w:rPr>
-        <w:t xml:space="preserve">M., Khor E.H., </w:t>
-      </w:r>
-    </w:p>
-    <w:p>
-      <w:pPr>
-        <w:rPr>
-          <w:rFonts w:ascii="Arial" w:hAnsi="Arial" w:cs="Arial"/>
-          <w:bCs/>
-          <w:color w:val="262626"/>
-          <w:sz w:val="22"/>
-          <w:szCs w:val="22"/>
-        </w:rPr>
-      </w:pPr>
-      <w:proofErr w:type="spellStart"/>
-      <w:r>
-        <w:rPr>
-          <w:rFonts w:ascii="Arial" w:eastAsia="Times New Roman" w:hAnsi="Arial" w:cs="Arial"/>
-          <w:bCs/>
-          <w:color w:val="000000"/>
-          <w:sz w:val="22"/>
-          <w:szCs w:val="22"/>
-          <w:shd w:val="clear" w:color="auto" w:fill="FFFFFF"/>
-        </w:rPr>
-        <w:t>Noguera</w:t>
-      </w:r>
-      <w:proofErr w:type="spellEnd"/>
-      <w:r>
-        <w:rPr>
-          <w:rFonts w:ascii="Arial" w:eastAsia="Times New Roman" w:hAnsi="Arial" w:cs="Arial"/>
-          <w:bCs/>
-          <w:color w:val="000000"/>
-          <w:sz w:val="22"/>
-          <w:szCs w:val="22"/>
-          <w:shd w:val="clear" w:color="auto" w:fill="FFFFFF"/>
-        </w:rPr>
-        <w:t xml:space="preserve"> D.R., McMahon K.D. </w:t>
-      </w:r>
-      <w:r>
-        <w:rPr>
-          <w:rFonts w:ascii="Arial" w:eastAsia="Times New Roman" w:hAnsi="Arial" w:cs="Arial"/>
-          <w:b/>
-          <w:color w:val="000000"/>
-          <w:sz w:val="22"/>
-          <w:szCs w:val="22"/>
-          <w:shd w:val="clear" w:color="auto" w:fill="FFFFFF"/>
-        </w:rPr>
-        <w:t>Metabolic differentiation of co-occurring Accumulibacter clades revealed through genome-resolved metatranscriptomics.</w:t>
-      </w:r>
-      <w:r>
-        <w:rPr>
-          <w:rFonts w:ascii="Arial" w:eastAsia="Times New Roman" w:hAnsi="Arial" w:cs="Arial"/>
-          <w:bCs/>
-          <w:color w:val="000000"/>
-          <w:sz w:val="22"/>
-          <w:szCs w:val="22"/>
-          <w:shd w:val="clear" w:color="auto" w:fill="FFFFFF"/>
-        </w:rPr>
-        <w:t xml:space="preserve"> </w:t>
-      </w:r>
-      <w:r>
-        <w:rPr>
-          <w:rFonts w:ascii="Arial" w:eastAsia="Times New Roman" w:hAnsi="Arial" w:cs="Arial"/>
-          <w:bCs/>
-          <w:i/>
-          <w:iCs/>
-          <w:color w:val="000000"/>
-          <w:sz w:val="22"/>
-          <w:szCs w:val="22"/>
-          <w:shd w:val="clear" w:color="auto" w:fill="FFFFFF"/>
-        </w:rPr>
-        <w:t xml:space="preserve">mSystems. </w:t>
-      </w:r>
-      <w:r>
-        <w:rPr>
-          <w:rFonts w:ascii="Arial" w:eastAsia="Times New Roman" w:hAnsi="Arial" w:cs="Arial"/>
-          <w:bCs/>
-          <w:color w:val="000000"/>
-          <w:sz w:val="22"/>
-          <w:szCs w:val="22"/>
-          <w:shd w:val="clear" w:color="auto" w:fill="FFFFFF"/>
-        </w:rPr>
-        <w:t>Aug</w:t>
-      </w:r>
-      <w:r>
-        <w:rPr>
-          <w:rFonts w:ascii="Arial" w:eastAsia="Times New Roman" w:hAnsi="Arial" w:cs="Arial"/>
-          <w:bCs/>
-          <w:color w:val="000000"/>
-          <w:sz w:val="22"/>
-          <w:szCs w:val="22"/>
-          <w:shd w:val="clear" w:color="auto" w:fill="FFFFFF"/>
-        </w:rPr>
-        <w:t xml:space="preserve"> 2021, 6 (4) e00474-21; </w:t>
-      </w:r>
-      <w:r>
-        <w:rPr>
-          <w:rFonts w:ascii="Arial" w:eastAsia="Times New Roman" w:hAnsi="Arial" w:cs="Arial"/>
-          <w:b/>
-          <w:color w:val="000000"/>
-          <w:sz w:val="22"/>
-          <w:szCs w:val="22"/>
-          <w:shd w:val="clear" w:color="auto" w:fill="FFFFFF"/>
-        </w:rPr>
-        <w:t xml:space="preserve">DOI: </w:t>
-      </w:r>
-      <w:r>
-        <w:rPr>
-          <w:rFonts w:ascii="Arial" w:eastAsia="Times New Roman" w:hAnsi="Arial" w:cs="Arial"/>
-          <w:bCs/>
-          <w:color w:val="000000"/>
-          <w:sz w:val="22"/>
-          <w:szCs w:val="22"/>
-          <w:shd w:val="clear" w:color="auto" w:fill="FFFFFF"/>
-        </w:rPr>
-        <w:t>10.1128/mSystems.00474-21</w:t>
-      </w:r>
-    </w:p>
-    <w:p>
-      <w:pPr>
-        <w:rPr>
-          <w:rFonts w:ascii="Arial" w:eastAsia="Times New Roman" w:hAnsi="Arial" w:cs="Arial"/>
-          <w:b/>
-          <w:color w:val="000000"/>
-          <w:sz w:val="22"/>
-          <w:szCs w:val="22"/>
-          <w:shd w:val="clear" w:color="auto" w:fill="FFFFFF"/>
-        </w:rPr>
-      </w:pPr>
-    </w:p>
-    <w:p>
-      <w:pPr>
-        <w:rPr>
-          <w:rFonts w:ascii="Times New Roman" w:eastAsia="Times New Roman" w:hAnsi="Times New Roman" w:cs="Times New Roman"/>
-        </w:rPr>
-      </w:pPr>
-      <w:r>
-        <w:rPr>
-          <w:rFonts w:ascii="Arial" w:eastAsia="Times New Roman" w:hAnsi="Arial" w:cs="Arial"/>
-          <w:b/>
-          <w:color w:val="000000"/>
-          <w:sz w:val="22"/>
-          <w:szCs w:val="22"/>
-          <w:shd w:val="clear" w:color="auto" w:fill="FFFFFF"/>
-        </w:rPr>
-        <w:t>4</w:t>
-      </w:r>
-      <w:r>
-        <w:rPr>
-          <w:rFonts w:ascii="Arial" w:eastAsia="Times New Roman" w:hAnsi="Arial" w:cs="Arial"/>
-          <w:b/>
-          <w:color w:val="000000"/>
-          <w:sz w:val="22"/>
-          <w:szCs w:val="22"/>
-          <w:shd w:val="clear" w:color="auto" w:fill="FFFFFF"/>
-        </w:rPr>
-        <w:t xml:space="preserve">. McDaniel E.A., </w:t>
-      </w:r>
-      <w:proofErr w:type="spellStart"/>
-      <w:r>
-        <w:rPr>
-          <w:rFonts w:ascii="Arial" w:eastAsia="Times New Roman" w:hAnsi="Arial" w:cs="Arial"/>
-          <w:bCs/>
-          <w:color w:val="000000"/>
-          <w:sz w:val="22"/>
-          <w:szCs w:val="22"/>
-          <w:shd w:val="clear" w:color="auto" w:fill="FFFFFF"/>
-        </w:rPr>
-        <w:t>Wever</w:t>
-      </w:r>
-      <w:proofErr w:type="spellEnd"/>
-      <w:r>
-        <w:rPr>
-          <w:rFonts w:ascii="Arial" w:eastAsia="Times New Roman" w:hAnsi="Arial" w:cs="Arial"/>
-          <w:bCs/>
-          <w:color w:val="000000"/>
-          <w:sz w:val="22"/>
-          <w:szCs w:val="22"/>
-          <w:shd w:val="clear" w:color="auto" w:fill="FFFFFF"/>
-        </w:rPr>
-        <w:t xml:space="preserve"> R., Oyserman B.O., </w:t>
-      </w:r>
-      <w:proofErr w:type="spellStart"/>
-      <w:r>
-        <w:rPr>
-          <w:rFonts w:ascii="Arial" w:eastAsia="Times New Roman" w:hAnsi="Arial" w:cs="Arial"/>
-          <w:bCs/>
-          <w:color w:val="000000"/>
-          <w:sz w:val="22"/>
-          <w:szCs w:val="22"/>
-          <w:shd w:val="clear" w:color="auto" w:fill="FFFFFF"/>
-        </w:rPr>
-        <w:t>Noguera</w:t>
-      </w:r>
-      <w:proofErr w:type="spellEnd"/>
-      <w:r>
-        <w:rPr>
-          <w:rFonts w:ascii="Arial" w:eastAsia="Times New Roman" w:hAnsi="Arial" w:cs="Arial"/>
-          <w:bCs/>
-          <w:color w:val="000000"/>
-          <w:sz w:val="22"/>
-          <w:szCs w:val="22"/>
-          <w:shd w:val="clear" w:color="auto" w:fill="FFFFFF"/>
-        </w:rPr>
-        <w:t xml:space="preserve"> D.R., McMahon K.D. </w:t>
-      </w:r>
-      <w:r>
-        <w:rPr>
-          <w:rFonts w:ascii="Arial" w:eastAsia="Times New Roman" w:hAnsi="Arial" w:cs="Arial"/>
-          <w:b/>
-          <w:color w:val="000000"/>
-          <w:sz w:val="22"/>
-          <w:szCs w:val="22"/>
-          <w:shd w:val="clear" w:color="auto" w:fill="FFFFFF"/>
-        </w:rPr>
-        <w:t xml:space="preserve">Genome-Resolved Metagenomics of a Photosynthetic Bioreactor Performing Biological Nutrient Removal. </w:t>
-      </w:r>
-      <w:r>
-        <w:rPr>
-          <w:rFonts w:ascii="Arial" w:eastAsia="Times New Roman" w:hAnsi="Arial" w:cs="Arial"/>
-          <w:bCs/>
-          <w:i/>
-          <w:iCs/>
-          <w:color w:val="000000"/>
-          <w:sz w:val="22"/>
-          <w:szCs w:val="22"/>
-          <w:shd w:val="clear" w:color="auto" w:fill="FFFFFF"/>
-        </w:rPr>
-        <w:t xml:space="preserve">Microbiology Resource Announcements. </w:t>
-      </w:r>
-      <w:r>
-        <w:rPr>
-          <w:rFonts w:ascii="Arial" w:eastAsia="Times New Roman" w:hAnsi="Arial" w:cs="Arial"/>
-          <w:bCs/>
-          <w:color w:val="000000"/>
-          <w:sz w:val="22"/>
-          <w:szCs w:val="22"/>
-          <w:shd w:val="clear" w:color="auto" w:fill="FFFFFF"/>
-        </w:rPr>
-        <w:t xml:space="preserve">May </w:t>
-      </w:r>
-      <w:r>
-        <w:rPr>
-          <w:rFonts w:ascii="Arial" w:eastAsia="Times New Roman" w:hAnsi="Arial" w:cs="Arial"/>
-          <w:bCs/>
-          <w:color w:val="000000"/>
-          <w:sz w:val="22"/>
-          <w:szCs w:val="22"/>
-          <w:shd w:val="clear" w:color="auto" w:fill="FFFFFF"/>
-        </w:rPr>
-        <w:t>2021</w:t>
-      </w:r>
-      <w:r>
-        <w:rPr>
-          <w:rFonts w:ascii="Arial" w:eastAsia="Times New Roman" w:hAnsi="Arial" w:cs="Arial"/>
-          <w:bCs/>
-          <w:color w:val="000000"/>
-          <w:sz w:val="22"/>
-          <w:szCs w:val="22"/>
-          <w:shd w:val="clear" w:color="auto" w:fill="FFFFFF"/>
-        </w:rPr>
-        <w:t>,</w:t>
-      </w:r>
-      <w:r>
-        <w:rPr>
-          <w:rFonts w:ascii="Arial" w:eastAsia="Times New Roman" w:hAnsi="Arial" w:cs="Arial"/>
-          <w:bCs/>
-          <w:color w:val="000000"/>
-          <w:sz w:val="22"/>
-          <w:szCs w:val="22"/>
-          <w:shd w:val="clear" w:color="auto" w:fill="FFFFFF"/>
-        </w:rPr>
-        <w:t xml:space="preserve"> </w:t>
-      </w:r>
-      <w:r>
-        <w:rPr>
-          <w:rFonts w:ascii="Arial" w:eastAsia="Times New Roman" w:hAnsi="Arial" w:cs="Arial"/>
-          <w:color w:val="000000"/>
-          <w:sz w:val="22"/>
-          <w:szCs w:val="22"/>
-          <w:bdr w:val="none" w:sz="0" w:space="0" w:color="auto" w:frame="1"/>
-          <w:shd w:val="clear" w:color="auto" w:fill="FFFFFF"/>
-        </w:rPr>
-        <w:t>10 (18) e00244-21;</w:t>
-      </w:r>
-      <w:r>
-        <w:rPr>
-          <w:rFonts w:ascii="Times New Roman" w:eastAsia="Times New Roman" w:hAnsi="Times New Roman" w:cs="Times New Roman"/>
-        </w:rPr>
-        <w:t xml:space="preserve"> </w:t>
-      </w:r>
-      <w:r>
-        <w:rPr>
-          <w:rFonts w:ascii="Arial" w:eastAsia="Times New Roman" w:hAnsi="Arial" w:cs="Arial"/>
-          <w:b/>
-          <w:color w:val="000000"/>
-          <w:sz w:val="22"/>
-          <w:szCs w:val="22"/>
-          <w:shd w:val="clear" w:color="auto" w:fill="FFFFFF"/>
-        </w:rPr>
-        <w:t xml:space="preserve">DOI: </w:t>
-      </w:r>
-      <w:r>
-        <w:rPr>
-          <w:rFonts w:ascii="Arial" w:eastAsia="Times New Roman" w:hAnsi="Arial" w:cs="Arial"/>
-          <w:bCs/>
-          <w:color w:val="000000"/>
-          <w:sz w:val="22"/>
-          <w:szCs w:val="22"/>
-          <w:shd w:val="clear" w:color="auto" w:fill="FFFFFF"/>
-        </w:rPr>
-        <w:t>10.1128/MRA.00244-21</w:t>
-      </w:r>
-      <w:r>
-        <w:rPr>
-          <w:rFonts w:ascii="Arial" w:eastAsia="Times New Roman" w:hAnsi="Arial" w:cs="Arial"/>
-          <w:bCs/>
-          <w:color w:val="000000"/>
-          <w:sz w:val="22"/>
-          <w:szCs w:val="22"/>
-          <w:shd w:val="clear" w:color="auto" w:fill="FFFFFF"/>
-        </w:rPr>
-        <w:t xml:space="preserve"> </w:t>
-      </w:r>
-    </w:p>
-    <w:p>
-      <w:pPr>
-        <w:rPr>
-          <w:rFonts w:ascii="Arial" w:eastAsia="Times New Roman" w:hAnsi="Arial" w:cs="Arial"/>
-          <w:b/>
-          <w:color w:val="000000"/>
-          <w:sz w:val="22"/>
-          <w:szCs w:val="22"/>
-          <w:shd w:val="clear" w:color="auto" w:fill="FFFFFF"/>
-        </w:rPr>
-      </w:pPr>
-    </w:p>
-    <w:p>
-      <w:pPr>
-        <w:rPr>
-          <w:rFonts w:ascii="Arial" w:eastAsia="Times New Roman" w:hAnsi="Arial" w:cs="Arial"/>
-          <w:b/>
-          <w:color w:val="333333"/>
-          <w:sz w:val="22"/>
-          <w:szCs w:val="22"/>
-          <w:shd w:val="clear" w:color="auto" w:fill="FFFFFF"/>
-        </w:rPr>
-      </w:pPr>
-      <w:r>
-        <w:rPr>
-          <w:rFonts w:ascii="Arial" w:eastAsia="Times New Roman" w:hAnsi="Arial" w:cs="Arial"/>
-          <w:b/>
-          <w:color w:val="000000"/>
-          <w:sz w:val="22"/>
-          <w:szCs w:val="22"/>
-          <w:shd w:val="clear" w:color="auto" w:fill="FFFFFF"/>
-        </w:rPr>
-        <w:t xml:space="preserve">3. </w:t>
-      </w:r>
-      <w:r>
-        <w:rPr>
-          <w:rFonts w:ascii="Arial" w:eastAsia="Times New Roman" w:hAnsi="Arial" w:cs="Arial"/>
-          <w:bCs/>
-          <w:color w:val="000000"/>
-          <w:sz w:val="22"/>
-          <w:szCs w:val="22"/>
-          <w:shd w:val="clear" w:color="auto" w:fill="FFFFFF"/>
-        </w:rPr>
-        <w:t xml:space="preserve">Peterson B.D., </w:t>
-      </w:r>
-      <w:r>
-        <w:rPr>
-          <w:rFonts w:ascii="Arial" w:eastAsia="Times New Roman" w:hAnsi="Arial" w:cs="Arial"/>
-          <w:b/>
-          <w:color w:val="000000"/>
-          <w:sz w:val="22"/>
-          <w:szCs w:val="22"/>
-          <w:shd w:val="clear" w:color="auto" w:fill="FFFFFF"/>
-        </w:rPr>
-        <w:t xml:space="preserve">McDaniel E.A., </w:t>
-      </w:r>
-      <w:r>
-        <w:rPr>
-          <w:rFonts w:ascii="Arial" w:eastAsia="Times New Roman" w:hAnsi="Arial" w:cs="Arial"/>
-          <w:bCs/>
-          <w:color w:val="000000"/>
-          <w:sz w:val="22"/>
-          <w:szCs w:val="22"/>
-          <w:shd w:val="clear" w:color="auto" w:fill="FFFFFF"/>
-        </w:rPr>
-        <w:t xml:space="preserve">Schmidt A.G., </w:t>
-      </w:r>
-      <w:proofErr w:type="spellStart"/>
-      <w:r>
-        <w:rPr>
-          <w:rFonts w:ascii="Arial" w:eastAsia="Times New Roman" w:hAnsi="Arial" w:cs="Arial"/>
-          <w:bCs/>
-          <w:color w:val="000000"/>
-          <w:sz w:val="22"/>
-          <w:szCs w:val="22"/>
-          <w:shd w:val="clear" w:color="auto" w:fill="FFFFFF"/>
-        </w:rPr>
-        <w:t>Lepak</w:t>
-      </w:r>
-      <w:proofErr w:type="spellEnd"/>
-      <w:r>
-        <w:rPr>
-          <w:rFonts w:ascii="Arial" w:eastAsia="Times New Roman" w:hAnsi="Arial" w:cs="Arial"/>
-          <w:bCs/>
-          <w:color w:val="000000"/>
-          <w:sz w:val="22"/>
-          <w:szCs w:val="22"/>
-          <w:shd w:val="clear" w:color="auto" w:fill="FFFFFF"/>
-        </w:rPr>
-        <w:t xml:space="preserve"> R.F., Tran P.Q., </w:t>
-      </w:r>
-      <w:proofErr w:type="spellStart"/>
-      <w:r>
-        <w:rPr>
-          <w:rFonts w:ascii="Arial" w:eastAsia="Times New Roman" w:hAnsi="Arial" w:cs="Arial"/>
-          <w:bCs/>
-          <w:color w:val="000000"/>
-          <w:sz w:val="22"/>
-          <w:szCs w:val="22"/>
-          <w:shd w:val="clear" w:color="auto" w:fill="FFFFFF"/>
-        </w:rPr>
-        <w:t>Marick</w:t>
-      </w:r>
-      <w:proofErr w:type="spellEnd"/>
-      <w:r>
-        <w:rPr>
-          <w:rFonts w:ascii="Arial" w:eastAsia="Times New Roman" w:hAnsi="Arial" w:cs="Arial"/>
-          <w:bCs/>
-          <w:color w:val="000000"/>
-          <w:sz w:val="22"/>
-          <w:szCs w:val="22"/>
-          <w:shd w:val="clear" w:color="auto" w:fill="FFFFFF"/>
-        </w:rPr>
-        <w:t xml:space="preserve"> R.A., </w:t>
-      </w:r>
-      <w:proofErr w:type="spellStart"/>
-      <w:r>
-        <w:rPr>
-          <w:rFonts w:ascii="Arial" w:eastAsia="Times New Roman" w:hAnsi="Arial" w:cs="Arial"/>
-          <w:bCs/>
-          <w:color w:val="000000"/>
-          <w:sz w:val="22"/>
-          <w:szCs w:val="22"/>
-          <w:shd w:val="clear" w:color="auto" w:fill="FFFFFF"/>
-        </w:rPr>
-        <w:t>Ogorek</w:t>
-      </w:r>
-      <w:proofErr w:type="spellEnd"/>
-      <w:r>
-        <w:rPr>
-          <w:rFonts w:ascii="Arial" w:eastAsia="Times New Roman" w:hAnsi="Arial" w:cs="Arial"/>
-          <w:bCs/>
-          <w:color w:val="000000"/>
-          <w:sz w:val="22"/>
-          <w:szCs w:val="22"/>
-          <w:shd w:val="clear" w:color="auto" w:fill="FFFFFF"/>
-        </w:rPr>
-        <w:t xml:space="preserve"> J.M., </w:t>
-      </w:r>
-      <w:proofErr w:type="spellStart"/>
-      <w:r>
-        <w:rPr>
-          <w:rFonts w:ascii="Arial" w:eastAsia="Times New Roman" w:hAnsi="Arial" w:cs="Arial"/>
-          <w:bCs/>
-          <w:color w:val="000000"/>
-          <w:sz w:val="22"/>
-          <w:szCs w:val="22"/>
-          <w:shd w:val="clear" w:color="auto" w:fill="FFFFFF"/>
-        </w:rPr>
-        <w:t>DeWild</w:t>
-      </w:r>
-      <w:proofErr w:type="spellEnd"/>
-      <w:r>
-        <w:rPr>
-          <w:rFonts w:ascii="Arial" w:eastAsia="Times New Roman" w:hAnsi="Arial" w:cs="Arial"/>
-          <w:bCs/>
-          <w:color w:val="000000"/>
-          <w:sz w:val="22"/>
-          <w:szCs w:val="22"/>
-          <w:shd w:val="clear" w:color="auto" w:fill="FFFFFF"/>
-        </w:rPr>
-        <w:t xml:space="preserve"> J.F., </w:t>
-      </w:r>
-      <w:proofErr w:type="spellStart"/>
-      <w:r>
-        <w:rPr>
-          <w:rFonts w:ascii="Arial" w:eastAsia="Times New Roman" w:hAnsi="Arial" w:cs="Arial"/>
-          <w:bCs/>
-          <w:color w:val="000000"/>
-          <w:sz w:val="22"/>
-          <w:szCs w:val="22"/>
-          <w:shd w:val="clear" w:color="auto" w:fill="FFFFFF"/>
-        </w:rPr>
-        <w:t>Krabbenhoft</w:t>
-      </w:r>
-      <w:proofErr w:type="spellEnd"/>
-      <w:r>
-        <w:rPr>
-          <w:rFonts w:ascii="Arial" w:eastAsia="Times New Roman" w:hAnsi="Arial" w:cs="Arial"/>
-          <w:bCs/>
-          <w:color w:val="000000"/>
-          <w:sz w:val="22"/>
-          <w:szCs w:val="22"/>
-          <w:shd w:val="clear" w:color="auto" w:fill="FFFFFF"/>
-        </w:rPr>
-        <w:t xml:space="preserve"> D.P., McMahon K.D. </w:t>
-      </w:r>
-      <w:r>
-        <w:rPr>
-          <w:rFonts w:ascii="Arial" w:eastAsia="Times New Roman" w:hAnsi="Arial" w:cs="Arial"/>
-          <w:b/>
-          <w:color w:val="000000"/>
-          <w:sz w:val="22"/>
-          <w:szCs w:val="22"/>
-          <w:shd w:val="clear" w:color="auto" w:fill="FFFFFF"/>
-        </w:rPr>
-        <w:t xml:space="preserve">Mercury methylation </w:t>
-      </w:r>
-      <w:r>
-        <w:rPr>
-          <w:rFonts w:ascii="Arial" w:eastAsia="Times New Roman" w:hAnsi="Arial" w:cs="Arial"/>
-          <w:b/>
-          <w:color w:val="000000"/>
-          <w:sz w:val="22"/>
-          <w:szCs w:val="22"/>
-          <w:shd w:val="clear" w:color="auto" w:fill="FFFFFF"/>
-        </w:rPr>
-        <w:t>genes identified</w:t>
-      </w:r>
-      <w:r>
-        <w:rPr>
-          <w:rFonts w:ascii="Arial" w:eastAsia="Times New Roman" w:hAnsi="Arial" w:cs="Arial"/>
-          <w:b/>
-          <w:color w:val="000000"/>
-          <w:sz w:val="22"/>
-          <w:szCs w:val="22"/>
-          <w:shd w:val="clear" w:color="auto" w:fill="FFFFFF"/>
-        </w:rPr>
-        <w:t xml:space="preserve"> across diverse anaerobic microbial guilds in a eutrophic sulfate-enriched lake. </w:t>
-      </w:r>
-      <w:r>
-        <w:rPr>
-          <w:rFonts w:ascii="Arial" w:eastAsia="Times New Roman" w:hAnsi="Arial" w:cs="Arial"/>
-          <w:bCs/>
-          <w:i/>
-          <w:iCs/>
-          <w:color w:val="000000"/>
-          <w:sz w:val="22"/>
-          <w:szCs w:val="22"/>
-          <w:shd w:val="clear" w:color="auto" w:fill="FFFFFF"/>
-        </w:rPr>
-        <w:t xml:space="preserve">Environmental Science and Technology. </w:t>
-      </w:r>
-      <w:r>
-        <w:rPr>
-          <w:rFonts w:ascii="Arial" w:eastAsia="Times New Roman" w:hAnsi="Arial" w:cs="Arial"/>
-          <w:bCs/>
-          <w:color w:val="000000"/>
-          <w:sz w:val="22"/>
-          <w:szCs w:val="22"/>
-          <w:shd w:val="clear" w:color="auto" w:fill="FFFFFF"/>
-        </w:rPr>
-        <w:t>Nov. 2020</w:t>
-      </w:r>
-      <w:r>
-        <w:rPr>
-          <w:rFonts w:ascii="Arial" w:eastAsia="Times New Roman" w:hAnsi="Arial" w:cs="Arial"/>
-          <w:bCs/>
-          <w:color w:val="000000"/>
-          <w:sz w:val="22"/>
-          <w:szCs w:val="22"/>
-          <w:shd w:val="clear" w:color="auto" w:fill="FFFFFF"/>
-        </w:rPr>
-        <w:t xml:space="preserve">, 54 (24), 15840-15851; </w:t>
-      </w:r>
-      <w:r>
-        <w:rPr>
-          <w:rFonts w:ascii="Arial" w:eastAsia="Times New Roman" w:hAnsi="Arial" w:cs="Arial"/>
-          <w:b/>
-          <w:color w:val="000000" w:themeColor="text1"/>
-          <w:sz w:val="22"/>
-          <w:szCs w:val="22"/>
-          <w:shd w:val="clear" w:color="auto" w:fill="FFFFFF"/>
-        </w:rPr>
-        <w:t xml:space="preserve">DOI: </w:t>
-      </w:r>
-      <w:r>
-        <w:rPr>
-          <w:rFonts w:ascii="Arial" w:hAnsi="Arial" w:cs="Arial"/>
-          <w:color w:val="000000" w:themeColor="text1"/>
-          <w:sz w:val="22"/>
-          <w:szCs w:val="22"/>
-        </w:rPr>
-        <w:t>10.1021/acs.est.0c05435</w:t>
-      </w:r>
-    </w:p>
-    <w:p>
-      <w:pPr>
-        <w:rPr>
-          <w:rFonts w:ascii="Arial" w:eastAsia="Times New Roman" w:hAnsi="Arial" w:cs="Arial"/>
-          <w:b/>
-          <w:color w:val="000000"/>
-          <w:sz w:val="22"/>
-          <w:szCs w:val="22"/>
-          <w:shd w:val="clear" w:color="auto" w:fill="FFFFFF"/>
-        </w:rPr>
-      </w:pPr>
-    </w:p>
-    <w:p>
-      <w:pPr>
-        <w:rPr>
-          <w:rFonts w:ascii="Times New Roman" w:eastAsia="Times New Roman" w:hAnsi="Times New Roman" w:cs="Times New Roman"/>
-          <w:sz w:val="22"/>
-          <w:szCs w:val="22"/>
-        </w:rPr>
-      </w:pPr>
-      <w:r>
-        <w:rPr>
-          <w:rFonts w:ascii="Arial" w:eastAsia="Times New Roman" w:hAnsi="Arial" w:cs="Arial"/>
-          <w:b/>
-          <w:color w:val="000000"/>
-          <w:sz w:val="22"/>
-          <w:szCs w:val="22"/>
-          <w:shd w:val="clear" w:color="auto" w:fill="FFFFFF"/>
-        </w:rPr>
-        <w:t xml:space="preserve">2. McDaniel E.A., </w:t>
-      </w:r>
-      <w:r>
-        <w:rPr>
-          <w:rFonts w:ascii="Arial" w:eastAsia="Times New Roman" w:hAnsi="Arial" w:cs="Arial"/>
-          <w:bCs/>
-          <w:color w:val="000000"/>
-          <w:sz w:val="22"/>
-          <w:szCs w:val="22"/>
-          <w:shd w:val="clear" w:color="auto" w:fill="FFFFFF"/>
-        </w:rPr>
-        <w:t xml:space="preserve">Peterson B., Stevens S.L.R., Tran P.Q., </w:t>
-      </w:r>
-      <w:proofErr w:type="spellStart"/>
-      <w:r>
-        <w:rPr>
-          <w:rFonts w:ascii="Arial" w:eastAsia="Times New Roman" w:hAnsi="Arial" w:cs="Arial"/>
-          <w:bCs/>
-          <w:color w:val="000000"/>
-          <w:sz w:val="22"/>
-          <w:szCs w:val="22"/>
-          <w:shd w:val="clear" w:color="auto" w:fill="FFFFFF"/>
-        </w:rPr>
-        <w:t>Anantharaman</w:t>
-      </w:r>
-      <w:proofErr w:type="spellEnd"/>
-      <w:r>
-        <w:rPr>
-          <w:rFonts w:ascii="Arial" w:eastAsia="Times New Roman" w:hAnsi="Arial" w:cs="Arial"/>
-          <w:bCs/>
-          <w:color w:val="000000"/>
-          <w:sz w:val="22"/>
-          <w:szCs w:val="22"/>
-          <w:shd w:val="clear" w:color="auto" w:fill="FFFFFF"/>
-        </w:rPr>
-        <w:t xml:space="preserve"> K., McMahon K.D.</w:t>
-      </w:r>
-      <w:r>
-        <w:rPr>
-          <w:rFonts w:ascii="Arial" w:eastAsia="Times New Roman" w:hAnsi="Arial" w:cs="Arial"/>
-          <w:bCs/>
-          <w:color w:val="000000"/>
-          <w:sz w:val="22"/>
-          <w:szCs w:val="22"/>
-          <w:shd w:val="clear" w:color="auto" w:fill="FFFFFF"/>
-        </w:rPr>
-        <w:t xml:space="preserve"> </w:t>
-      </w:r>
-      <w:r>
-        <w:rPr>
-          <w:rFonts w:ascii="Arial" w:eastAsia="Times New Roman" w:hAnsi="Arial" w:cs="Arial"/>
-          <w:b/>
-          <w:color w:val="000000"/>
-          <w:sz w:val="22"/>
-          <w:szCs w:val="22"/>
-          <w:shd w:val="clear" w:color="auto" w:fill="FFFFFF"/>
-        </w:rPr>
-        <w:t xml:space="preserve">Expanded Phylogenetic Diversity and Metabolic Flexibility of </w:t>
-      </w:r>
-      <w:r>
-        <w:rPr>
-          <w:rFonts w:ascii="Arial" w:eastAsia="Times New Roman" w:hAnsi="Arial" w:cs="Arial"/>
-          <w:b/>
-          <w:color w:val="000000"/>
-          <w:sz w:val="22"/>
-          <w:szCs w:val="22"/>
-          <w:shd w:val="clear" w:color="auto" w:fill="FFFFFF"/>
-        </w:rPr>
-        <w:t>Mercury-Methylating Microorganisms</w:t>
-      </w:r>
-      <w:r>
-        <w:rPr>
-          <w:rFonts w:ascii="Arial" w:eastAsia="Times New Roman" w:hAnsi="Arial" w:cs="Arial"/>
-          <w:b/>
-          <w:color w:val="000000"/>
-          <w:sz w:val="22"/>
-          <w:szCs w:val="22"/>
-          <w:shd w:val="clear" w:color="auto" w:fill="FFFFFF"/>
-        </w:rPr>
-        <w:t>.</w:t>
-      </w:r>
-      <w:r>
-        <w:rPr>
-          <w:rFonts w:ascii="Arial" w:eastAsia="Times New Roman" w:hAnsi="Arial" w:cs="Arial"/>
-          <w:b/>
-          <w:color w:val="000000"/>
-          <w:sz w:val="22"/>
-          <w:szCs w:val="22"/>
-          <w:shd w:val="clear" w:color="auto" w:fill="FFFFFF"/>
-        </w:rPr>
-        <w:t xml:space="preserve"> </w:t>
-      </w:r>
-      <w:r>
-        <w:rPr>
-          <w:rFonts w:ascii="Arial" w:eastAsia="Times New Roman" w:hAnsi="Arial" w:cs="Arial"/>
-          <w:bCs/>
-          <w:i/>
-          <w:iCs/>
-          <w:color w:val="000000"/>
-          <w:sz w:val="22"/>
-          <w:szCs w:val="22"/>
-          <w:shd w:val="clear" w:color="auto" w:fill="FFFFFF"/>
-        </w:rPr>
-        <w:t xml:space="preserve">mSystems.  </w:t>
-      </w:r>
-      <w:r>
-        <w:rPr>
-          <w:rFonts w:ascii="Arial" w:eastAsia="Times New Roman" w:hAnsi="Arial" w:cs="Arial"/>
-          <w:color w:val="000000"/>
-          <w:sz w:val="22"/>
-          <w:szCs w:val="22"/>
-          <w:bdr w:val="none" w:sz="0" w:space="0" w:color="auto" w:frame="1"/>
-          <w:shd w:val="clear" w:color="auto" w:fill="FFFFFF"/>
-        </w:rPr>
-        <w:t>Aug 2020, 5 (4) e00299-20;</w:t>
-      </w:r>
-      <w:r>
-        <w:rPr>
-          <w:rFonts w:ascii="Times New Roman" w:eastAsia="Times New Roman" w:hAnsi="Times New Roman" w:cs="Times New Roman"/>
-          <w:sz w:val="22"/>
-          <w:szCs w:val="22"/>
-        </w:rPr>
-        <w:t xml:space="preserve"> </w:t>
-      </w:r>
-      <w:r>
-        <w:rPr>
-          <w:rFonts w:ascii="Arial" w:eastAsia="Times New Roman" w:hAnsi="Arial" w:cs="Arial"/>
-          <w:b/>
-          <w:color w:val="000000"/>
-          <w:sz w:val="22"/>
-          <w:szCs w:val="22"/>
-          <w:shd w:val="clear" w:color="auto" w:fill="FFFFFF"/>
-        </w:rPr>
-        <w:t xml:space="preserve">DOI: </w:t>
-      </w:r>
-      <w:r>
-        <w:rPr>
-          <w:rFonts w:ascii="Arial" w:eastAsia="Times New Roman" w:hAnsi="Arial" w:cs="Arial"/>
-          <w:bCs/>
-          <w:color w:val="000000"/>
-          <w:sz w:val="22"/>
-          <w:szCs w:val="22"/>
-          <w:shd w:val="clear" w:color="auto" w:fill="FFFFFF"/>
-        </w:rPr>
-        <w:t>10.1128/mSystems.00299-20</w:t>
-      </w:r>
-      <w:r>
-        <w:rPr>
-          <w:rFonts w:ascii="Arial" w:eastAsia="Times New Roman" w:hAnsi="Arial" w:cs="Arial"/>
-          <w:bCs/>
-          <w:color w:val="000000"/>
-          <w:sz w:val="22"/>
-          <w:szCs w:val="22"/>
-          <w:shd w:val="clear" w:color="auto" w:fill="FFFFFF"/>
-        </w:rPr>
-        <w:t xml:space="preserve"> </w:t>
-      </w:r>
-    </w:p>
-    <w:p>
-      <w:pPr>
-        <w:rPr>
-          <w:rFonts w:ascii="Arial" w:eastAsia="Times New Roman" w:hAnsi="Arial" w:cs="Arial"/>
-          <w:i/>
-          <w:iCs/>
-          <w:color w:val="333333"/>
+          <w:rFonts w:ascii="Arial" w:hAnsi="Arial" w:cs="Arial"/>
+          <w:color w:val="222222"/>
+          <w:sz w:val="22"/>
+          <w:szCs w:val="22"/>
+          <w:shd w:val="clear" w:color="auto" w:fill="FFFFFF"/>
+        </w:rPr>
+        <w:t>10.1038/s43705-022-00189-2</w:t>
+      </w:r>
+    </w:p>
+    <w:p>
+      <w:pPr>
+        <w:rPr>
+          <w:rFonts w:ascii="Arial" w:eastAsia="Times New Roman" w:hAnsi="Arial" w:cs="Arial"/>
+          <w:b/>
+          <w:color w:val="000000"/>
+          <w:sz w:val="22"/>
+          <w:szCs w:val="22"/>
+          <w:shd w:val="clear" w:color="auto" w:fill="FFFFFF"/>
+        </w:rPr>
+      </w:pPr>
+    </w:p>
+    <w:p>
+      <w:pPr>
+        <w:rPr>
+          <w:rFonts w:ascii="Arial" w:eastAsia="Times New Roman" w:hAnsi="Arial" w:cs="Arial"/>
+          <w:b/>
+          <w:color w:val="000000"/>
           <w:sz w:val="22"/>
           <w:szCs w:val="22"/>
           <w:shd w:val="clear" w:color="auto" w:fill="FFFFFF"/>
@@ -3078,30 +2041,729 @@
         <w:textAlignment w:val="baseline"/>
         <w:rPr>
           <w:rFonts w:ascii="Arial" w:eastAsia="Times New Roman" w:hAnsi="Arial" w:cs="Arial"/>
+          <w:bCs/>
+          <w:color w:val="000000"/>
+          <w:sz w:val="22"/>
+          <w:szCs w:val="22"/>
+          <w:shd w:val="clear" w:color="auto" w:fill="FFFFFF"/>
+        </w:rPr>
+      </w:pPr>
+      <w:r>
+        <w:rPr>
+          <w:rFonts w:ascii="Arial" w:eastAsia="Times New Roman" w:hAnsi="Arial" w:cs="Arial"/>
+          <w:b/>
+          <w:color w:val="000000"/>
+          <w:sz w:val="22"/>
+          <w:szCs w:val="22"/>
+          <w:shd w:val="clear" w:color="auto" w:fill="FFFFFF"/>
+        </w:rPr>
+        <w:t xml:space="preserve">7. </w:t>
+      </w:r>
+      <w:proofErr w:type="spellStart"/>
+      <w:r>
+        <w:rPr>
+          <w:rFonts w:ascii="Arial" w:eastAsia="Times New Roman" w:hAnsi="Arial" w:cs="Arial"/>
+          <w:bCs/>
+          <w:color w:val="000000"/>
+          <w:sz w:val="22"/>
+          <w:szCs w:val="22"/>
+          <w:shd w:val="clear" w:color="auto" w:fill="FFFFFF"/>
+        </w:rPr>
+        <w:t>Petriglieri</w:t>
+      </w:r>
+      <w:proofErr w:type="spellEnd"/>
+      <w:r>
+        <w:rPr>
+          <w:rFonts w:ascii="Arial" w:eastAsia="Times New Roman" w:hAnsi="Arial" w:cs="Arial"/>
+          <w:bCs/>
+          <w:color w:val="000000"/>
+          <w:sz w:val="22"/>
+          <w:szCs w:val="22"/>
+          <w:shd w:val="clear" w:color="auto" w:fill="FFFFFF"/>
+        </w:rPr>
+        <w:t xml:space="preserve"> F., Singleton C.M., </w:t>
+      </w:r>
+      <w:proofErr w:type="spellStart"/>
+      <w:r>
+        <w:rPr>
+          <w:rFonts w:ascii="Arial" w:eastAsia="Times New Roman" w:hAnsi="Arial" w:cs="Arial"/>
+          <w:bCs/>
+          <w:color w:val="000000"/>
+          <w:sz w:val="22"/>
+          <w:szCs w:val="22"/>
+          <w:shd w:val="clear" w:color="auto" w:fill="FFFFFF"/>
+        </w:rPr>
+        <w:t>Kondrotaite</w:t>
+      </w:r>
+      <w:proofErr w:type="spellEnd"/>
+      <w:r>
+        <w:rPr>
+          <w:rFonts w:ascii="Arial" w:eastAsia="Times New Roman" w:hAnsi="Arial" w:cs="Arial"/>
+          <w:bCs/>
+          <w:color w:val="000000"/>
+          <w:sz w:val="22"/>
+          <w:szCs w:val="22"/>
+          <w:shd w:val="clear" w:color="auto" w:fill="FFFFFF"/>
+        </w:rPr>
+        <w:t xml:space="preserve"> Z., </w:t>
+      </w:r>
+      <w:proofErr w:type="spellStart"/>
+      <w:r>
+        <w:rPr>
+          <w:rFonts w:ascii="Arial" w:eastAsia="Times New Roman" w:hAnsi="Arial" w:cs="Arial"/>
+          <w:bCs/>
+          <w:color w:val="000000"/>
+          <w:sz w:val="22"/>
+          <w:szCs w:val="22"/>
+          <w:shd w:val="clear" w:color="auto" w:fill="FFFFFF"/>
+        </w:rPr>
+        <w:t>Dueholm</w:t>
+      </w:r>
+      <w:proofErr w:type="spellEnd"/>
+      <w:r>
+        <w:rPr>
+          <w:rFonts w:ascii="Arial" w:eastAsia="Times New Roman" w:hAnsi="Arial" w:cs="Arial"/>
+          <w:bCs/>
+          <w:color w:val="000000"/>
+          <w:sz w:val="22"/>
+          <w:szCs w:val="22"/>
+          <w:shd w:val="clear" w:color="auto" w:fill="FFFFFF"/>
+        </w:rPr>
+        <w:t xml:space="preserve"> M.S., </w:t>
+      </w:r>
+      <w:r>
+        <w:rPr>
+          <w:rFonts w:ascii="Arial" w:eastAsia="Times New Roman" w:hAnsi="Arial" w:cs="Arial"/>
+          <w:b/>
+          <w:color w:val="000000"/>
+          <w:sz w:val="22"/>
+          <w:szCs w:val="22"/>
+          <w:shd w:val="clear" w:color="auto" w:fill="FFFFFF"/>
+        </w:rPr>
+        <w:t xml:space="preserve">McDaniel E.A., </w:t>
+      </w:r>
+      <w:r>
+        <w:rPr>
+          <w:rFonts w:ascii="Arial" w:eastAsia="Times New Roman" w:hAnsi="Arial" w:cs="Arial"/>
+          <w:bCs/>
+          <w:color w:val="000000"/>
+          <w:sz w:val="22"/>
+          <w:szCs w:val="22"/>
+          <w:shd w:val="clear" w:color="auto" w:fill="FFFFFF"/>
+        </w:rPr>
+        <w:t xml:space="preserve">McMahon K.D., Nielsen P.H. </w:t>
+      </w:r>
+      <w:r>
+        <w:rPr>
+          <w:rFonts w:ascii="Arial" w:eastAsia="Times New Roman" w:hAnsi="Arial" w:cs="Arial"/>
+          <w:b/>
+          <w:color w:val="000000"/>
+          <w:sz w:val="22"/>
+          <w:szCs w:val="22"/>
+          <w:shd w:val="clear" w:color="auto" w:fill="FFFFFF"/>
+        </w:rPr>
+        <w:t xml:space="preserve">Re-evaluation of the phylogenetic diversity and global distribution of the lineage </w:t>
+      </w:r>
+      <w:r>
+        <w:rPr>
+          <w:rFonts w:ascii="Arial" w:eastAsia="Times New Roman" w:hAnsi="Arial" w:cs="Arial"/>
+          <w:b/>
+          <w:i/>
+          <w:iCs/>
+          <w:color w:val="000000"/>
+          <w:sz w:val="22"/>
+          <w:szCs w:val="22"/>
+          <w:shd w:val="clear" w:color="auto" w:fill="FFFFFF"/>
+        </w:rPr>
+        <w:t xml:space="preserve">Candidatus </w:t>
+      </w:r>
+      <w:r>
+        <w:rPr>
+          <w:rFonts w:ascii="Arial" w:eastAsia="Times New Roman" w:hAnsi="Arial" w:cs="Arial"/>
+          <w:b/>
+          <w:color w:val="000000"/>
+          <w:sz w:val="22"/>
+          <w:szCs w:val="22"/>
+          <w:shd w:val="clear" w:color="auto" w:fill="FFFFFF"/>
+        </w:rPr>
+        <w:t xml:space="preserve">Accumulibacter. </w:t>
+      </w:r>
+      <w:r>
+        <w:rPr>
+          <w:rFonts w:ascii="Arial" w:eastAsia="Times New Roman" w:hAnsi="Arial" w:cs="Arial"/>
+          <w:bCs/>
+          <w:i/>
+          <w:iCs/>
+          <w:color w:val="000000"/>
+          <w:sz w:val="22"/>
+          <w:szCs w:val="22"/>
+          <w:shd w:val="clear" w:color="auto" w:fill="FFFFFF"/>
+        </w:rPr>
+        <w:t xml:space="preserve">mSystems. </w:t>
+      </w:r>
+      <w:r>
+        <w:rPr>
+          <w:rFonts w:ascii="Arial" w:eastAsia="Times New Roman" w:hAnsi="Arial" w:cs="Arial"/>
+          <w:bCs/>
+          <w:color w:val="000000"/>
+          <w:sz w:val="22"/>
+          <w:szCs w:val="22"/>
+          <w:shd w:val="clear" w:color="auto" w:fill="FFFFFF"/>
+        </w:rPr>
+        <w:t xml:space="preserve">April 2022. </w:t>
+      </w:r>
+      <w:r>
+        <w:rPr>
+          <w:rFonts w:ascii="Arial" w:eastAsia="Times New Roman" w:hAnsi="Arial" w:cs="Arial"/>
+          <w:b/>
+          <w:color w:val="000000"/>
+          <w:sz w:val="22"/>
+          <w:szCs w:val="22"/>
+          <w:shd w:val="clear" w:color="auto" w:fill="FFFFFF"/>
+        </w:rPr>
+        <w:t xml:space="preserve">DOI: </w:t>
+      </w:r>
+      <w:r>
+        <w:rPr>
+          <w:rFonts w:ascii="Arial" w:eastAsia="Times New Roman" w:hAnsi="Arial" w:cs="Arial"/>
+          <w:bCs/>
+          <w:color w:val="000000"/>
+          <w:sz w:val="22"/>
+          <w:szCs w:val="22"/>
+          <w:shd w:val="clear" w:color="auto" w:fill="FFFFFF"/>
+        </w:rPr>
+        <w:t>10.1128/msystems.00016-22</w:t>
+      </w:r>
+    </w:p>
+    <w:p>
+      <w:pPr>
+        <w:rPr>
+          <w:rFonts w:ascii="Arial" w:eastAsia="Times New Roman" w:hAnsi="Arial" w:cs="Arial"/>
+          <w:b/>
+          <w:color w:val="000000"/>
+          <w:sz w:val="22"/>
+          <w:szCs w:val="22"/>
+          <w:shd w:val="clear" w:color="auto" w:fill="FFFFFF"/>
+        </w:rPr>
+      </w:pPr>
+    </w:p>
+    <w:p>
+      <w:pPr>
+        <w:rPr>
+          <w:rFonts w:ascii="Arial" w:eastAsia="Times New Roman" w:hAnsi="Arial" w:cs="Arial"/>
+          <w:bCs/>
+          <w:color w:val="000000"/>
+          <w:sz w:val="22"/>
+          <w:szCs w:val="22"/>
+          <w:shd w:val="clear" w:color="auto" w:fill="FFFFFF"/>
+        </w:rPr>
+      </w:pPr>
+      <w:r>
+        <w:rPr>
+          <w:rFonts w:ascii="Arial" w:eastAsia="Times New Roman" w:hAnsi="Arial" w:cs="Arial"/>
+          <w:b/>
+          <w:color w:val="000000"/>
+          <w:sz w:val="22"/>
+          <w:szCs w:val="22"/>
+          <w:shd w:val="clear" w:color="auto" w:fill="FFFFFF"/>
+        </w:rPr>
+        <w:t xml:space="preserve">6. McDaniel E.A., </w:t>
+      </w:r>
+      <w:r>
+        <w:rPr>
+          <w:rFonts w:ascii="Arial" w:eastAsia="Times New Roman" w:hAnsi="Arial" w:cs="Arial"/>
+          <w:bCs/>
+          <w:color w:val="000000"/>
+          <w:sz w:val="22"/>
+          <w:szCs w:val="22"/>
+          <w:shd w:val="clear" w:color="auto" w:fill="FFFFFF"/>
+        </w:rPr>
+        <w:t xml:space="preserve">Wahl S.A., Ishii S., Pinto A., </w:t>
+      </w:r>
+      <w:proofErr w:type="spellStart"/>
+      <w:r>
+        <w:rPr>
+          <w:rFonts w:ascii="Arial" w:eastAsia="Times New Roman" w:hAnsi="Arial" w:cs="Arial"/>
+          <w:bCs/>
+          <w:color w:val="000000"/>
+          <w:sz w:val="22"/>
+          <w:szCs w:val="22"/>
+          <w:shd w:val="clear" w:color="auto" w:fill="FFFFFF"/>
+        </w:rPr>
+        <w:t>Ziels</w:t>
+      </w:r>
+      <w:proofErr w:type="spellEnd"/>
+      <w:r>
+        <w:rPr>
+          <w:rFonts w:ascii="Arial" w:eastAsia="Times New Roman" w:hAnsi="Arial" w:cs="Arial"/>
+          <w:bCs/>
+          <w:color w:val="000000"/>
+          <w:sz w:val="22"/>
+          <w:szCs w:val="22"/>
+          <w:shd w:val="clear" w:color="auto" w:fill="FFFFFF"/>
+        </w:rPr>
+        <w:t xml:space="preserve"> R., Nielsen P.H., McMahon K.D., Williams R.B.H. </w:t>
+      </w:r>
+      <w:r>
+        <w:rPr>
+          <w:rFonts w:ascii="Arial" w:eastAsia="Times New Roman" w:hAnsi="Arial" w:cs="Arial"/>
+          <w:b/>
+          <w:color w:val="000000"/>
+          <w:sz w:val="22"/>
+          <w:szCs w:val="22"/>
+          <w:shd w:val="clear" w:color="auto" w:fill="FFFFFF"/>
+        </w:rPr>
+        <w:t xml:space="preserve">Prospects for Multi-omics in the Microbial Ecology of Water Engineering. </w:t>
+      </w:r>
+      <w:r>
+        <w:rPr>
+          <w:rFonts w:ascii="Arial" w:eastAsia="Times New Roman" w:hAnsi="Arial" w:cs="Arial"/>
+          <w:bCs/>
+          <w:i/>
+          <w:iCs/>
+          <w:color w:val="000000"/>
+          <w:sz w:val="22"/>
+          <w:szCs w:val="22"/>
+          <w:shd w:val="clear" w:color="auto" w:fill="FFFFFF"/>
+        </w:rPr>
+        <w:t xml:space="preserve">Water Research. </w:t>
+      </w:r>
+      <w:r>
+        <w:rPr>
+          <w:rFonts w:ascii="Arial" w:eastAsia="Times New Roman" w:hAnsi="Arial" w:cs="Arial"/>
+          <w:bCs/>
+          <w:color w:val="000000"/>
+          <w:sz w:val="22"/>
+          <w:szCs w:val="22"/>
+          <w:shd w:val="clear" w:color="auto" w:fill="FFFFFF"/>
+        </w:rPr>
+        <w:t>Oct 2021</w:t>
+      </w:r>
+      <w:r>
+        <w:rPr>
+          <w:rFonts w:ascii="Arial" w:eastAsia="Times New Roman" w:hAnsi="Arial" w:cs="Arial"/>
+          <w:bCs/>
+          <w:i/>
+          <w:iCs/>
+          <w:color w:val="000000"/>
+          <w:sz w:val="22"/>
+          <w:szCs w:val="22"/>
+          <w:shd w:val="clear" w:color="auto" w:fill="FFFFFF"/>
+        </w:rPr>
+        <w:t xml:space="preserve">. </w:t>
+      </w:r>
+      <w:r>
+        <w:rPr>
+          <w:rFonts w:ascii="Arial" w:eastAsia="Times New Roman" w:hAnsi="Arial" w:cs="Arial"/>
+          <w:b/>
+          <w:color w:val="000000"/>
+          <w:sz w:val="22"/>
+          <w:szCs w:val="22"/>
+          <w:shd w:val="clear" w:color="auto" w:fill="FFFFFF"/>
+        </w:rPr>
+        <w:t xml:space="preserve">DOI: </w:t>
+      </w:r>
+      <w:r>
+        <w:rPr>
+          <w:rFonts w:ascii="Arial" w:eastAsia="Times New Roman" w:hAnsi="Arial" w:cs="Arial"/>
+          <w:bCs/>
+          <w:color w:val="000000"/>
+          <w:sz w:val="22"/>
+          <w:szCs w:val="22"/>
+          <w:shd w:val="clear" w:color="auto" w:fill="FFFFFF"/>
+        </w:rPr>
+        <w:t xml:space="preserve">10.1016/j.waterres.2021.117608 </w:t>
+      </w:r>
+    </w:p>
+    <w:p>
+      <w:pPr>
+        <w:rPr>
+          <w:rFonts w:ascii="Arial" w:eastAsia="Times New Roman" w:hAnsi="Arial" w:cs="Arial"/>
+          <w:b/>
+          <w:color w:val="000000"/>
+          <w:sz w:val="22"/>
+          <w:szCs w:val="22"/>
+          <w:shd w:val="clear" w:color="auto" w:fill="FFFFFF"/>
+        </w:rPr>
+      </w:pPr>
+    </w:p>
+    <w:p>
+      <w:pPr>
+        <w:rPr>
+          <w:rFonts w:ascii="Arial" w:eastAsia="Times New Roman" w:hAnsi="Arial" w:cs="Arial"/>
+          <w:bCs/>
+          <w:color w:val="000000"/>
+          <w:sz w:val="22"/>
+          <w:szCs w:val="22"/>
+          <w:shd w:val="clear" w:color="auto" w:fill="FFFFFF"/>
+        </w:rPr>
+      </w:pPr>
+      <w:r>
+        <w:rPr>
+          <w:rFonts w:ascii="Arial" w:eastAsia="Times New Roman" w:hAnsi="Arial" w:cs="Arial"/>
+          <w:b/>
+          <w:color w:val="000000"/>
+          <w:sz w:val="22"/>
+          <w:szCs w:val="22"/>
+          <w:shd w:val="clear" w:color="auto" w:fill="FFFFFF"/>
+        </w:rPr>
+        <w:t xml:space="preserve">5. McDaniel E.A.#, </w:t>
+      </w:r>
+      <w:r>
+        <w:rPr>
+          <w:rFonts w:ascii="Arial" w:eastAsia="Times New Roman" w:hAnsi="Arial" w:cs="Arial"/>
+          <w:bCs/>
+          <w:color w:val="000000"/>
+          <w:sz w:val="22"/>
+          <w:szCs w:val="22"/>
+          <w:shd w:val="clear" w:color="auto" w:fill="FFFFFF"/>
+        </w:rPr>
+        <w:t xml:space="preserve">Moya-Flores F.#, Keene Beach N., </w:t>
+      </w:r>
+      <w:proofErr w:type="spellStart"/>
+      <w:r>
+        <w:rPr>
+          <w:rFonts w:ascii="Arial" w:eastAsia="Times New Roman" w:hAnsi="Arial" w:cs="Arial"/>
+          <w:bCs/>
+          <w:color w:val="000000"/>
+          <w:sz w:val="22"/>
+          <w:szCs w:val="22"/>
+          <w:shd w:val="clear" w:color="auto" w:fill="FFFFFF"/>
+        </w:rPr>
+        <w:t>Camejo</w:t>
+      </w:r>
+      <w:proofErr w:type="spellEnd"/>
+      <w:r>
+        <w:rPr>
+          <w:rFonts w:ascii="Arial" w:eastAsia="Times New Roman" w:hAnsi="Arial" w:cs="Arial"/>
+          <w:bCs/>
+          <w:color w:val="000000"/>
+          <w:sz w:val="22"/>
+          <w:szCs w:val="22"/>
+          <w:shd w:val="clear" w:color="auto" w:fill="FFFFFF"/>
+        </w:rPr>
+        <w:t xml:space="preserve"> P.Y., Oyserman B.O., </w:t>
+      </w:r>
+      <w:proofErr w:type="spellStart"/>
+      <w:r>
+        <w:rPr>
+          <w:rFonts w:ascii="Arial" w:eastAsia="Times New Roman" w:hAnsi="Arial" w:cs="Arial"/>
+          <w:bCs/>
+          <w:color w:val="000000"/>
+          <w:sz w:val="22"/>
+          <w:szCs w:val="22"/>
+          <w:shd w:val="clear" w:color="auto" w:fill="FFFFFF"/>
+        </w:rPr>
+        <w:t>Kizaric</w:t>
+      </w:r>
+      <w:proofErr w:type="spellEnd"/>
+      <w:r>
+        <w:rPr>
+          <w:rFonts w:ascii="Arial" w:eastAsia="Times New Roman" w:hAnsi="Arial" w:cs="Arial"/>
+          <w:b/>
+          <w:color w:val="000000"/>
+          <w:sz w:val="22"/>
+          <w:szCs w:val="22"/>
+          <w:shd w:val="clear" w:color="auto" w:fill="FFFFFF"/>
+        </w:rPr>
+        <w:t xml:space="preserve"> </w:t>
+      </w:r>
+      <w:r>
+        <w:rPr>
+          <w:rFonts w:ascii="Arial" w:eastAsia="Times New Roman" w:hAnsi="Arial" w:cs="Arial"/>
+          <w:bCs/>
+          <w:color w:val="000000"/>
+          <w:sz w:val="22"/>
+          <w:szCs w:val="22"/>
+          <w:shd w:val="clear" w:color="auto" w:fill="FFFFFF"/>
+        </w:rPr>
+        <w:t xml:space="preserve">M., Khor E.H., </w:t>
+      </w:r>
+    </w:p>
+    <w:p>
+      <w:pPr>
+        <w:rPr>
+          <w:rFonts w:ascii="Arial" w:hAnsi="Arial" w:cs="Arial"/>
+          <w:bCs/>
+          <w:color w:val="262626"/>
+          <w:sz w:val="22"/>
+          <w:szCs w:val="22"/>
+        </w:rPr>
+      </w:pPr>
+      <w:proofErr w:type="spellStart"/>
+      <w:r>
+        <w:rPr>
+          <w:rFonts w:ascii="Arial" w:eastAsia="Times New Roman" w:hAnsi="Arial" w:cs="Arial"/>
+          <w:bCs/>
+          <w:color w:val="000000"/>
+          <w:sz w:val="22"/>
+          <w:szCs w:val="22"/>
+          <w:shd w:val="clear" w:color="auto" w:fill="FFFFFF"/>
+        </w:rPr>
+        <w:t>Noguera</w:t>
+      </w:r>
+      <w:proofErr w:type="spellEnd"/>
+      <w:r>
+        <w:rPr>
+          <w:rFonts w:ascii="Arial" w:eastAsia="Times New Roman" w:hAnsi="Arial" w:cs="Arial"/>
+          <w:bCs/>
+          <w:color w:val="000000"/>
+          <w:sz w:val="22"/>
+          <w:szCs w:val="22"/>
+          <w:shd w:val="clear" w:color="auto" w:fill="FFFFFF"/>
+        </w:rPr>
+        <w:t xml:space="preserve"> D.R., McMahon K.D. </w:t>
+      </w:r>
+      <w:r>
+        <w:rPr>
+          <w:rFonts w:ascii="Arial" w:eastAsia="Times New Roman" w:hAnsi="Arial" w:cs="Arial"/>
+          <w:b/>
+          <w:color w:val="000000"/>
+          <w:sz w:val="22"/>
+          <w:szCs w:val="22"/>
+          <w:shd w:val="clear" w:color="auto" w:fill="FFFFFF"/>
+        </w:rPr>
+        <w:t>Metabolic differentiation of co-occurring Accumulibacter clades revealed through genome-resolved metatranscriptomics.</w:t>
+      </w:r>
+      <w:r>
+        <w:rPr>
+          <w:rFonts w:ascii="Arial" w:eastAsia="Times New Roman" w:hAnsi="Arial" w:cs="Arial"/>
+          <w:bCs/>
+          <w:color w:val="000000"/>
+          <w:sz w:val="22"/>
+          <w:szCs w:val="22"/>
+          <w:shd w:val="clear" w:color="auto" w:fill="FFFFFF"/>
+        </w:rPr>
+        <w:t xml:space="preserve"> </w:t>
+      </w:r>
+      <w:r>
+        <w:rPr>
+          <w:rFonts w:ascii="Arial" w:eastAsia="Times New Roman" w:hAnsi="Arial" w:cs="Arial"/>
+          <w:bCs/>
+          <w:i/>
+          <w:iCs/>
+          <w:color w:val="000000"/>
+          <w:sz w:val="22"/>
+          <w:szCs w:val="22"/>
+          <w:shd w:val="clear" w:color="auto" w:fill="FFFFFF"/>
+        </w:rPr>
+        <w:t xml:space="preserve">mSystems. </w:t>
+      </w:r>
+      <w:r>
+        <w:rPr>
+          <w:rFonts w:ascii="Arial" w:eastAsia="Times New Roman" w:hAnsi="Arial" w:cs="Arial"/>
+          <w:bCs/>
+          <w:color w:val="000000"/>
+          <w:sz w:val="22"/>
+          <w:szCs w:val="22"/>
+          <w:shd w:val="clear" w:color="auto" w:fill="FFFFFF"/>
+        </w:rPr>
+        <w:t>Aug</w:t>
+      </w:r>
+      <w:r>
+        <w:rPr>
+          <w:rFonts w:ascii="Arial" w:eastAsia="Times New Roman" w:hAnsi="Arial" w:cs="Arial"/>
+          <w:bCs/>
+          <w:color w:val="000000"/>
+          <w:sz w:val="22"/>
+          <w:szCs w:val="22"/>
+          <w:shd w:val="clear" w:color="auto" w:fill="FFFFFF"/>
+        </w:rPr>
+        <w:t xml:space="preserve"> 2021, 6 (4) e00474-21; </w:t>
+      </w:r>
+      <w:r>
+        <w:rPr>
+          <w:rFonts w:ascii="Arial" w:eastAsia="Times New Roman" w:hAnsi="Arial" w:cs="Arial"/>
+          <w:b/>
+          <w:color w:val="000000"/>
+          <w:sz w:val="22"/>
+          <w:szCs w:val="22"/>
+          <w:shd w:val="clear" w:color="auto" w:fill="FFFFFF"/>
+        </w:rPr>
+        <w:t xml:space="preserve">DOI: </w:t>
+      </w:r>
+      <w:r>
+        <w:rPr>
+          <w:rFonts w:ascii="Arial" w:eastAsia="Times New Roman" w:hAnsi="Arial" w:cs="Arial"/>
+          <w:bCs/>
+          <w:color w:val="000000"/>
+          <w:sz w:val="22"/>
+          <w:szCs w:val="22"/>
+          <w:shd w:val="clear" w:color="auto" w:fill="FFFFFF"/>
+        </w:rPr>
+        <w:t>10.1128/mSystems.00474-21</w:t>
+      </w:r>
+    </w:p>
+    <w:p>
+      <w:pPr>
+        <w:rPr>
+          <w:rFonts w:ascii="Arial" w:eastAsia="Times New Roman" w:hAnsi="Arial" w:cs="Arial"/>
+          <w:b/>
+          <w:color w:val="000000"/>
+          <w:sz w:val="22"/>
+          <w:szCs w:val="22"/>
+          <w:shd w:val="clear" w:color="auto" w:fill="FFFFFF"/>
+        </w:rPr>
+      </w:pPr>
+    </w:p>
+    <w:p>
+      <w:pPr>
+        <w:rPr>
+          <w:rFonts w:ascii="Times New Roman" w:eastAsia="Times New Roman" w:hAnsi="Times New Roman" w:cs="Times New Roman"/>
+        </w:rPr>
+      </w:pPr>
+      <w:r>
+        <w:rPr>
+          <w:rFonts w:ascii="Arial" w:eastAsia="Times New Roman" w:hAnsi="Arial" w:cs="Arial"/>
+          <w:b/>
+          <w:color w:val="000000"/>
+          <w:sz w:val="22"/>
+          <w:szCs w:val="22"/>
+          <w:shd w:val="clear" w:color="auto" w:fill="FFFFFF"/>
+        </w:rPr>
+        <w:t>4</w:t>
+      </w:r>
+      <w:r>
+        <w:rPr>
+          <w:rFonts w:ascii="Arial" w:eastAsia="Times New Roman" w:hAnsi="Arial" w:cs="Arial"/>
+          <w:b/>
+          <w:color w:val="000000"/>
+          <w:sz w:val="22"/>
+          <w:szCs w:val="22"/>
+          <w:shd w:val="clear" w:color="auto" w:fill="FFFFFF"/>
+        </w:rPr>
+        <w:t xml:space="preserve">. McDaniel E.A., </w:t>
+      </w:r>
+      <w:proofErr w:type="spellStart"/>
+      <w:r>
+        <w:rPr>
+          <w:rFonts w:ascii="Arial" w:eastAsia="Times New Roman" w:hAnsi="Arial" w:cs="Arial"/>
+          <w:bCs/>
+          <w:color w:val="000000"/>
+          <w:sz w:val="22"/>
+          <w:szCs w:val="22"/>
+          <w:shd w:val="clear" w:color="auto" w:fill="FFFFFF"/>
+        </w:rPr>
+        <w:t>Wever</w:t>
+      </w:r>
+      <w:proofErr w:type="spellEnd"/>
+      <w:r>
+        <w:rPr>
+          <w:rFonts w:ascii="Arial" w:eastAsia="Times New Roman" w:hAnsi="Arial" w:cs="Arial"/>
+          <w:bCs/>
+          <w:color w:val="000000"/>
+          <w:sz w:val="22"/>
+          <w:szCs w:val="22"/>
+          <w:shd w:val="clear" w:color="auto" w:fill="FFFFFF"/>
+        </w:rPr>
+        <w:t xml:space="preserve"> R., Oyserman B.O., </w:t>
+      </w:r>
+      <w:proofErr w:type="spellStart"/>
+      <w:r>
+        <w:rPr>
+          <w:rFonts w:ascii="Arial" w:eastAsia="Times New Roman" w:hAnsi="Arial" w:cs="Arial"/>
+          <w:bCs/>
+          <w:color w:val="000000"/>
+          <w:sz w:val="22"/>
+          <w:szCs w:val="22"/>
+          <w:shd w:val="clear" w:color="auto" w:fill="FFFFFF"/>
+        </w:rPr>
+        <w:t>Noguera</w:t>
+      </w:r>
+      <w:proofErr w:type="spellEnd"/>
+      <w:r>
+        <w:rPr>
+          <w:rFonts w:ascii="Arial" w:eastAsia="Times New Roman" w:hAnsi="Arial" w:cs="Arial"/>
+          <w:bCs/>
+          <w:color w:val="000000"/>
+          <w:sz w:val="22"/>
+          <w:szCs w:val="22"/>
+          <w:shd w:val="clear" w:color="auto" w:fill="FFFFFF"/>
+        </w:rPr>
+        <w:t xml:space="preserve"> D.R., McMahon K.D. </w:t>
+      </w:r>
+      <w:r>
+        <w:rPr>
+          <w:rFonts w:ascii="Arial" w:eastAsia="Times New Roman" w:hAnsi="Arial" w:cs="Arial"/>
+          <w:b/>
+          <w:color w:val="000000"/>
+          <w:sz w:val="22"/>
+          <w:szCs w:val="22"/>
+          <w:shd w:val="clear" w:color="auto" w:fill="FFFFFF"/>
+        </w:rPr>
+        <w:t xml:space="preserve">Genome-Resolved Metagenomics of a Photosynthetic Bioreactor Performing Biological Nutrient Removal. </w:t>
+      </w:r>
+      <w:r>
+        <w:rPr>
+          <w:rFonts w:ascii="Arial" w:eastAsia="Times New Roman" w:hAnsi="Arial" w:cs="Arial"/>
+          <w:bCs/>
+          <w:i/>
+          <w:iCs/>
+          <w:color w:val="000000"/>
+          <w:sz w:val="22"/>
+          <w:szCs w:val="22"/>
+          <w:shd w:val="clear" w:color="auto" w:fill="FFFFFF"/>
+        </w:rPr>
+        <w:t xml:space="preserve">Microbiology Resource Announcements. </w:t>
+      </w:r>
+      <w:r>
+        <w:rPr>
+          <w:rFonts w:ascii="Arial" w:eastAsia="Times New Roman" w:hAnsi="Arial" w:cs="Arial"/>
+          <w:bCs/>
+          <w:color w:val="000000"/>
+          <w:sz w:val="22"/>
+          <w:szCs w:val="22"/>
+          <w:shd w:val="clear" w:color="auto" w:fill="FFFFFF"/>
+        </w:rPr>
+        <w:t xml:space="preserve">May </w:t>
+      </w:r>
+      <w:r>
+        <w:rPr>
+          <w:rFonts w:ascii="Arial" w:eastAsia="Times New Roman" w:hAnsi="Arial" w:cs="Arial"/>
+          <w:bCs/>
+          <w:color w:val="000000"/>
+          <w:sz w:val="22"/>
+          <w:szCs w:val="22"/>
+          <w:shd w:val="clear" w:color="auto" w:fill="FFFFFF"/>
+        </w:rPr>
+        <w:t>2021</w:t>
+      </w:r>
+      <w:r>
+        <w:rPr>
+          <w:rFonts w:ascii="Arial" w:eastAsia="Times New Roman" w:hAnsi="Arial" w:cs="Arial"/>
+          <w:bCs/>
+          <w:color w:val="000000"/>
+          <w:sz w:val="22"/>
+          <w:szCs w:val="22"/>
+          <w:shd w:val="clear" w:color="auto" w:fill="FFFFFF"/>
+        </w:rPr>
+        <w:t>,</w:t>
+      </w:r>
+      <w:r>
+        <w:rPr>
+          <w:rFonts w:ascii="Arial" w:eastAsia="Times New Roman" w:hAnsi="Arial" w:cs="Arial"/>
+          <w:bCs/>
+          <w:color w:val="000000"/>
+          <w:sz w:val="22"/>
+          <w:szCs w:val="22"/>
+          <w:shd w:val="clear" w:color="auto" w:fill="FFFFFF"/>
+        </w:rPr>
+        <w:t xml:space="preserve"> </w:t>
+      </w:r>
+      <w:r>
+        <w:rPr>
+          <w:rFonts w:ascii="Arial" w:eastAsia="Times New Roman" w:hAnsi="Arial" w:cs="Arial"/>
           <w:color w:val="000000"/>
           <w:sz w:val="22"/>
           <w:szCs w:val="22"/>
           <w:bdr w:val="none" w:sz="0" w:space="0" w:color="auto" w:frame="1"/>
-        </w:rPr>
-      </w:pPr>
-      <w:r>
-        <w:rPr>
-          <w:rFonts w:ascii="Arial" w:eastAsia="Times New Roman" w:hAnsi="Arial" w:cs="Arial"/>
-          <w:b/>
-          <w:color w:val="000000"/>
-          <w:sz w:val="22"/>
-          <w:szCs w:val="22"/>
-          <w:shd w:val="clear" w:color="auto" w:fill="FFFFFF"/>
-        </w:rPr>
-        <w:t>1.</w:t>
-      </w:r>
-      <w:r>
-        <w:rPr>
-          <w:rFonts w:ascii="Arial" w:eastAsia="Times New Roman" w:hAnsi="Arial" w:cs="Arial"/>
-          <w:color w:val="000000"/>
-          <w:sz w:val="22"/>
-          <w:szCs w:val="22"/>
-          <w:shd w:val="clear" w:color="auto" w:fill="FFFFFF"/>
+          <w:shd w:val="clear" w:color="auto" w:fill="FFFFFF"/>
+        </w:rPr>
+        <w:t>10 (18) e00244-21;</w:t>
+      </w:r>
+      <w:r>
+        <w:rPr>
+          <w:rFonts w:ascii="Times New Roman" w:eastAsia="Times New Roman" w:hAnsi="Times New Roman" w:cs="Times New Roman"/>
         </w:rPr>
         <w:t xml:space="preserve"> </w:t>
       </w:r>
@@ -3114,89 +2776,377 @@
           <w:szCs w:val="22"/>
           <w:shd w:val="clear" w:color="auto" w:fill="FFFFFF"/>
         </w:rPr>
+        <w:t xml:space="preserve">DOI: </w:t>
+      </w:r>
+      <w:r>
+        <w:rPr>
+          <w:rFonts w:ascii="Arial" w:eastAsia="Times New Roman" w:hAnsi="Arial" w:cs="Arial"/>
+          <w:bCs/>
+          <w:color w:val="000000"/>
+          <w:sz w:val="22"/>
+          <w:szCs w:val="22"/>
+          <w:shd w:val="clear" w:color="auto" w:fill="FFFFFF"/>
+        </w:rPr>
+        <w:t>10.1128/MRA.00244-21</w:t>
+      </w:r>
+      <w:r>
+        <w:rPr>
+          <w:rFonts w:ascii="Arial" w:eastAsia="Times New Roman" w:hAnsi="Arial" w:cs="Arial"/>
+          <w:bCs/>
+          <w:color w:val="000000"/>
+          <w:sz w:val="22"/>
+          <w:szCs w:val="22"/>
+          <w:shd w:val="clear" w:color="auto" w:fill="FFFFFF"/>
+        </w:rPr>
+        <w:t xml:space="preserve"> </w:t>
+      </w:r>
+    </w:p>
+    <w:p>
+      <w:pPr>
+        <w:rPr>
+          <w:rFonts w:ascii="Arial" w:eastAsia="Times New Roman" w:hAnsi="Arial" w:cs="Arial"/>
+          <w:b/>
+          <w:color w:val="000000"/>
+          <w:sz w:val="22"/>
+          <w:szCs w:val="22"/>
+          <w:shd w:val="clear" w:color="auto" w:fill="FFFFFF"/>
+        </w:rPr>
+      </w:pPr>
+    </w:p>
+    <w:p>
+      <w:pPr>
+        <w:rPr>
+          <w:rFonts w:ascii="Arial" w:eastAsia="Times New Roman" w:hAnsi="Arial" w:cs="Arial"/>
+          <w:b/>
+          <w:color w:val="333333"/>
+          <w:sz w:val="22"/>
+          <w:szCs w:val="22"/>
+          <w:shd w:val="clear" w:color="auto" w:fill="FFFFFF"/>
+        </w:rPr>
+      </w:pPr>
+      <w:r>
+        <w:rPr>
+          <w:rFonts w:ascii="Arial" w:eastAsia="Times New Roman" w:hAnsi="Arial" w:cs="Arial"/>
+          <w:b/>
+          <w:color w:val="000000"/>
+          <w:sz w:val="22"/>
+          <w:szCs w:val="22"/>
+          <w:shd w:val="clear" w:color="auto" w:fill="FFFFFF"/>
+        </w:rPr>
+        <w:t xml:space="preserve">3. </w:t>
+      </w:r>
+      <w:r>
+        <w:rPr>
+          <w:rFonts w:ascii="Arial" w:eastAsia="Times New Roman" w:hAnsi="Arial" w:cs="Arial"/>
+          <w:bCs/>
+          <w:color w:val="000000"/>
+          <w:sz w:val="22"/>
+          <w:szCs w:val="22"/>
+          <w:shd w:val="clear" w:color="auto" w:fill="FFFFFF"/>
+        </w:rPr>
+        <w:t xml:space="preserve">Peterson B.D., </w:t>
+      </w:r>
+      <w:r>
+        <w:rPr>
+          <w:rFonts w:ascii="Arial" w:eastAsia="Times New Roman" w:hAnsi="Arial" w:cs="Arial"/>
+          <w:b/>
+          <w:color w:val="000000"/>
+          <w:sz w:val="22"/>
+          <w:szCs w:val="22"/>
+          <w:shd w:val="clear" w:color="auto" w:fill="FFFFFF"/>
+        </w:rPr>
         <w:t xml:space="preserve">McDaniel E.A., </w:t>
       </w:r>
+      <w:r>
+        <w:rPr>
+          <w:rFonts w:ascii="Arial" w:eastAsia="Times New Roman" w:hAnsi="Arial" w:cs="Arial"/>
+          <w:bCs/>
+          <w:color w:val="000000"/>
+          <w:sz w:val="22"/>
+          <w:szCs w:val="22"/>
+          <w:shd w:val="clear" w:color="auto" w:fill="FFFFFF"/>
+        </w:rPr>
+        <w:t xml:space="preserve">Schmidt A.G., </w:t>
+      </w:r>
       <w:proofErr w:type="spellStart"/>
       <w:r>
         <w:rPr>
           <w:rFonts w:ascii="Arial" w:eastAsia="Times New Roman" w:hAnsi="Arial" w:cs="Arial"/>
-          <w:color w:val="000000"/>
-          <w:sz w:val="22"/>
-          <w:szCs w:val="22"/>
-          <w:shd w:val="clear" w:color="auto" w:fill="FFFFFF"/>
-        </w:rPr>
-        <w:t>Stuecker</w:t>
+          <w:bCs/>
+          <w:color w:val="000000"/>
+          <w:sz w:val="22"/>
+          <w:szCs w:val="22"/>
+          <w:shd w:val="clear" w:color="auto" w:fill="FFFFFF"/>
+        </w:rPr>
+        <w:t>Lepak</w:t>
       </w:r>
       <w:proofErr w:type="spellEnd"/>
       <w:r>
         <w:rPr>
           <w:rFonts w:ascii="Arial" w:eastAsia="Times New Roman" w:hAnsi="Arial" w:cs="Arial"/>
-          <w:color w:val="000000"/>
-          <w:sz w:val="22"/>
-          <w:szCs w:val="22"/>
-          <w:shd w:val="clear" w:color="auto" w:fill="FFFFFF"/>
-        </w:rPr>
-        <w:t xml:space="preserve"> T.N., </w:t>
+          <w:bCs/>
+          <w:color w:val="000000"/>
+          <w:sz w:val="22"/>
+          <w:szCs w:val="22"/>
+          <w:shd w:val="clear" w:color="auto" w:fill="FFFFFF"/>
+        </w:rPr>
+        <w:t xml:space="preserve"> R.F., Tran P.Q., </w:t>
       </w:r>
       <w:proofErr w:type="spellStart"/>
       <w:r>
         <w:rPr>
           <w:rFonts w:ascii="Arial" w:eastAsia="Times New Roman" w:hAnsi="Arial" w:cs="Arial"/>
-          <w:color w:val="000000"/>
-          <w:sz w:val="22"/>
-          <w:szCs w:val="22"/>
-          <w:shd w:val="clear" w:color="auto" w:fill="FFFFFF"/>
-        </w:rPr>
-        <w:t>Veluvolu</w:t>
+          <w:bCs/>
+          <w:color w:val="000000"/>
+          <w:sz w:val="22"/>
+          <w:szCs w:val="22"/>
+          <w:shd w:val="clear" w:color="auto" w:fill="FFFFFF"/>
+        </w:rPr>
+        <w:t>Marick</w:t>
       </w:r>
       <w:proofErr w:type="spellEnd"/>
       <w:r>
         <w:rPr>
           <w:rFonts w:ascii="Arial" w:eastAsia="Times New Roman" w:hAnsi="Arial" w:cs="Arial"/>
-          <w:color w:val="000000"/>
-          <w:sz w:val="22"/>
-          <w:szCs w:val="22"/>
-          <w:shd w:val="clear" w:color="auto" w:fill="FFFFFF"/>
-        </w:rPr>
-        <w:t xml:space="preserve"> M., </w:t>
+          <w:bCs/>
+          <w:color w:val="000000"/>
+          <w:sz w:val="22"/>
+          <w:szCs w:val="22"/>
+          <w:shd w:val="clear" w:color="auto" w:fill="FFFFFF"/>
+        </w:rPr>
+        <w:t xml:space="preserve"> R.A., </w:t>
       </w:r>
       <w:proofErr w:type="spellStart"/>
       <w:r>
         <w:rPr>
           <w:rFonts w:ascii="Arial" w:eastAsia="Times New Roman" w:hAnsi="Arial" w:cs="Arial"/>
-          <w:color w:val="000000"/>
-          <w:sz w:val="22"/>
-          <w:szCs w:val="22"/>
-          <w:shd w:val="clear" w:color="auto" w:fill="FFFFFF"/>
-        </w:rPr>
-        <w:t>Gasch</w:t>
+          <w:bCs/>
+          <w:color w:val="000000"/>
+          <w:sz w:val="22"/>
+          <w:szCs w:val="22"/>
+          <w:shd w:val="clear" w:color="auto" w:fill="FFFFFF"/>
+        </w:rPr>
+        <w:t>Ogorek</w:t>
       </w:r>
       <w:proofErr w:type="spellEnd"/>
       <w:r>
         <w:rPr>
           <w:rFonts w:ascii="Arial" w:eastAsia="Times New Roman" w:hAnsi="Arial" w:cs="Arial"/>
-          <w:color w:val="000000"/>
-          <w:sz w:val="22"/>
-          <w:szCs w:val="22"/>
-          <w:shd w:val="clear" w:color="auto" w:fill="FFFFFF"/>
-        </w:rPr>
-        <w:t xml:space="preserve"> A.P., Lewis J.A. </w:t>
-      </w:r>
-      <w:r>
-        <w:rPr>
-          <w:rFonts w:ascii="Arial" w:eastAsia="Times New Roman" w:hAnsi="Arial" w:cs="Arial"/>
-          <w:b/>
-          <w:color w:val="000000"/>
-          <w:sz w:val="22"/>
-          <w:szCs w:val="22"/>
-          <w:shd w:val="clear" w:color="auto" w:fill="FFFFFF"/>
-        </w:rPr>
-        <w:t>Independent Mechanisms for Acquired Salt Tolerance versus Growth Resumption Induced by Mild Ethanol Pretreatment</w:t>
-      </w:r>
-      <w:r>
-        <w:rPr>
-          <w:rFonts w:ascii="Arial" w:eastAsia="Times New Roman" w:hAnsi="Arial" w:cs="Arial"/>
-          <w:b/>
+          <w:bCs/>
+          <w:color w:val="000000"/>
+          <w:sz w:val="22"/>
+          <w:szCs w:val="22"/>
+          <w:shd w:val="clear" w:color="auto" w:fill="FFFFFF"/>
+        </w:rPr>
+        <w:t xml:space="preserve"> J.M., </w:t>
+      </w:r>
+      <w:proofErr w:type="spellStart"/>
+      <w:r>
+        <w:rPr>
+          <w:rFonts w:ascii="Arial" w:eastAsia="Times New Roman" w:hAnsi="Arial" w:cs="Arial"/>
+          <w:bCs/>
+          <w:color w:val="000000"/>
+          <w:sz w:val="22"/>
+          <w:szCs w:val="22"/>
+          <w:shd w:val="clear" w:color="auto" w:fill="FFFFFF"/>
+        </w:rPr>
+        <w:t>DeWild</w:t>
+      </w:r>
+      <w:proofErr w:type="spellEnd"/>
+      <w:r>
+        <w:rPr>
+          <w:rFonts w:ascii="Arial" w:eastAsia="Times New Roman" w:hAnsi="Arial" w:cs="Arial"/>
+          <w:bCs/>
+          <w:color w:val="000000"/>
+          <w:sz w:val="22"/>
+          <w:szCs w:val="22"/>
+          <w:shd w:val="clear" w:color="auto" w:fill="FFFFFF"/>
+        </w:rPr>
+        <w:t xml:space="preserve"> J.F., </w:t>
+      </w:r>
+      <w:proofErr w:type="spellStart"/>
+      <w:r>
+        <w:rPr>
+          <w:rFonts w:ascii="Arial" w:eastAsia="Times New Roman" w:hAnsi="Arial" w:cs="Arial"/>
+          <w:bCs/>
+          <w:color w:val="000000"/>
+          <w:sz w:val="22"/>
+          <w:szCs w:val="22"/>
+          <w:shd w:val="clear" w:color="auto" w:fill="FFFFFF"/>
+        </w:rPr>
+        <w:t>Krabbenhoft</w:t>
+      </w:r>
+      <w:proofErr w:type="spellEnd"/>
+      <w:r>
+        <w:rPr>
+          <w:rFonts w:ascii="Arial" w:eastAsia="Times New Roman" w:hAnsi="Arial" w:cs="Arial"/>
+          <w:bCs/>
+          <w:color w:val="000000"/>
+          <w:sz w:val="22"/>
+          <w:szCs w:val="22"/>
+          <w:shd w:val="clear" w:color="auto" w:fill="FFFFFF"/>
+        </w:rPr>
+        <w:t xml:space="preserve"> D.P., McMahon K.D. </w:t>
+      </w:r>
+      <w:r>
+        <w:rPr>
+          <w:rFonts w:ascii="Arial" w:eastAsia="Times New Roman" w:hAnsi="Arial" w:cs="Arial"/>
+          <w:b/>
+          <w:color w:val="000000"/>
+          <w:sz w:val="22"/>
+          <w:szCs w:val="22"/>
+          <w:shd w:val="clear" w:color="auto" w:fill="FFFFFF"/>
+        </w:rPr>
+        <w:t xml:space="preserve">Mercury methylation </w:t>
+      </w:r>
+      <w:r>
+        <w:rPr>
+          <w:rFonts w:ascii="Arial" w:eastAsia="Times New Roman" w:hAnsi="Arial" w:cs="Arial"/>
+          <w:b/>
+          <w:color w:val="000000"/>
+          <w:sz w:val="22"/>
+          <w:szCs w:val="22"/>
+          <w:shd w:val="clear" w:color="auto" w:fill="FFFFFF"/>
+        </w:rPr>
+        <w:t>genes identified</w:t>
+      </w:r>
+      <w:r>
+        <w:rPr>
+          <w:rFonts w:ascii="Arial" w:eastAsia="Times New Roman" w:hAnsi="Arial" w:cs="Arial"/>
+          <w:b/>
+          <w:color w:val="000000"/>
+          <w:sz w:val="22"/>
+          <w:szCs w:val="22"/>
+          <w:shd w:val="clear" w:color="auto" w:fill="FFFFFF"/>
+        </w:rPr>
+        <w:t xml:space="preserve"> across diverse anaerobic microbial guilds in a eutrophic sulfate-enriched lake. </w:t>
+      </w:r>
+      <w:r>
+        <w:rPr>
+          <w:rFonts w:ascii="Arial" w:eastAsia="Times New Roman" w:hAnsi="Arial" w:cs="Arial"/>
+          <w:bCs/>
+          <w:i/>
+          <w:iCs/>
+          <w:color w:val="000000"/>
+          <w:sz w:val="22"/>
+          <w:szCs w:val="22"/>
+          <w:shd w:val="clear" w:color="auto" w:fill="FFFFFF"/>
+        </w:rPr>
+        <w:t xml:space="preserve">Environmental Science and Technology. </w:t>
+      </w:r>
+      <w:r>
+        <w:rPr>
+          <w:rFonts w:ascii="Arial" w:eastAsia="Times New Roman" w:hAnsi="Arial" w:cs="Arial"/>
+          <w:bCs/>
+          <w:color w:val="000000"/>
+          <w:sz w:val="22"/>
+          <w:szCs w:val="22"/>
+          <w:shd w:val="clear" w:color="auto" w:fill="FFFFFF"/>
+        </w:rPr>
+        <w:t>Nov. 2020</w:t>
+      </w:r>
+      <w:r>
+        <w:rPr>
+          <w:rFonts w:ascii="Arial" w:eastAsia="Times New Roman" w:hAnsi="Arial" w:cs="Arial"/>
+          <w:bCs/>
+          <w:color w:val="000000"/>
+          <w:sz w:val="22"/>
+          <w:szCs w:val="22"/>
+          <w:shd w:val="clear" w:color="auto" w:fill="FFFFFF"/>
+        </w:rPr>
+        <w:t xml:space="preserve">, 54 (24), 15840-15851; </w:t>
+      </w:r>
+      <w:r>
+        <w:rPr>
+          <w:rFonts w:ascii="Arial" w:eastAsia="Times New Roman" w:hAnsi="Arial" w:cs="Arial"/>
+          <w:b/>
+          <w:color w:val="000000" w:themeColor="text1"/>
+          <w:sz w:val="22"/>
+          <w:szCs w:val="22"/>
+          <w:shd w:val="clear" w:color="auto" w:fill="FFFFFF"/>
+        </w:rPr>
+        <w:t xml:space="preserve">DOI: </w:t>
+      </w:r>
+      <w:r>
+        <w:rPr>
+          <w:rFonts w:ascii="Arial" w:hAnsi="Arial" w:cs="Arial"/>
+          <w:color w:val="000000" w:themeColor="text1"/>
+          <w:sz w:val="22"/>
+          <w:szCs w:val="22"/>
+        </w:rPr>
+        <w:t>10.1021/acs.est.0c05435</w:t>
+      </w:r>
+    </w:p>
+    <w:p>
+      <w:pPr>
+        <w:rPr>
+          <w:rFonts w:ascii="Arial" w:eastAsia="Times New Roman" w:hAnsi="Arial" w:cs="Arial"/>
+          <w:b/>
+          <w:color w:val="000000"/>
+          <w:sz w:val="22"/>
+          <w:szCs w:val="22"/>
+          <w:shd w:val="clear" w:color="auto" w:fill="FFFFFF"/>
+        </w:rPr>
+      </w:pPr>
+    </w:p>
+    <w:p>
+      <w:pPr>
+        <w:rPr>
+          <w:rFonts w:ascii="Times New Roman" w:eastAsia="Times New Roman" w:hAnsi="Times New Roman" w:cs="Times New Roman"/>
+          <w:sz w:val="22"/>
+          <w:szCs w:val="22"/>
+        </w:rPr>
+      </w:pPr>
+      <w:r>
+        <w:rPr>
+          <w:rFonts w:ascii="Arial" w:eastAsia="Times New Roman" w:hAnsi="Arial" w:cs="Arial"/>
+          <w:b/>
+          <w:color w:val="000000"/>
+          <w:sz w:val="22"/>
+          <w:szCs w:val="22"/>
+          <w:shd w:val="clear" w:color="auto" w:fill="FFFFFF"/>
+        </w:rPr>
+        <w:t xml:space="preserve">2. McDaniel E.A., </w:t>
+      </w:r>
+      <w:r>
+        <w:rPr>
+          <w:rFonts w:ascii="Arial" w:eastAsia="Times New Roman" w:hAnsi="Arial" w:cs="Arial"/>
+          <w:bCs/>
+          <w:color w:val="000000"/>
+          <w:sz w:val="22"/>
+          <w:szCs w:val="22"/>
+          <w:shd w:val="clear" w:color="auto" w:fill="FFFFFF"/>
+        </w:rPr>
+        <w:t xml:space="preserve">Peterson B., Stevens S.L.R., Tran P.Q., </w:t>
+      </w:r>
+      <w:proofErr w:type="spellStart"/>
+      <w:r>
+        <w:rPr>
+          <w:rFonts w:ascii="Arial" w:eastAsia="Times New Roman" w:hAnsi="Arial" w:cs="Arial"/>
+          <w:bCs/>
+          <w:color w:val="000000"/>
+          <w:sz w:val="22"/>
+          <w:szCs w:val="22"/>
+          <w:shd w:val="clear" w:color="auto" w:fill="FFFFFF"/>
+        </w:rPr>
+        <w:t>Anantharaman</w:t>
+      </w:r>
+      <w:proofErr w:type="spellEnd"/>
+      <w:r>
+        <w:rPr>
+          <w:rFonts w:ascii="Arial" w:eastAsia="Times New Roman" w:hAnsi="Arial" w:cs="Arial"/>
+          <w:bCs/>
+          <w:color w:val="000000"/>
+          <w:sz w:val="22"/>
+          <w:szCs w:val="22"/>
+          <w:shd w:val="clear" w:color="auto" w:fill="FFFFFF"/>
+        </w:rPr>
+        <w:t xml:space="preserve"> K., McMahon K.D.</w:t>
+      </w:r>
+      <w:r>
+        <w:rPr>
+          <w:rFonts w:ascii="Arial" w:eastAsia="Times New Roman" w:hAnsi="Arial" w:cs="Arial"/>
+          <w:bCs/>
           <w:color w:val="000000"/>
           <w:sz w:val="22"/>
           <w:szCs w:val="22"/>
@@ -3213,7 +3163,29 @@
           <w:szCs w:val="22"/>
           <w:shd w:val="clear" w:color="auto" w:fill="FFFFFF"/>
         </w:rPr>
-        <w:t>in</w:t>
+        <w:t xml:space="preserve">Expanded Phylogenetic Diversity and Metabolic Flexibility of </w:t>
+      </w:r>
+      <w:r>
+        <w:rPr>
+          <w:rFonts w:ascii="Arial" w:eastAsia="Times New Roman" w:hAnsi="Arial" w:cs="Arial"/>
+          <w:b/>
+          <w:color w:val="000000"/>
+          <w:sz w:val="22"/>
+          <w:szCs w:val="22"/>
+          <w:shd w:val="clear" w:color="auto" w:fill="FFFFFF"/>
+        </w:rPr>
+        <w:t>Mercury-Methylating Microorganisms</w:t>
+      </w:r>
+      <w:r>
+        <w:rPr>
+          <w:rFonts w:ascii="Arial" w:eastAsia="Times New Roman" w:hAnsi="Arial" w:cs="Arial"/>
+          <w:b/>
+          <w:color w:val="000000"/>
+          <w:sz w:val="22"/>
+          <w:szCs w:val="22"/>
+          <w:shd w:val="clear" w:color="auto" w:fill="FFFFFF"/>
+        </w:rPr>
+        <w:t>.</w:t>
       </w:r>
       <w:r>
         <w:rPr>
@@ -3229,149 +3201,81 @@
       <w:r>
         <w:rPr>
           <w:rFonts w:ascii="Arial" w:eastAsia="Times New Roman" w:hAnsi="Arial" w:cs="Arial"/>
-          <w:b/>
-          <w:i/>
-          <w:iCs/>
+          <w:bCs/>
+          <w:i/>
+          <w:iCs/>
+          <w:color w:val="000000"/>
+          <w:sz w:val="22"/>
+          <w:szCs w:val="22"/>
+          <w:shd w:val="clear" w:color="auto" w:fill="FFFFFF"/>
+        </w:rPr>
+        <w:t xml:space="preserve">mSystems.  </w:t>
+      </w:r>
+      <w:r>
+        <w:rPr>
+          <w:rFonts w:ascii="Arial" w:eastAsia="Times New Roman" w:hAnsi="Arial" w:cs="Arial"/>
           <w:color w:val="000000"/>
           <w:sz w:val="22"/>
           <w:szCs w:val="22"/>
           <w:bdr w:val="none" w:sz="0" w:space="0" w:color="auto" w:frame="1"/>
           <w:shd w:val="clear" w:color="auto" w:fill="FFFFFF"/>
         </w:rPr>
-        <w:t>Saccharomyces cerevisiae</w:t>
-      </w:r>
-      <w:r>
-        <w:rPr>
-          <w:rFonts w:ascii="Arial" w:eastAsia="Times New Roman" w:hAnsi="Arial" w:cs="Arial"/>
-          <w:i/>
-          <w:iCs/>
-          <w:color w:val="000000"/>
-          <w:sz w:val="22"/>
-          <w:szCs w:val="22"/>
-          <w:bdr w:val="none" w:sz="0" w:space="0" w:color="auto" w:frame="1"/>
-          <w:shd w:val="clear" w:color="auto" w:fill="FFFFFF"/>
-        </w:rPr>
-        <w:t>.</w:t>
-      </w:r>
-      <w:r>
-        <w:rPr>
-          <w:rFonts w:ascii="Arial" w:eastAsia="Times New Roman" w:hAnsi="Arial" w:cs="Arial"/>
-          <w:color w:val="000000"/>
+        <w:t>Aug 2020, 5 (4) e00299-20;</w:t>
+      </w:r>
+      <w:r>
+        <w:rPr>
+          <w:rFonts w:ascii="Times New Roman" w:eastAsia="Times New Roman" w:hAnsi="Times New Roman" w:cs="Times New Roman"/>
           <w:sz w:val="22"/>
           <w:szCs w:val="22"/>
         </w:rPr>
         <w:t xml:space="preserve"> </w:t>
       </w:r>
-      <w:proofErr w:type="spellStart"/>
-      <w:r>
-        <w:rPr>
-          <w:rFonts w:ascii="Arial" w:eastAsia="Times New Roman" w:hAnsi="Arial" w:cs="Arial"/>
-          <w:i/>
-          <w:iCs/>
-          <w:color w:val="000000"/>
-          <w:sz w:val="22"/>
-          <w:szCs w:val="22"/>
-          <w:bdr w:val="none" w:sz="0" w:space="0" w:color="auto" w:frame="1"/>
-        </w:rPr>
-        <w:t>mSphere</w:t>
-      </w:r>
-      <w:proofErr w:type="spellEnd"/>
-      <w:r>
-        <w:rPr>
-          <w:rFonts w:ascii="Arial" w:eastAsia="Times New Roman" w:hAnsi="Arial" w:cs="Arial"/>
-          <w:i/>
-          <w:iCs/>
-          <w:color w:val="000000"/>
-          <w:sz w:val="22"/>
-          <w:szCs w:val="22"/>
-          <w:bdr w:val="none" w:sz="0" w:space="0" w:color="auto" w:frame="1"/>
-        </w:rPr>
-        <w:t>.</w:t>
-      </w:r>
-      <w:r>
-        <w:rPr>
-          <w:rFonts w:ascii="Arial" w:eastAsia="Times New Roman" w:hAnsi="Arial" w:cs="Arial"/>
-          <w:color w:val="000000"/>
-          <w:sz w:val="22"/>
-          <w:szCs w:val="22"/>
-          <w:bdr w:val="none" w:sz="0" w:space="0" w:color="auto" w:frame="1"/>
+      <w:r>
+        <w:rPr>
+          <w:rFonts w:ascii="Arial" w:eastAsia="Times New Roman" w:hAnsi="Arial" w:cs="Arial"/>
+          <w:b/>
+          <w:color w:val="000000"/>
+          <w:sz w:val="22"/>
+          <w:szCs w:val="22"/>
+          <w:shd w:val="clear" w:color="auto" w:fill="FFFFFF"/>
+        </w:rPr>
+        <w:t xml:space="preserve">DOI: </w:t>
+      </w:r>
+      <w:r>
+        <w:rPr>
+          <w:rFonts w:ascii="Arial" w:eastAsia="Times New Roman" w:hAnsi="Arial" w:cs="Arial"/>
+          <w:bCs/>
+          <w:color w:val="000000"/>
+          <w:sz w:val="22"/>
+          <w:szCs w:val="22"/>
+          <w:shd w:val="clear" w:color="auto" w:fill="FFFFFF"/>
+        </w:rPr>
+        <w:t>10.1128/mSystems.00299-20</w:t>
+      </w:r>
+      <w:r>
+        <w:rPr>
+          <w:rFonts w:ascii="Arial" w:eastAsia="Times New Roman" w:hAnsi="Arial" w:cs="Arial"/>
+          <w:bCs/>
+          <w:color w:val="000000"/>
+          <w:sz w:val="22"/>
+          <w:szCs w:val="22"/>
+          <w:shd w:val="clear" w:color="auto" w:fill="FFFFFF"/>
         </w:rPr>
         <w:t xml:space="preserve"> </w:t>
       </w:r>
-      <w:r>
-        <w:rPr>
-          <w:rFonts w:ascii="Arial" w:eastAsia="Times New Roman" w:hAnsi="Arial" w:cs="Arial"/>
-          <w:i/>
-          <w:iCs/>
-          <w:color w:val="000000"/>
-          <w:sz w:val="22"/>
-          <w:szCs w:val="22"/>
-          <w:bdr w:val="none" w:sz="0" w:space="0" w:color="auto" w:frame="1"/>
-        </w:rPr>
-        <w:t>Editor’s Pick.</w:t>
-      </w:r>
-      <w:r>
-        <w:rPr>
-          <w:rFonts w:ascii="Arial" w:eastAsia="Times New Roman" w:hAnsi="Arial" w:cs="Arial"/>
-          <w:color w:val="000000"/>
-          <w:sz w:val="22"/>
-          <w:szCs w:val="22"/>
-          <w:bdr w:val="none" w:sz="0" w:space="0" w:color="auto" w:frame="1"/>
-        </w:rPr>
-        <w:t> Nov 2018, 3 (6) e0057418</w:t>
-      </w:r>
-      <w:r>
-        <w:rPr>
-          <w:rFonts w:ascii="Arial" w:eastAsia="Times New Roman" w:hAnsi="Arial" w:cs="Arial"/>
-          <w:color w:val="000000"/>
-          <w:sz w:val="22"/>
-          <w:szCs w:val="22"/>
-          <w:bdr w:val="none" w:sz="0" w:space="0" w:color="auto" w:frame="1"/>
-        </w:rPr>
-        <w:t>;</w:t>
-      </w:r>
-      <w:r>
-        <w:rPr>
-          <w:rFonts w:ascii="Arial" w:eastAsia="Times New Roman" w:hAnsi="Arial" w:cs="Arial"/>
-          <w:color w:val="000000"/>
-          <w:sz w:val="22"/>
-          <w:szCs w:val="22"/>
-          <w:bdr w:val="none" w:sz="0" w:space="0" w:color="auto" w:frame="1"/>
-        </w:rPr>
-        <w:t xml:space="preserve"> </w:t>
-      </w:r>
-      <w:r>
-        <w:rPr>
-          <w:rFonts w:ascii="Arial" w:eastAsia="Times New Roman" w:hAnsi="Arial" w:cs="Arial"/>
-          <w:b/>
-          <w:bCs/>
-          <w:color w:val="000000"/>
-          <w:sz w:val="22"/>
-          <w:szCs w:val="22"/>
-          <w:bdr w:val="none" w:sz="0" w:space="0" w:color="auto" w:frame="1"/>
-        </w:rPr>
-        <w:t>DOI:</w:t>
-      </w:r>
-      <w:r>
-        <w:rPr>
-          <w:rFonts w:ascii="Arial" w:eastAsia="Times New Roman" w:hAnsi="Arial" w:cs="Arial"/>
-          <w:color w:val="000000"/>
-          <w:sz w:val="22"/>
-          <w:szCs w:val="22"/>
-          <w:bdr w:val="none" w:sz="0" w:space="0" w:color="auto" w:frame="1"/>
-        </w:rPr>
-        <w:t xml:space="preserve"> </w:t>
-      </w:r>
-      <w:r>
-        <w:rPr>
-          <w:rFonts w:ascii="Arial" w:eastAsia="Times New Roman" w:hAnsi="Arial" w:cs="Arial"/>
-          <w:color w:val="000000"/>
-          <w:sz w:val="22"/>
-          <w:szCs w:val="22"/>
-          <w:bdr w:val="none" w:sz="0" w:space="0" w:color="auto" w:frame="1"/>
-        </w:rPr>
-        <w:t>10.1128/mSphere.00574-18</w:t>
-      </w:r>
+    </w:p>
+    <w:p>
+      <w:pPr>
+        <w:rPr>
+          <w:rFonts w:ascii="Arial" w:eastAsia="Times New Roman" w:hAnsi="Arial" w:cs="Arial"/>
+          <w:i/>
+          <w:iCs/>
+          <w:color w:val="333333"/>
+          <w:sz w:val="22"/>
+          <w:szCs w:val="22"/>
+          <w:shd w:val="clear" w:color="auto" w:fill="FFFFFF"/>
+        </w:rPr>
+      </w:pPr>
     </w:p>
     <w:p>
       <w:pPr>
@@ -3380,6 +3284,307 @@
         <w:rPr>
           <w:rFonts w:ascii="Arial" w:eastAsia="Times New Roman" w:hAnsi="Arial" w:cs="Arial"/>
           <w:color w:val="000000"/>
+          <w:sz w:val="22"/>
+          <w:szCs w:val="22"/>
+          <w:bdr w:val="none" w:sz="0" w:space="0" w:color="auto" w:frame="1"/>
+        </w:rPr>
+      </w:pPr>
+      <w:r>
+        <w:rPr>
+          <w:rFonts w:ascii="Arial" w:eastAsia="Times New Roman" w:hAnsi="Arial" w:cs="Arial"/>
+          <w:b/>
+          <w:color w:val="000000"/>
+          <w:sz w:val="22"/>
+          <w:szCs w:val="22"/>
+          <w:shd w:val="clear" w:color="auto" w:fill="FFFFFF"/>
+        </w:rPr>
+        <w:t>1.</w:t>
+      </w:r>
+      <w:r>
+        <w:rPr>
+          <w:rFonts w:ascii="Arial" w:eastAsia="Times New Roman" w:hAnsi="Arial" w:cs="Arial"/>
+          <w:color w:val="000000"/>
+          <w:sz w:val="22"/>
+          <w:szCs w:val="22"/>
+          <w:shd w:val="clear" w:color="auto" w:fill="FFFFFF"/>
+        </w:rPr>
+        <w:t xml:space="preserve"> </w:t>
+      </w:r>
+      <w:r>
+        <w:rPr>
+          <w:rFonts w:ascii="Arial" w:eastAsia="Times New Roman" w:hAnsi="Arial" w:cs="Arial"/>
+          <w:b/>
+          <w:color w:val="000000"/>
+          <w:sz w:val="22"/>
+          <w:szCs w:val="22"/>
+          <w:shd w:val="clear" w:color="auto" w:fill="FFFFFF"/>
+        </w:rPr>
+        <w:t xml:space="preserve">McDaniel E.A., </w:t>
+      </w:r>
+      <w:proofErr w:type="spellStart"/>
+      <w:r>
+        <w:rPr>
+          <w:rFonts w:ascii="Arial" w:eastAsia="Times New Roman" w:hAnsi="Arial" w:cs="Arial"/>
+          <w:color w:val="000000"/>
+          <w:sz w:val="22"/>
+          <w:szCs w:val="22"/>
+          <w:shd w:val="clear" w:color="auto" w:fill="FFFFFF"/>
+        </w:rPr>
+        <w:t>Stuecker</w:t>
+      </w:r>
+      <w:proofErr w:type="spellEnd"/>
+      <w:r>
+        <w:rPr>
+          <w:rFonts w:ascii="Arial" w:eastAsia="Times New Roman" w:hAnsi="Arial" w:cs="Arial"/>
+          <w:color w:val="000000"/>
+          <w:sz w:val="22"/>
+          <w:szCs w:val="22"/>
+          <w:shd w:val="clear" w:color="auto" w:fill="FFFFFF"/>
+        </w:rPr>
+        <w:t xml:space="preserve"> T.N., </w:t>
+      </w:r>
+      <w:proofErr w:type="spellStart"/>
+      <w:r>
+        <w:rPr>
+          <w:rFonts w:ascii="Arial" w:eastAsia="Times New Roman" w:hAnsi="Arial" w:cs="Arial"/>
+          <w:color w:val="000000"/>
+          <w:sz w:val="22"/>
+          <w:szCs w:val="22"/>
+          <w:shd w:val="clear" w:color="auto" w:fill="FFFFFF"/>
+        </w:rPr>
+        <w:t>Veluvolu</w:t>
+      </w:r>
+      <w:proofErr w:type="spellEnd"/>
+      <w:r>
+        <w:rPr>
+          <w:rFonts w:ascii="Arial" w:eastAsia="Times New Roman" w:hAnsi="Arial" w:cs="Arial"/>
+          <w:color w:val="000000"/>
+          <w:sz w:val="22"/>
+          <w:szCs w:val="22"/>
+          <w:shd w:val="clear" w:color="auto" w:fill="FFFFFF"/>
+        </w:rPr>
+        <w:t xml:space="preserve"> M., </w:t>
+      </w:r>
+      <w:proofErr w:type="spellStart"/>
+      <w:r>
+        <w:rPr>
+          <w:rFonts w:ascii="Arial" w:eastAsia="Times New Roman" w:hAnsi="Arial" w:cs="Arial"/>
+          <w:color w:val="000000"/>
+          <w:sz w:val="22"/>
+          <w:szCs w:val="22"/>
+          <w:shd w:val="clear" w:color="auto" w:fill="FFFFFF"/>
+        </w:rPr>
+        <w:t>Gasch</w:t>
+      </w:r>
+      <w:proofErr w:type="spellEnd"/>
+      <w:r>
+        <w:rPr>
+          <w:rFonts w:ascii="Arial" w:eastAsia="Times New Roman" w:hAnsi="Arial" w:cs="Arial"/>
+          <w:color w:val="000000"/>
+          <w:sz w:val="22"/>
+          <w:szCs w:val="22"/>
+          <w:shd w:val="clear" w:color="auto" w:fill="FFFFFF"/>
+        </w:rPr>
+        <w:t xml:space="preserve"> A.P., Lewis J.A. </w:t>
+      </w:r>
+      <w:r>
+        <w:rPr>
+          <w:rFonts w:ascii="Arial" w:eastAsia="Times New Roman" w:hAnsi="Arial" w:cs="Arial"/>
+          <w:b/>
+          <w:color w:val="000000"/>
+          <w:sz w:val="22"/>
+          <w:szCs w:val="22"/>
+          <w:shd w:val="clear" w:color="auto" w:fill="FFFFFF"/>
+        </w:rPr>
+        <w:t>Independent Mechanisms for Acquired Salt Tolerance versus Growth Resumption Induced by Mild Ethanol Pretreatment</w:t>
+      </w:r>
+      <w:r>
+        <w:rPr>
+          <w:rFonts w:ascii="Arial" w:eastAsia="Times New Roman" w:hAnsi="Arial" w:cs="Arial"/>
+          <w:b/>
+          <w:color w:val="000000"/>
+          <w:sz w:val="22"/>
+          <w:szCs w:val="22"/>
+          <w:shd w:val="clear" w:color="auto" w:fill="FFFFFF"/>
+        </w:rPr>
+        <w:t xml:space="preserve"> </w:t>
+      </w:r>
+      <w:r>
+        <w:rPr>
+          <w:rFonts w:ascii="Arial" w:eastAsia="Times New Roman" w:hAnsi="Arial" w:cs="Arial"/>
+          <w:b/>
+          <w:color w:val="000000"/>
+          <w:sz w:val="22"/>
+          <w:szCs w:val="22"/>
+          <w:shd w:val="clear" w:color="auto" w:fill="FFFFFF"/>
+        </w:rPr>
+        <w:t>in</w:t>
+      </w:r>
+      <w:r>
+        <w:rPr>
+          <w:rFonts w:ascii="Arial" w:eastAsia="Times New Roman" w:hAnsi="Arial" w:cs="Arial"/>
+          <w:b/>
+          <w:color w:val="000000"/>
+          <w:sz w:val="22"/>
+          <w:szCs w:val="22"/>
+          <w:shd w:val="clear" w:color="auto" w:fill="FFFFFF"/>
+        </w:rPr>
+        <w:t xml:space="preserve"> </w:t>
+      </w:r>
+      <w:r>
+        <w:rPr>
+          <w:rFonts w:ascii="Arial" w:eastAsia="Times New Roman" w:hAnsi="Arial" w:cs="Arial"/>
+          <w:b/>
+          <w:i/>
+          <w:iCs/>
+          <w:color w:val="000000"/>
+          <w:sz w:val="22"/>
+          <w:szCs w:val="22"/>
+          <w:bdr w:val="none" w:sz="0" w:space="0" w:color="auto" w:frame="1"/>
+          <w:shd w:val="clear" w:color="auto" w:fill="FFFFFF"/>
+        </w:rPr>
+        <w:t>Saccharomyces cerevisiae</w:t>
+      </w:r>
+      <w:r>
+        <w:rPr>
+          <w:rFonts w:ascii="Arial" w:eastAsia="Times New Roman" w:hAnsi="Arial" w:cs="Arial"/>
+          <w:i/>
+          <w:iCs/>
+          <w:color w:val="000000"/>
+          <w:sz w:val="22"/>
+          <w:szCs w:val="22"/>
+          <w:bdr w:val="none" w:sz="0" w:space="0" w:color="auto" w:frame="1"/>
+          <w:shd w:val="clear" w:color="auto" w:fill="FFFFFF"/>
+        </w:rPr>
+        <w:t>.</w:t>
+      </w:r>
+      <w:r>
+        <w:rPr>
+          <w:rFonts w:ascii="Arial" w:eastAsia="Times New Roman" w:hAnsi="Arial" w:cs="Arial"/>
+          <w:color w:val="000000"/>
+          <w:sz w:val="22"/>
+          <w:szCs w:val="22"/>
+        </w:rPr>
+        <w:t xml:space="preserve"> </w:t>
+      </w:r>
+      <w:proofErr w:type="spellStart"/>
+      <w:r>
+        <w:rPr>
+          <w:rFonts w:ascii="Arial" w:eastAsia="Times New Roman" w:hAnsi="Arial" w:cs="Arial"/>
+          <w:i/>
+          <w:iCs/>
+          <w:color w:val="000000"/>
+          <w:sz w:val="22"/>
+          <w:szCs w:val="22"/>
+          <w:bdr w:val="none" w:sz="0" w:space="0" w:color="auto" w:frame="1"/>
+        </w:rPr>
+        <w:t>mSphere</w:t>
+      </w:r>
+      <w:proofErr w:type="spellEnd"/>
+      <w:r>
+        <w:rPr>
+          <w:rFonts w:ascii="Arial" w:eastAsia="Times New Roman" w:hAnsi="Arial" w:cs="Arial"/>
+          <w:i/>
+          <w:iCs/>
+          <w:color w:val="000000"/>
+          <w:sz w:val="22"/>
+          <w:szCs w:val="22"/>
+          <w:bdr w:val="none" w:sz="0" w:space="0" w:color="auto" w:frame="1"/>
+        </w:rPr>
+        <w:t>.</w:t>
+      </w:r>
+      <w:r>
+        <w:rPr>
+          <w:rFonts w:ascii="Arial" w:eastAsia="Times New Roman" w:hAnsi="Arial" w:cs="Arial"/>
+          <w:color w:val="000000"/>
+          <w:sz w:val="22"/>
+          <w:szCs w:val="22"/>
+          <w:bdr w:val="none" w:sz="0" w:space="0" w:color="auto" w:frame="1"/>
+        </w:rPr>
+        <w:t xml:space="preserve"> </w:t>
+      </w:r>
+      <w:r>
+        <w:rPr>
+          <w:rFonts w:ascii="Arial" w:eastAsia="Times New Roman" w:hAnsi="Arial" w:cs="Arial"/>
+          <w:i/>
+          <w:iCs/>
+          <w:color w:val="000000"/>
+          <w:sz w:val="22"/>
+          <w:szCs w:val="22"/>
+          <w:bdr w:val="none" w:sz="0" w:space="0" w:color="auto" w:frame="1"/>
+        </w:rPr>
+        <w:t>Editor’s Pick.</w:t>
+      </w:r>
+      <w:r>
+        <w:rPr>
+          <w:rFonts w:ascii="Arial" w:eastAsia="Times New Roman" w:hAnsi="Arial" w:cs="Arial"/>
+          <w:color w:val="000000"/>
+          <w:sz w:val="22"/>
+          <w:szCs w:val="22"/>
+          <w:bdr w:val="none" w:sz="0" w:space="0" w:color="auto" w:frame="1"/>
+        </w:rPr>
+        <w:t> Nov 2018, 3 (6) e0057418</w:t>
+      </w:r>
+      <w:r>
+        <w:rPr>
+          <w:rFonts w:ascii="Arial" w:eastAsia="Times New Roman" w:hAnsi="Arial" w:cs="Arial"/>
+          <w:color w:val="000000"/>
+          <w:sz w:val="22"/>
+          <w:szCs w:val="22"/>
+          <w:bdr w:val="none" w:sz="0" w:space="0" w:color="auto" w:frame="1"/>
+        </w:rPr>
+        <w:t>;</w:t>
+      </w:r>
+      <w:r>
+        <w:rPr>
+          <w:rFonts w:ascii="Arial" w:eastAsia="Times New Roman" w:hAnsi="Arial" w:cs="Arial"/>
+          <w:color w:val="000000"/>
+          <w:sz w:val="22"/>
+          <w:szCs w:val="22"/>
+          <w:bdr w:val="none" w:sz="0" w:space="0" w:color="auto" w:frame="1"/>
+        </w:rPr>
+        <w:t xml:space="preserve"> </w:t>
+      </w:r>
+      <w:r>
+        <w:rPr>
+          <w:rFonts w:ascii="Arial" w:eastAsia="Times New Roman" w:hAnsi="Arial" w:cs="Arial"/>
+          <w:b/>
+          <w:bCs/>
+          <w:color w:val="000000"/>
+          <w:sz w:val="22"/>
+          <w:szCs w:val="22"/>
+          <w:bdr w:val="none" w:sz="0" w:space="0" w:color="auto" w:frame="1"/>
+        </w:rPr>
+        <w:t>DOI:</w:t>
+      </w:r>
+      <w:r>
+        <w:rPr>
+          <w:rFonts w:ascii="Arial" w:eastAsia="Times New Roman" w:hAnsi="Arial" w:cs="Arial"/>
+          <w:color w:val="000000"/>
+          <w:sz w:val="22"/>
+          <w:szCs w:val="22"/>
+          <w:bdr w:val="none" w:sz="0" w:space="0" w:color="auto" w:frame="1"/>
+        </w:rPr>
+        <w:t xml:space="preserve"> </w:t>
+      </w:r>
+      <w:r>
+        <w:rPr>
+          <w:rFonts w:ascii="Arial" w:eastAsia="Times New Roman" w:hAnsi="Arial" w:cs="Arial"/>
+          <w:color w:val="000000"/>
+          <w:sz w:val="22"/>
+          <w:szCs w:val="22"/>
+          <w:bdr w:val="none" w:sz="0" w:space="0" w:color="auto" w:frame="1"/>
+        </w:rPr>
+        <w:t>10.1128/mSphere.00574-18</w:t>
+      </w:r>
+    </w:p>
+    <w:p>
+      <w:pPr>
+        <w:shd w:val="clear" w:color="auto" w:fill="FFFFFF"/>
+        <w:textAlignment w:val="baseline"/>
+        <w:rPr>
+          <w:rFonts w:ascii="Arial" w:eastAsia="Times New Roman" w:hAnsi="Arial" w:cs="Arial"/>
+          <w:color w:val="000000"/>
           <w:sz w:val="20"/>
           <w:szCs w:val="20"/>
         </w:rPr>
@@ -3447,7 +3652,18 @@
           <w:szCs w:val="22"/>
           <w:shd w:val="clear" w:color="auto" w:fill="FFFFFF"/>
         </w:rPr>
-        <w:t>6. McDaniel E.A.</w:t>
+        <w:t>5</w:t>
+      </w:r>
+      <w:r>
+        <w:rPr>
+          <w:rFonts w:ascii="Arial" w:eastAsia="Times New Roman" w:hAnsi="Arial" w:cs="Arial"/>
+          <w:b/>
+          <w:color w:val="000000"/>
+          <w:sz w:val="22"/>
+          <w:szCs w:val="22"/>
+          <w:shd w:val="clear" w:color="auto" w:fill="FFFFFF"/>
+        </w:rPr>
+        <w:t>. McDaniel E.A.</w:t>
       </w:r>
       <w:r>
         <w:rPr>
@@ -3613,7 +3829,18 @@
           <w:szCs w:val="22"/>
           <w:shd w:val="clear" w:color="auto" w:fill="FFFFFF"/>
         </w:rPr>
-        <w:t xml:space="preserve">5. </w:t>
+        <w:t>4</w:t>
+      </w:r>
+      <w:r>
+        <w:rPr>
+          <w:rFonts w:ascii="Arial" w:eastAsia="Times New Roman" w:hAnsi="Arial" w:cs="Arial"/>
+          <w:b/>
+          <w:color w:val="000000"/>
+          <w:sz w:val="22"/>
+          <w:szCs w:val="22"/>
+          <w:shd w:val="clear" w:color="auto" w:fill="FFFFFF"/>
+        </w:rPr>
+        <w:t xml:space="preserve">. </w:t>
       </w:r>
       <w:r>
         <w:rPr>
@@ -3878,7 +4105,7 @@
           <w:szCs w:val="22"/>
           <w:shd w:val="clear" w:color="auto" w:fill="FFFFFF"/>
         </w:rPr>
-        <w:t>4</w:t>
+        <w:t>3</w:t>
       </w:r>
       <w:r>
         <w:rPr>
@@ -4038,288 +4265,6 @@
           <w:szCs w:val="22"/>
         </w:rPr>
         <w:t xml:space="preserve">Submitted. </w:t>
-      </w:r>
-    </w:p>
-    <w:p>
-      <w:pPr>
-        <w:shd w:val="clear" w:color="auto" w:fill="FFFFFF"/>
-        <w:textAlignment w:val="baseline"/>
-        <w:rPr>
-          <w:rFonts w:ascii="Arial" w:eastAsia="Times New Roman" w:hAnsi="Arial" w:cs="Arial"/>
-          <w:b/>
-          <w:color w:val="000000"/>
-          <w:sz w:val="22"/>
-          <w:szCs w:val="22"/>
-          <w:shd w:val="clear" w:color="auto" w:fill="FFFFFF"/>
-        </w:rPr>
-      </w:pPr>
-    </w:p>
-    <w:p>
-      <w:pPr>
-        <w:shd w:val="clear" w:color="auto" w:fill="FFFFFF"/>
-        <w:textAlignment w:val="baseline"/>
-        <w:rPr>
-          <w:rFonts w:ascii="Arial" w:eastAsia="Times New Roman" w:hAnsi="Arial" w:cs="Arial"/>
-          <w:bCs/>
-          <w:color w:val="000000"/>
-          <w:sz w:val="22"/>
-          <w:szCs w:val="22"/>
-          <w:shd w:val="clear" w:color="auto" w:fill="FFFFFF"/>
-        </w:rPr>
-      </w:pPr>
-      <w:r>
-        <w:rPr>
-          <w:rFonts w:ascii="Arial" w:eastAsia="Times New Roman" w:hAnsi="Arial" w:cs="Arial"/>
-          <w:b/>
-          <w:color w:val="000000"/>
-          <w:sz w:val="22"/>
-          <w:szCs w:val="22"/>
-          <w:shd w:val="clear" w:color="auto" w:fill="FFFFFF"/>
-        </w:rPr>
-        <w:t>3</w:t>
-      </w:r>
-      <w:r>
-        <w:rPr>
-          <w:rFonts w:ascii="Arial" w:eastAsia="Times New Roman" w:hAnsi="Arial" w:cs="Arial"/>
-          <w:b/>
-          <w:color w:val="000000"/>
-          <w:sz w:val="22"/>
-          <w:szCs w:val="22"/>
-          <w:shd w:val="clear" w:color="auto" w:fill="FFFFFF"/>
-        </w:rPr>
-        <w:t xml:space="preserve">. McDaniel E.A.#, </w:t>
-      </w:r>
-      <w:r>
-        <w:rPr>
-          <w:rFonts w:ascii="Arial" w:eastAsia="Times New Roman" w:hAnsi="Arial" w:cs="Arial"/>
-          <w:bCs/>
-          <w:color w:val="000000"/>
-          <w:sz w:val="22"/>
-          <w:szCs w:val="22"/>
-          <w:shd w:val="clear" w:color="auto" w:fill="FFFFFF"/>
-        </w:rPr>
-        <w:t>van Stee</w:t>
-      </w:r>
-      <w:r>
-        <w:rPr>
-          <w:rFonts w:ascii="Arial" w:eastAsia="Times New Roman" w:hAnsi="Arial" w:cs="Arial"/>
-          <w:bCs/>
-          <w:color w:val="000000"/>
-          <w:sz w:val="22"/>
-          <w:szCs w:val="22"/>
-          <w:shd w:val="clear" w:color="auto" w:fill="FFFFFF"/>
-        </w:rPr>
-        <w:t>n</w:t>
-      </w:r>
-      <w:r>
-        <w:rPr>
-          <w:rFonts w:ascii="Arial" w:eastAsia="Times New Roman" w:hAnsi="Arial" w:cs="Arial"/>
-          <w:bCs/>
-          <w:color w:val="000000"/>
-          <w:sz w:val="22"/>
-          <w:szCs w:val="22"/>
-          <w:shd w:val="clear" w:color="auto" w:fill="FFFFFF"/>
-        </w:rPr>
-        <w:t>brugge J.J.M.</w:t>
-      </w:r>
-      <w:r>
-        <w:rPr>
-          <w:rFonts w:ascii="Arial" w:eastAsia="Times New Roman" w:hAnsi="Arial" w:cs="Arial"/>
-          <w:bCs/>
-          <w:color w:val="000000"/>
-          <w:sz w:val="22"/>
-          <w:szCs w:val="22"/>
-          <w:shd w:val="clear" w:color="auto" w:fill="FFFFFF"/>
-        </w:rPr>
-        <w:t>#</w:t>
-      </w:r>
-      <w:r>
-        <w:rPr>
-          <w:rFonts w:ascii="Arial" w:eastAsia="Times New Roman" w:hAnsi="Arial" w:cs="Arial"/>
-          <w:bCs/>
-          <w:color w:val="000000"/>
-          <w:sz w:val="22"/>
-          <w:szCs w:val="22"/>
-          <w:shd w:val="clear" w:color="auto" w:fill="FFFFFF"/>
-        </w:rPr>
-        <w:t xml:space="preserve">, </w:t>
-      </w:r>
-      <w:proofErr w:type="spellStart"/>
-      <w:r>
-        <w:rPr>
-          <w:rFonts w:ascii="Arial" w:eastAsia="Times New Roman" w:hAnsi="Arial" w:cs="Arial"/>
-          <w:bCs/>
-          <w:color w:val="000000"/>
-          <w:sz w:val="22"/>
-          <w:szCs w:val="22"/>
-          <w:shd w:val="clear" w:color="auto" w:fill="FFFFFF"/>
-        </w:rPr>
-        <w:t>Noguera</w:t>
-      </w:r>
-      <w:proofErr w:type="spellEnd"/>
-      <w:r>
-        <w:rPr>
-          <w:rFonts w:ascii="Arial" w:eastAsia="Times New Roman" w:hAnsi="Arial" w:cs="Arial"/>
-          <w:bCs/>
-          <w:color w:val="000000"/>
-          <w:sz w:val="22"/>
-          <w:szCs w:val="22"/>
-          <w:shd w:val="clear" w:color="auto" w:fill="FFFFFF"/>
-        </w:rPr>
-        <w:t xml:space="preserve"> D.R., McMahon K.D., </w:t>
-      </w:r>
-      <w:proofErr w:type="spellStart"/>
-      <w:r>
-        <w:rPr>
-          <w:rFonts w:ascii="Arial" w:eastAsia="Times New Roman" w:hAnsi="Arial" w:cs="Arial"/>
-          <w:bCs/>
-          <w:color w:val="000000"/>
-          <w:sz w:val="22"/>
-          <w:szCs w:val="22"/>
-          <w:shd w:val="clear" w:color="auto" w:fill="FFFFFF"/>
-        </w:rPr>
-        <w:t>Raaijmakers</w:t>
-      </w:r>
-      <w:proofErr w:type="spellEnd"/>
-      <w:r>
-        <w:rPr>
-          <w:rFonts w:ascii="Arial" w:eastAsia="Times New Roman" w:hAnsi="Arial" w:cs="Arial"/>
-          <w:bCs/>
-          <w:color w:val="000000"/>
-          <w:sz w:val="22"/>
-          <w:szCs w:val="22"/>
-          <w:shd w:val="clear" w:color="auto" w:fill="FFFFFF"/>
-        </w:rPr>
-        <w:t xml:space="preserve"> J.M., </w:t>
-      </w:r>
-      <w:proofErr w:type="spellStart"/>
-      <w:r>
-        <w:rPr>
-          <w:rFonts w:ascii="Arial" w:eastAsia="Times New Roman" w:hAnsi="Arial" w:cs="Arial"/>
-          <w:bCs/>
-          <w:color w:val="000000"/>
-          <w:sz w:val="22"/>
-          <w:szCs w:val="22"/>
-          <w:shd w:val="clear" w:color="auto" w:fill="FFFFFF"/>
-        </w:rPr>
-        <w:t>Medem</w:t>
-      </w:r>
-      <w:r>
-        <w:rPr>
-          <w:rFonts w:ascii="Arial" w:eastAsia="Times New Roman" w:hAnsi="Arial" w:cs="Arial"/>
-          <w:bCs/>
-          <w:color w:val="000000"/>
-          <w:sz w:val="22"/>
-          <w:szCs w:val="22"/>
-          <w:shd w:val="clear" w:color="auto" w:fill="FFFFFF"/>
-        </w:rPr>
-        <w:t>a</w:t>
-      </w:r>
-      <w:proofErr w:type="spellEnd"/>
-      <w:r>
-        <w:rPr>
-          <w:rFonts w:ascii="Arial" w:eastAsia="Times New Roman" w:hAnsi="Arial" w:cs="Arial"/>
-          <w:bCs/>
-          <w:color w:val="000000"/>
-          <w:sz w:val="22"/>
-          <w:szCs w:val="22"/>
-          <w:shd w:val="clear" w:color="auto" w:fill="FFFFFF"/>
-        </w:rPr>
-        <w:t xml:space="preserve"> M.H., Oyserman B.O. </w:t>
-      </w:r>
-      <w:r>
-        <w:rPr>
-          <w:rFonts w:ascii="Arial" w:eastAsia="Times New Roman" w:hAnsi="Arial" w:cs="Arial"/>
-          <w:b/>
-          <w:color w:val="000000"/>
-          <w:sz w:val="22"/>
-          <w:szCs w:val="22"/>
-          <w:shd w:val="clear" w:color="auto" w:fill="FFFFFF"/>
-        </w:rPr>
-        <w:t xml:space="preserve">TbasCO: Trait-based Comparative ‘Omics Identifies Ecosystem-Level and Niche-Differentiating Adaptations of an Engineered Microbiome. </w:t>
-      </w:r>
-      <w:r>
-        <w:rPr>
-          <w:rFonts w:ascii="Arial" w:eastAsia="Times New Roman" w:hAnsi="Arial" w:cs="Arial"/>
-          <w:bCs/>
-          <w:color w:val="000000"/>
-          <w:sz w:val="22"/>
-          <w:szCs w:val="22"/>
-          <w:shd w:val="clear" w:color="auto" w:fill="FFFFFF"/>
-        </w:rPr>
-        <w:t xml:space="preserve">Dec. 2021. </w:t>
-      </w:r>
-      <w:proofErr w:type="spellStart"/>
-      <w:r>
-        <w:rPr>
-          <w:rFonts w:ascii="Arial" w:eastAsia="Times New Roman" w:hAnsi="Arial" w:cs="Arial"/>
-          <w:bCs/>
-          <w:i/>
-          <w:iCs/>
-          <w:color w:val="000000"/>
-          <w:sz w:val="22"/>
-          <w:szCs w:val="22"/>
-          <w:shd w:val="clear" w:color="auto" w:fill="FFFFFF"/>
-        </w:rPr>
-        <w:t>bioRxiv</w:t>
-      </w:r>
-      <w:proofErr w:type="spellEnd"/>
-      <w:r>
-        <w:rPr>
-          <w:rFonts w:ascii="Arial" w:eastAsia="Times New Roman" w:hAnsi="Arial" w:cs="Arial"/>
-          <w:bCs/>
-          <w:i/>
-          <w:iCs/>
-          <w:color w:val="000000"/>
-          <w:sz w:val="22"/>
-          <w:szCs w:val="22"/>
-          <w:shd w:val="clear" w:color="auto" w:fill="FFFFFF"/>
-        </w:rPr>
-        <w:t xml:space="preserve">. </w:t>
-      </w:r>
-      <w:r>
-        <w:rPr>
-          <w:rFonts w:ascii="Arial" w:eastAsia="Times New Roman" w:hAnsi="Arial" w:cs="Arial"/>
-          <w:b/>
-          <w:color w:val="000000"/>
-          <w:sz w:val="22"/>
-          <w:szCs w:val="22"/>
-          <w:shd w:val="clear" w:color="auto" w:fill="FFFFFF"/>
-        </w:rPr>
-        <w:t>DOI:</w:t>
-      </w:r>
-      <w:r>
-        <w:rPr>
-          <w:rFonts w:ascii="Arial" w:eastAsia="Times New Roman" w:hAnsi="Arial" w:cs="Arial"/>
-          <w:b/>
-          <w:color w:val="000000"/>
-          <w:sz w:val="22"/>
-          <w:szCs w:val="22"/>
-          <w:shd w:val="clear" w:color="auto" w:fill="FFFFFF"/>
-        </w:rPr>
-        <w:t xml:space="preserve"> </w:t>
-      </w:r>
-      <w:r>
-        <w:rPr>
-          <w:rFonts w:ascii="Arial" w:eastAsia="Times New Roman" w:hAnsi="Arial" w:cs="Arial"/>
-          <w:bCs/>
-          <w:color w:val="000000"/>
-          <w:sz w:val="22"/>
-          <w:szCs w:val="22"/>
-          <w:shd w:val="clear" w:color="auto" w:fill="FFFFFF"/>
-        </w:rPr>
-        <w:t>10.1101/2021.12.04.471239</w:t>
-      </w:r>
-      <w:r>
-        <w:rPr>
-          <w:rFonts w:ascii="Arial" w:eastAsia="Times New Roman" w:hAnsi="Arial" w:cs="Arial"/>
-          <w:b/>
-          <w:color w:val="000000"/>
-          <w:sz w:val="22"/>
-          <w:szCs w:val="22"/>
-          <w:shd w:val="clear" w:color="auto" w:fill="FFFFFF"/>
-        </w:rPr>
-        <w:t xml:space="preserve">. </w:t>
       </w:r>
     </w:p>
     <w:p>

</xml_diff>